<commit_message>
Link to Template in User Guide
</commit_message>
<xml_diff>
--- a/Economics/SEA Tool - User Guide.docx
+++ b/Economics/SEA Tool - User Guide.docx
@@ -264,67 +264,88 @@
       <w:r>
         <w:t xml:space="preserve"> </w:t>
       </w:r>
-      <w:commentRangeStart w:id="0"/>
-      <w:r>
-        <w:t>here</w:t>
-      </w:r>
-      <w:commentRangeEnd w:id="0"/>
-      <w:r>
-        <w:rPr>
-          <w:rStyle w:val="CommentReference"/>
-        </w:rPr>
-        <w:commentReference w:id="0"/>
-      </w:r>
-      <w:r>
-        <w:t>)</w:t>
-      </w:r>
-      <w:r>
-        <w:t xml:space="preserve">. The final aim of the SEA tool is to </w:t>
-      </w:r>
-      <w:r>
-        <w:t>facilitate</w:t>
-      </w:r>
-      <w:r>
-        <w:t xml:space="preserve"> direct comparisons between novel process configurations designed by different groups, particularly in the framework of energy systems modelling. This </w:t>
-      </w:r>
-      <w:r>
-        <w:t xml:space="preserve">standardized </w:t>
-      </w:r>
-      <w:r>
-        <w:t xml:space="preserve">methodology will accelerate the process of identifying the </w:t>
-      </w:r>
-      <w:r>
-        <w:t>most promising</w:t>
-      </w:r>
-      <w:r>
-        <w:t xml:space="preserve"> concepts for scale-up in future energy system</w:t>
-      </w:r>
-      <w:r>
-        <w:t>s</w:t>
-      </w:r>
-      <w:r>
-        <w:t xml:space="preserve"> with high shares of variable renewables and sector coupling. </w:t>
-      </w:r>
-      <w:r>
-        <w:t xml:space="preserve"> </w:t>
-      </w:r>
-    </w:p>
-    <w:p>
-      <w:r>
-        <w:t>Practically</w:t>
-      </w:r>
-      <w:r>
-        <w:t xml:space="preserve">, the SEA tool will also facilitate simplified and more transparent communication of methods for economic assessment – particularly when it comes to open scientific publication. The tool is licensed under </w:t>
-      </w:r>
-      <w:r>
-        <w:t xml:space="preserve">a </w:t>
-      </w:r>
-      <w:hyperlink r:id="rId15" w:history="1">
+      <w:hyperlink r:id="rId11" w:history="1">
         <w:r>
           <w:rPr>
             <w:rStyle w:val="Hyperlink"/>
           </w:rPr>
-          <w:t>General Public License</w:t>
+          <w:t>h</w:t>
+        </w:r>
+        <w:r>
+          <w:rPr>
+            <w:rStyle w:val="Hyperlink"/>
+          </w:rPr>
+          <w:t>e</w:t>
+        </w:r>
+        <w:r>
+          <w:rPr>
+            <w:rStyle w:val="Hyperlink"/>
+          </w:rPr>
+          <w:t>re</w:t>
+        </w:r>
+      </w:hyperlink>
+      <w:r>
+        <w:t>)</w:t>
+      </w:r>
+      <w:r>
+        <w:t xml:space="preserve">. The final aim of the SEA tool is to </w:t>
+      </w:r>
+      <w:r>
+        <w:t>facilitate</w:t>
+      </w:r>
+      <w:r>
+        <w:t xml:space="preserve"> direct comparisons between novel process configurations designed by different groups, particularly in the framework of energy systems modelling. This </w:t>
+      </w:r>
+      <w:r>
+        <w:t xml:space="preserve">standardized </w:t>
+      </w:r>
+      <w:r>
+        <w:t xml:space="preserve">methodology will accelerate the process of identifying the </w:t>
+      </w:r>
+      <w:r>
+        <w:t>most promising</w:t>
+      </w:r>
+      <w:r>
+        <w:t xml:space="preserve"> concepts for scale-up in future energy system</w:t>
+      </w:r>
+      <w:r>
+        <w:t>s</w:t>
+      </w:r>
+      <w:r>
+        <w:t xml:space="preserve"> with high shares of variable renewables and sector coupling. </w:t>
+      </w:r>
+      <w:r>
+        <w:t xml:space="preserve"> </w:t>
+      </w:r>
+    </w:p>
+    <w:p>
+      <w:r>
+        <w:t>Practically</w:t>
+      </w:r>
+      <w:r>
+        <w:t xml:space="preserve">, the SEA tool will also facilitate simplified and more transparent communication of methods for economic assessment – particularly when it comes to open scientific publication. The tool is licensed under </w:t>
+      </w:r>
+      <w:r>
+        <w:t xml:space="preserve">a </w:t>
+      </w:r>
+      <w:hyperlink r:id="rId12" w:history="1">
+        <w:r>
+          <w:rPr>
+            <w:rStyle w:val="Hyperlink"/>
+          </w:rPr>
+          <w:t>General Public Li</w:t>
+        </w:r>
+        <w:r>
+          <w:rPr>
+            <w:rStyle w:val="Hyperlink"/>
+          </w:rPr>
+          <w:t>c</w:t>
+        </w:r>
+        <w:r>
+          <w:rPr>
+            <w:rStyle w:val="Hyperlink"/>
+          </w:rPr>
+          <w:t>ense</w:t>
         </w:r>
       </w:hyperlink>
       <w:r>
@@ -980,7 +1001,7 @@
                 <w:i w:val="0"/>
               </w:rPr>
             </w:pPr>
-            <w:bookmarkStart w:id="1" w:name="_Ref69730850"/>
+            <w:bookmarkStart w:id="0" w:name="_Ref69730850"/>
             <w:r>
               <w:rPr>
                 <w:i w:val="0"/>
@@ -1018,7 +1039,7 @@
               </w:rPr>
               <w:fldChar w:fldCharType="end"/>
             </w:r>
-            <w:bookmarkEnd w:id="1"/>
+            <w:bookmarkEnd w:id="0"/>
           </w:p>
         </w:tc>
         <w:tc>
@@ -1244,7 +1265,7 @@
                     </pic:cNvPicPr>
                   </pic:nvPicPr>
                   <pic:blipFill>
-                    <a:blip r:embed="rId16">
+                    <a:blip r:embed="rId13">
                       <a:extLst>
                         <a:ext uri="{28A0092B-C50C-407E-A947-70E740481C1C}">
                           <a14:useLocalDpi xmlns:a14="http://schemas.microsoft.com/office/drawing/2010/main" val="0"/>
@@ -1281,7 +1302,7 @@
         <w:pStyle w:val="Caption"/>
         <w:jc w:val="center"/>
       </w:pPr>
-      <w:bookmarkStart w:id="2" w:name="_Ref69743715"/>
+      <w:bookmarkStart w:id="1" w:name="_Ref69743715"/>
       <w:r>
         <w:t xml:space="preserve">Figure </w:t>
       </w:r>
@@ -1303,7 +1324,7 @@
       <w:r>
         <w:fldChar w:fldCharType="end"/>
       </w:r>
-      <w:bookmarkEnd w:id="2"/>
+      <w:bookmarkEnd w:id="1"/>
       <w:r>
         <w:t xml:space="preserve"> Capital cost breakdown</w:t>
       </w:r>
@@ -1448,11 +1469,11 @@
       <w:pPr>
         <w:pStyle w:val="Heading3"/>
       </w:pPr>
-      <w:bookmarkStart w:id="3" w:name="_Ref70022809"/>
+      <w:bookmarkStart w:id="2" w:name="_Ref70022809"/>
       <w:r>
         <w:t>Equipment Approach</w:t>
       </w:r>
-      <w:bookmarkEnd w:id="3"/>
+      <w:bookmarkEnd w:id="2"/>
     </w:p>
     <w:p>
       <w:pPr>
@@ -1902,7 +1923,7 @@
                 <w:i w:val="0"/>
               </w:rPr>
             </w:pPr>
-            <w:bookmarkStart w:id="4" w:name="_Ref69726313"/>
+            <w:bookmarkStart w:id="3" w:name="_Ref69726313"/>
             <w:r>
               <w:rPr>
                 <w:i w:val="0"/>
@@ -1940,7 +1961,7 @@
               </w:rPr>
               <w:fldChar w:fldCharType="end"/>
             </w:r>
-            <w:bookmarkEnd w:id="4"/>
+            <w:bookmarkEnd w:id="3"/>
           </w:p>
         </w:tc>
       </w:tr>
@@ -2417,7 +2438,7 @@
                 <w:i w:val="0"/>
               </w:rPr>
             </w:pPr>
-            <w:bookmarkStart w:id="5" w:name="_Ref69726289"/>
+            <w:bookmarkStart w:id="4" w:name="_Ref69726289"/>
             <w:r>
               <w:rPr>
                 <w:i w:val="0"/>
@@ -2455,7 +2476,7 @@
               </w:rPr>
               <w:fldChar w:fldCharType="end"/>
             </w:r>
-            <w:bookmarkEnd w:id="5"/>
+            <w:bookmarkEnd w:id="4"/>
           </w:p>
         </w:tc>
       </w:tr>
@@ -2627,7 +2648,7 @@
                 <w:i w:val="0"/>
               </w:rPr>
             </w:pPr>
-            <w:bookmarkStart w:id="6" w:name="_Ref69726275"/>
+            <w:bookmarkStart w:id="5" w:name="_Ref69726275"/>
             <w:r>
               <w:rPr>
                 <w:i w:val="0"/>
@@ -2665,7 +2686,7 @@
               </w:rPr>
               <w:fldChar w:fldCharType="end"/>
             </w:r>
-            <w:bookmarkEnd w:id="6"/>
+            <w:bookmarkEnd w:id="5"/>
           </w:p>
         </w:tc>
       </w:tr>
@@ -3139,7 +3160,7 @@
                 <w:i w:val="0"/>
               </w:rPr>
             </w:pPr>
-            <w:bookmarkStart w:id="7" w:name="_Ref69726676"/>
+            <w:bookmarkStart w:id="6" w:name="_Ref69726676"/>
             <w:r>
               <w:rPr>
                 <w:i w:val="0"/>
@@ -3177,7 +3198,7 @@
               </w:rPr>
               <w:fldChar w:fldCharType="end"/>
             </w:r>
-            <w:bookmarkEnd w:id="7"/>
+            <w:bookmarkEnd w:id="6"/>
           </w:p>
         </w:tc>
       </w:tr>
@@ -3318,14 +3339,14 @@
           <w:rFonts w:eastAsiaTheme="minorEastAsia"/>
         </w:rPr>
       </w:pPr>
-      <w:bookmarkStart w:id="8" w:name="_Ref70060302"/>
+      <w:bookmarkStart w:id="7" w:name="_Ref70060302"/>
       <w:r>
         <w:rPr>
           <w:rFonts w:eastAsiaTheme="minorEastAsia"/>
         </w:rPr>
         <w:t>Scaling Approach</w:t>
       </w:r>
-      <w:bookmarkEnd w:id="8"/>
+      <w:bookmarkEnd w:id="7"/>
     </w:p>
     <w:p>
       <w:pPr>
@@ -3740,7 +3761,7 @@
                 <w:i w:val="0"/>
               </w:rPr>
             </w:pPr>
-            <w:bookmarkStart w:id="9" w:name="_Ref69729916"/>
+            <w:bookmarkStart w:id="8" w:name="_Ref69729916"/>
             <w:r>
               <w:rPr>
                 <w:i w:val="0"/>
@@ -3778,7 +3799,7 @@
               </w:rPr>
               <w:fldChar w:fldCharType="end"/>
             </w:r>
-            <w:bookmarkEnd w:id="9"/>
+            <w:bookmarkEnd w:id="8"/>
           </w:p>
         </w:tc>
       </w:tr>
@@ -3939,7 +3960,7 @@
         <w:keepNext/>
         <w:jc w:val="center"/>
       </w:pPr>
-      <w:bookmarkStart w:id="10" w:name="_Ref69740679"/>
+      <w:bookmarkStart w:id="9" w:name="_Ref69740679"/>
       <w:r>
         <w:t xml:space="preserve">Table </w:t>
       </w:r>
@@ -3961,7 +3982,7 @@
       <w:r>
         <w:fldChar w:fldCharType="end"/>
       </w:r>
-      <w:bookmarkEnd w:id="10"/>
+      <w:bookmarkEnd w:id="9"/>
       <w:r>
         <w:t xml:space="preserve"> References for capital cost estimations of power generation units</w:t>
       </w:r>
@@ -4556,7 +4577,7 @@
         <w:keepNext/>
         <w:jc w:val="center"/>
       </w:pPr>
-      <w:bookmarkStart w:id="11" w:name="_Ref69741323"/>
+      <w:bookmarkStart w:id="10" w:name="_Ref69741323"/>
       <w:r>
         <w:t xml:space="preserve">Table </w:t>
       </w:r>
@@ -4578,15 +4599,13 @@
       <w:r>
         <w:fldChar w:fldCharType="end"/>
       </w:r>
-      <w:bookmarkEnd w:id="11"/>
+      <w:bookmarkEnd w:id="10"/>
       <w:r>
         <w:t xml:space="preserve"> Colour coding employed in SEA </w:t>
       </w:r>
-      <w:proofErr w:type="gramStart"/>
       <w:r>
         <w:t>tool</w:t>
       </w:r>
-      <w:proofErr w:type="gramEnd"/>
     </w:p>
     <w:tbl>
       <w:tblPr>
@@ -5123,7 +5142,7 @@
                     </pic:cNvPicPr>
                   </pic:nvPicPr>
                   <pic:blipFill>
-                    <a:blip r:embed="rId17">
+                    <a:blip r:embed="rId14">
                       <a:extLst>
                         <a:ext uri="{28A0092B-C50C-407E-A947-70E740481C1C}">
                           <a14:useLocalDpi xmlns:a14="http://schemas.microsoft.com/office/drawing/2010/main" val="0"/>
@@ -5312,7 +5331,7 @@
                     </pic:cNvPicPr>
                   </pic:nvPicPr>
                   <pic:blipFill>
-                    <a:blip r:embed="rId18">
+                    <a:blip r:embed="rId15">
                       <a:extLst>
                         <a:ext uri="{28A0092B-C50C-407E-A947-70E740481C1C}">
                           <a14:useLocalDpi xmlns:a14="http://schemas.microsoft.com/office/drawing/2010/main" val="0"/>
@@ -5349,7 +5368,7 @@
         <w:pStyle w:val="Caption"/>
         <w:jc w:val="center"/>
       </w:pPr>
-      <w:bookmarkStart w:id="12" w:name="_Ref69741199"/>
+      <w:bookmarkStart w:id="11" w:name="_Ref69741199"/>
       <w:r>
         <w:t xml:space="preserve">Figure </w:t>
       </w:r>
@@ -5371,7 +5390,7 @@
       <w:r>
         <w:fldChar w:fldCharType="end"/>
       </w:r>
-      <w:bookmarkEnd w:id="12"/>
+      <w:bookmarkEnd w:id="11"/>
       <w:r>
         <w:t xml:space="preserve"> Plant overview: plant Layout, and </w:t>
       </w:r>
@@ -5468,7 +5487,7 @@
                     </pic:cNvPicPr>
                   </pic:nvPicPr>
                   <pic:blipFill>
-                    <a:blip r:embed="rId19">
+                    <a:blip r:embed="rId16">
                       <a:extLst>
                         <a:ext uri="{28A0092B-C50C-407E-A947-70E740481C1C}">
                           <a14:useLocalDpi xmlns:a14="http://schemas.microsoft.com/office/drawing/2010/main" val="0"/>
@@ -5505,7 +5524,7 @@
         <w:pStyle w:val="Caption"/>
         <w:jc w:val="center"/>
       </w:pPr>
-      <w:bookmarkStart w:id="13" w:name="_Ref69743718"/>
+      <w:bookmarkStart w:id="12" w:name="_Ref69743718"/>
       <w:r>
         <w:t xml:space="preserve">Figure </w:t>
       </w:r>
@@ -5527,7 +5546,7 @@
       <w:r>
         <w:fldChar w:fldCharType="end"/>
       </w:r>
-      <w:bookmarkEnd w:id="13"/>
+      <w:bookmarkEnd w:id="12"/>
       <w:r>
         <w:t xml:space="preserve"> Shortcut buttons for navigation across the spreadsheet</w:t>
       </w:r>
@@ -5601,7 +5620,7 @@
                     </pic:cNvPicPr>
                   </pic:nvPicPr>
                   <pic:blipFill>
-                    <a:blip r:embed="rId20">
+                    <a:blip r:embed="rId17">
                       <a:extLst>
                         <a:ext uri="{28A0092B-C50C-407E-A947-70E740481C1C}">
                           <a14:useLocalDpi xmlns:a14="http://schemas.microsoft.com/office/drawing/2010/main" val="0"/>
@@ -5638,7 +5657,7 @@
         <w:pStyle w:val="Caption"/>
         <w:jc w:val="center"/>
       </w:pPr>
-      <w:bookmarkStart w:id="14" w:name="_Ref73356920"/>
+      <w:bookmarkStart w:id="13" w:name="_Ref73356920"/>
       <w:r>
         <w:t xml:space="preserve">Figure </w:t>
       </w:r>
@@ -5660,7 +5679,7 @@
       <w:r>
         <w:fldChar w:fldCharType="end"/>
       </w:r>
-      <w:bookmarkEnd w:id="14"/>
+      <w:bookmarkEnd w:id="13"/>
       <w:r>
         <w:t xml:space="preserve"> Plant stream summary</w:t>
       </w:r>
@@ -6091,7 +6110,7 @@
                     </pic:cNvPicPr>
                   </pic:nvPicPr>
                   <pic:blipFill>
-                    <a:blip r:embed="rId21" cstate="print">
+                    <a:blip r:embed="rId18" cstate="print">
                       <a:extLst>
                         <a:ext uri="{28A0092B-C50C-407E-A947-70E740481C1C}">
                           <a14:useLocalDpi xmlns:a14="http://schemas.microsoft.com/office/drawing/2010/main" val="0"/>
@@ -6128,7 +6147,7 @@
         <w:pStyle w:val="Caption"/>
         <w:jc w:val="center"/>
       </w:pPr>
-      <w:bookmarkStart w:id="15" w:name="_Ref69804178"/>
+      <w:bookmarkStart w:id="14" w:name="_Ref69804178"/>
       <w:r>
         <w:t xml:space="preserve">Figure </w:t>
       </w:r>
@@ -6150,7 +6169,7 @@
       <w:r>
         <w:fldChar w:fldCharType="end"/>
       </w:r>
-      <w:bookmarkEnd w:id="15"/>
+      <w:bookmarkEnd w:id="14"/>
       <w:r>
         <w:t xml:space="preserve"> Equipment </w:t>
       </w:r>
@@ -6170,13 +6189,8 @@
         <w:t>&amp; output, Misc. items and BEC adjustment</w:t>
       </w:r>
       <w:r>
-        <w:t xml:space="preserve"> </w:t>
-      </w:r>
-      <w:proofErr w:type="gramStart"/>
-      <w:r>
-        <w:t>sections</w:t>
-      </w:r>
-      <w:proofErr w:type="gramEnd"/>
+        <w:t xml:space="preserve"> sections</w:t>
+      </w:r>
     </w:p>
     <w:p>
       <w:r>
@@ -6266,7 +6280,7 @@
                     </pic:cNvPicPr>
                   </pic:nvPicPr>
                   <pic:blipFill>
-                    <a:blip r:embed="rId22">
+                    <a:blip r:embed="rId19">
                       <a:extLst>
                         <a:ext uri="{28A0092B-C50C-407E-A947-70E740481C1C}">
                           <a14:useLocalDpi xmlns:a14="http://schemas.microsoft.com/office/drawing/2010/main" val="0"/>
@@ -6303,7 +6317,7 @@
         <w:pStyle w:val="Caption"/>
         <w:jc w:val="center"/>
       </w:pPr>
-      <w:bookmarkStart w:id="16" w:name="_Ref69804218"/>
+      <w:bookmarkStart w:id="15" w:name="_Ref69804218"/>
       <w:r>
         <w:t xml:space="preserve">Figure </w:t>
       </w:r>
@@ -6325,7 +6339,7 @@
       <w:r>
         <w:fldChar w:fldCharType="end"/>
       </w:r>
-      <w:bookmarkEnd w:id="16"/>
+      <w:bookmarkEnd w:id="15"/>
       <w:r>
         <w:t xml:space="preserve"> Equipment </w:t>
       </w:r>
@@ -6360,13 +6374,8 @@
         <w:t>quipment sizing</w:t>
       </w:r>
       <w:r>
-        <w:t xml:space="preserve"> </w:t>
-      </w:r>
-      <w:proofErr w:type="gramStart"/>
-      <w:r>
-        <w:t>sections</w:t>
-      </w:r>
-      <w:proofErr w:type="gramEnd"/>
+        <w:t xml:space="preserve"> sections</w:t>
+      </w:r>
     </w:p>
     <w:p>
       <w:r>
@@ -6505,7 +6514,7 @@
                     </pic:cNvPicPr>
                   </pic:nvPicPr>
                   <pic:blipFill>
-                    <a:blip r:embed="rId23">
+                    <a:blip r:embed="rId20">
                       <a:extLst>
                         <a:ext uri="{28A0092B-C50C-407E-A947-70E740481C1C}">
                           <a14:useLocalDpi xmlns:a14="http://schemas.microsoft.com/office/drawing/2010/main" val="0"/>
@@ -6545,7 +6554,7 @@
           <w:rFonts w:eastAsiaTheme="minorEastAsia"/>
         </w:rPr>
       </w:pPr>
-      <w:bookmarkStart w:id="17" w:name="_Ref69810743"/>
+      <w:bookmarkStart w:id="16" w:name="_Ref69810743"/>
       <w:r>
         <w:t xml:space="preserve">Figure </w:t>
       </w:r>
@@ -6567,7 +6576,7 @@
       <w:r>
         <w:fldChar w:fldCharType="end"/>
       </w:r>
-      <w:bookmarkEnd w:id="17"/>
+      <w:bookmarkEnd w:id="16"/>
       <w:r>
         <w:t xml:space="preserve"> Equipment </w:t>
       </w:r>
@@ -6841,7 +6850,7 @@
                     </pic:cNvPicPr>
                   </pic:nvPicPr>
                   <pic:blipFill>
-                    <a:blip r:embed="rId24" cstate="print">
+                    <a:blip r:embed="rId21" cstate="print">
                       <a:extLst>
                         <a:ext uri="{28A0092B-C50C-407E-A947-70E740481C1C}">
                           <a14:useLocalDpi xmlns:a14="http://schemas.microsoft.com/office/drawing/2010/main" val="0"/>
@@ -6878,7 +6887,7 @@
         <w:pStyle w:val="Caption"/>
         <w:jc w:val="center"/>
       </w:pPr>
-      <w:bookmarkStart w:id="18" w:name="_Ref69812677"/>
+      <w:bookmarkStart w:id="17" w:name="_Ref69812677"/>
       <w:r>
         <w:t xml:space="preserve">Figure </w:t>
       </w:r>
@@ -6900,7 +6909,7 @@
       <w:r>
         <w:fldChar w:fldCharType="end"/>
       </w:r>
-      <w:bookmarkEnd w:id="18"/>
+      <w:bookmarkEnd w:id="17"/>
       <w:r>
         <w:t xml:space="preserve"> Scaling estimate: unit summary, scaling </w:t>
       </w:r>
@@ -6911,13 +6920,8 @@
         <w:t>specifications a</w:t>
       </w:r>
       <w:r>
-        <w:t xml:space="preserve">nd estimate adjustment </w:t>
-      </w:r>
-      <w:proofErr w:type="gramStart"/>
-      <w:r>
-        <w:t>sections</w:t>
-      </w:r>
-      <w:proofErr w:type="gramEnd"/>
+        <w:t>nd estimate adjustment sections</w:t>
+      </w:r>
     </w:p>
     <w:p>
       <w:r>
@@ -6997,7 +7001,7 @@
                     </pic:cNvPicPr>
                   </pic:nvPicPr>
                   <pic:blipFill>
-                    <a:blip r:embed="rId25">
+                    <a:blip r:embed="rId22">
                       <a:extLst>
                         <a:ext uri="{28A0092B-C50C-407E-A947-70E740481C1C}">
                           <a14:useLocalDpi xmlns:a14="http://schemas.microsoft.com/office/drawing/2010/main" val="0"/>
@@ -7034,7 +7038,7 @@
         <w:pStyle w:val="Caption"/>
         <w:jc w:val="center"/>
       </w:pPr>
-      <w:bookmarkStart w:id="19" w:name="_Ref69815337"/>
+      <w:bookmarkStart w:id="18" w:name="_Ref69815337"/>
       <w:r>
         <w:t xml:space="preserve">Figure </w:t>
       </w:r>
@@ -7056,15 +7060,10 @@
       <w:r>
         <w:fldChar w:fldCharType="end"/>
       </w:r>
-      <w:bookmarkEnd w:id="19"/>
-      <w:r>
-        <w:t xml:space="preserve"> Scaling estimate: BEC distribution, estimate comparison, list of references and scaling cost item list </w:t>
-      </w:r>
-      <w:proofErr w:type="gramStart"/>
-      <w:r>
-        <w:t>sections</w:t>
-      </w:r>
-      <w:proofErr w:type="gramEnd"/>
+      <w:bookmarkEnd w:id="18"/>
+      <w:r>
+        <w:t xml:space="preserve"> Scaling estimate: BEC distribution, estimate comparison, list of references and scaling cost item list sections</w:t>
+      </w:r>
     </w:p>
     <w:p>
       <w:pPr>
@@ -7181,7 +7180,7 @@
                     </pic:cNvPicPr>
                   </pic:nvPicPr>
                   <pic:blipFill>
-                    <a:blip r:embed="rId26" cstate="print">
+                    <a:blip r:embed="rId23" cstate="print">
                       <a:extLst>
                         <a:ext uri="{28A0092B-C50C-407E-A947-70E740481C1C}">
                           <a14:useLocalDpi xmlns:a14="http://schemas.microsoft.com/office/drawing/2010/main" val="0"/>
@@ -7218,7 +7217,7 @@
         <w:pStyle w:val="Caption"/>
         <w:jc w:val="center"/>
       </w:pPr>
-      <w:bookmarkStart w:id="20" w:name="_Ref69817089"/>
+      <w:bookmarkStart w:id="19" w:name="_Ref69817089"/>
       <w:r>
         <w:t xml:space="preserve">Figure </w:t>
       </w:r>
@@ -7240,7 +7239,7 @@
       <w:r>
         <w:fldChar w:fldCharType="end"/>
       </w:r>
-      <w:bookmarkEnd w:id="20"/>
+      <w:bookmarkEnd w:id="19"/>
       <w:r>
         <w:t xml:space="preserve"> Plant CAPEX sheet distribution</w:t>
       </w:r>
@@ -7331,7 +7330,7 @@
                     </pic:cNvPicPr>
                   </pic:nvPicPr>
                   <pic:blipFill>
-                    <a:blip r:embed="rId27">
+                    <a:blip r:embed="rId24">
                       <a:extLst>
                         <a:ext uri="{28A0092B-C50C-407E-A947-70E740481C1C}">
                           <a14:useLocalDpi xmlns:a14="http://schemas.microsoft.com/office/drawing/2010/main" val="0"/>
@@ -7368,8 +7367,8 @@
         <w:pStyle w:val="Caption"/>
         <w:jc w:val="center"/>
       </w:pPr>
-      <w:bookmarkStart w:id="21" w:name="_Ref71110348"/>
-      <w:bookmarkStart w:id="22" w:name="_Ref71108726"/>
+      <w:bookmarkStart w:id="20" w:name="_Ref71110348"/>
+      <w:bookmarkStart w:id="21" w:name="_Ref71108726"/>
       <w:r>
         <w:t xml:space="preserve">Figure </w:t>
       </w:r>
@@ -7391,11 +7390,11 @@
       <w:r>
         <w:fldChar w:fldCharType="end"/>
       </w:r>
+      <w:bookmarkEnd w:id="20"/>
+      <w:r>
+        <w:t xml:space="preserve"> Plant CAPEX summary sections</w:t>
+      </w:r>
       <w:bookmarkEnd w:id="21"/>
-      <w:r>
-        <w:t xml:space="preserve"> Plant CAPEX summary sections</w:t>
-      </w:r>
-      <w:bookmarkEnd w:id="22"/>
       <w:r>
         <w:t xml:space="preserve"> </w:t>
       </w:r>
@@ -7546,7 +7545,7 @@
                     </pic:cNvPicPr>
                   </pic:nvPicPr>
                   <pic:blipFill>
-                    <a:blip r:embed="rId28" cstate="print">
+                    <a:blip r:embed="rId25" cstate="print">
                       <a:extLst>
                         <a:ext uri="{28A0092B-C50C-407E-A947-70E740481C1C}">
                           <a14:useLocalDpi xmlns:a14="http://schemas.microsoft.com/office/drawing/2010/main" val="0"/>
@@ -7731,7 +7730,7 @@
                     </pic:cNvPicPr>
                   </pic:nvPicPr>
                   <pic:blipFill>
-                    <a:blip r:embed="rId29" cstate="print">
+                    <a:blip r:embed="rId26" cstate="print">
                       <a:extLst>
                         <a:ext uri="{28A0092B-C50C-407E-A947-70E740481C1C}">
                           <a14:useLocalDpi xmlns:a14="http://schemas.microsoft.com/office/drawing/2010/main" val="0"/>
@@ -7768,7 +7767,7 @@
         <w:pStyle w:val="Caption"/>
         <w:jc w:val="center"/>
       </w:pPr>
-      <w:bookmarkStart w:id="23" w:name="_Ref71110330"/>
+      <w:bookmarkStart w:id="22" w:name="_Ref71110330"/>
       <w:r>
         <w:t xml:space="preserve">Figure </w:t>
       </w:r>
@@ -7790,7 +7789,7 @@
       <w:r>
         <w:fldChar w:fldCharType="end"/>
       </w:r>
-      <w:bookmarkEnd w:id="23"/>
+      <w:bookmarkEnd w:id="22"/>
       <w:r>
         <w:t xml:space="preserve"> Estimate benchmark sheet</w:t>
       </w:r>
@@ -8163,7 +8162,7 @@
                 <w:i w:val="0"/>
               </w:rPr>
             </w:pPr>
-            <w:bookmarkStart w:id="24" w:name="_Ref69842381"/>
+            <w:bookmarkStart w:id="23" w:name="_Ref69842381"/>
             <w:r>
               <w:rPr>
                 <w:i w:val="0"/>
@@ -8201,7 +8200,7 @@
               </w:rPr>
               <w:fldChar w:fldCharType="end"/>
             </w:r>
-            <w:bookmarkEnd w:id="24"/>
+            <w:bookmarkEnd w:id="23"/>
           </w:p>
         </w:tc>
       </w:tr>
@@ -8319,7 +8318,7 @@
                     </pic:cNvPicPr>
                   </pic:nvPicPr>
                   <pic:blipFill>
-                    <a:blip r:embed="rId30" cstate="print">
+                    <a:blip r:embed="rId27" cstate="print">
                       <a:extLst>
                         <a:ext uri="{28A0092B-C50C-407E-A947-70E740481C1C}">
                           <a14:useLocalDpi xmlns:a14="http://schemas.microsoft.com/office/drawing/2010/main" val="0"/>
@@ -8356,7 +8355,7 @@
         <w:pStyle w:val="Caption"/>
         <w:jc w:val="center"/>
       </w:pPr>
-      <w:bookmarkStart w:id="25" w:name="_Ref69841172"/>
+      <w:bookmarkStart w:id="24" w:name="_Ref69841172"/>
       <w:r>
         <w:t xml:space="preserve">Figure </w:t>
       </w:r>
@@ -8378,7 +8377,7 @@
       <w:r>
         <w:fldChar w:fldCharType="end"/>
       </w:r>
-      <w:bookmarkEnd w:id="25"/>
+      <w:bookmarkEnd w:id="24"/>
       <w:r>
         <w:t xml:space="preserve"> CFA sheet: plant summary, economic </w:t>
       </w:r>
@@ -8746,7 +8745,7 @@
                 <w:i w:val="0"/>
               </w:rPr>
             </w:pPr>
-            <w:bookmarkStart w:id="26" w:name="_Ref69844433"/>
+            <w:bookmarkStart w:id="25" w:name="_Ref69844433"/>
             <w:r>
               <w:rPr>
                 <w:i w:val="0"/>
@@ -8784,7 +8783,7 @@
               </w:rPr>
               <w:fldChar w:fldCharType="end"/>
             </w:r>
-            <w:bookmarkEnd w:id="26"/>
+            <w:bookmarkEnd w:id="25"/>
           </w:p>
         </w:tc>
       </w:tr>
@@ -9312,13 +9311,8 @@
       </m:oMath>
       <w:r>
         <w:tab/>
-        <w:t xml:space="preserve">Purchased cost with carbon steel at 1 </w:t>
-      </w:r>
-      <w:proofErr w:type="gramStart"/>
-      <w:r>
-        <w:t>bar</w:t>
-      </w:r>
-      <w:proofErr w:type="gramEnd"/>
+        <w:t>Purchased cost with carbon steel at 1 bar</w:t>
+      </w:r>
     </w:p>
     <w:p>
       <w:pPr>
@@ -9889,7 +9883,7 @@
         </w:rPr>
         <w:t>[6] Plant Cost Index Archives - Chemical Engineering</w:t>
       </w:r>
-      <w:hyperlink r:id="rId31" w:tgtFrame="_blank" w:history="1">
+      <w:hyperlink r:id="rId28" w:tgtFrame="_blank" w:history="1">
         <w:r>
           <w:rPr>
             <w:rStyle w:val="Hyperlink"/>
@@ -10065,12 +10059,12 @@
     </w:p>
     <w:p/>
     <w:sectPr>
-      <w:headerReference w:type="even" r:id="rId32"/>
-      <w:headerReference w:type="default" r:id="rId33"/>
-      <w:footerReference w:type="even" r:id="rId34"/>
-      <w:footerReference w:type="default" r:id="rId35"/>
-      <w:headerReference w:type="first" r:id="rId36"/>
-      <w:footerReference w:type="first" r:id="rId37"/>
+      <w:headerReference w:type="even" r:id="rId29"/>
+      <w:headerReference w:type="default" r:id="rId30"/>
+      <w:footerReference w:type="even" r:id="rId31"/>
+      <w:footerReference w:type="default" r:id="rId32"/>
+      <w:headerReference w:type="first" r:id="rId33"/>
+      <w:footerReference w:type="first" r:id="rId34"/>
       <w:pgSz w:w="11906" w:h="16838"/>
       <w:pgMar w:top="1440" w:right="1440" w:bottom="1440" w:left="1440" w:header="708" w:footer="708" w:gutter="0"/>
       <w:cols w:space="708"/>
@@ -10079,45 +10073,6 @@
     </w:sectPr>
   </w:body>
 </w:document>
-</file>
-
-<file path=word/comments.xml><?xml version="1.0" encoding="utf-8"?>
-<w:comments xmlns:wpc="http://schemas.microsoft.com/office/word/2010/wordprocessingCanvas" xmlns:cx="http://schemas.microsoft.com/office/drawing/2014/chartex" xmlns:cx1="http://schemas.microsoft.com/office/drawing/2015/9/8/chartex" xmlns:cx2="http://schemas.microsoft.com/office/drawing/2015/10/21/chartex" xmlns:cx3="http://schemas.microsoft.com/office/drawing/2016/5/9/chartex" xmlns:cx4="http://schemas.microsoft.com/office/drawing/2016/5/10/chartex" xmlns:cx5="http://schemas.microsoft.com/office/drawing/2016/5/11/chartex" xmlns:cx6="http://schemas.microsoft.com/office/drawing/2016/5/12/chartex" xmlns:cx7="http://schemas.microsoft.com/office/drawing/2016/5/13/chartex" xmlns:cx8="http://schemas.microsoft.com/office/drawing/2016/5/14/chartex" xmlns:mc="http://schemas.openxmlformats.org/markup-compatibility/2006" xmlns:aink="http://schemas.microsoft.com/office/drawing/2016/ink" xmlns:am3d="http://schemas.microsoft.com/office/drawing/2017/model3d" xmlns:o="urn:schemas-microsoft-com:office:office" xmlns:r="http://schemas.openxmlformats.org/officeDocument/2006/relationships" xmlns:m="http://schemas.openxmlformats.org/officeDocument/2006/math" xmlns:v="urn:schemas-microsoft-com:vml" xmlns:wp14="http://schemas.microsoft.com/office/word/2010/wordprocessingDrawing" xmlns:wp="http://schemas.openxmlformats.org/drawingml/2006/wordprocessingDrawing" xmlns:w10="urn:schemas-microsoft-com:office:word" xmlns:w="http://schemas.openxmlformats.org/wordprocessingml/2006/main" xmlns:w14="http://schemas.microsoft.com/office/word/2010/wordml" xmlns:w15="http://schemas.microsoft.com/office/word/2012/wordml" xmlns:w16cex="http://schemas.microsoft.com/office/word/2018/wordml/cex" xmlns:w16cid="http://schemas.microsoft.com/office/word/2016/wordml/cid" xmlns:w16="http://schemas.microsoft.com/office/word/2018/wordml" xmlns:w16sdtdh="http://schemas.microsoft.com/office/word/2020/wordml/sdtdatahash" xmlns:w16se="http://schemas.microsoft.com/office/word/2015/wordml/symex" xmlns:wpg="http://schemas.microsoft.com/office/word/2010/wordprocessingGroup" xmlns:wpi="http://schemas.microsoft.com/office/word/2010/wordprocessingInk" xmlns:wne="http://schemas.microsoft.com/office/word/2006/wordml" xmlns:wps="http://schemas.microsoft.com/office/word/2010/wordprocessingShape" mc:Ignorable="w14 w15 w16se w16cid w16 w16cex w16sdtdh wp14">
-  <w:comment w:id="0" w:author="Schalk Cloete" w:date="2021-04-22T19:22:00Z" w:initials="SC">
-    <w:p>
-      <w:pPr>
-        <w:pStyle w:val="CommentText"/>
-      </w:pPr>
-      <w:r>
-        <w:rPr>
-          <w:rStyle w:val="CommentReference"/>
-        </w:rPr>
-        <w:annotationRef/>
-      </w:r>
-      <w:r>
-        <w:t xml:space="preserve">We will hopefully make the repository public next week. Then we can put a link here. </w:t>
-      </w:r>
-    </w:p>
-  </w:comment>
-</w:comments>
-</file>
-
-<file path=word/commentsExtended.xml><?xml version="1.0" encoding="utf-8"?>
-<w15:commentsEx xmlns:wpc="http://schemas.microsoft.com/office/word/2010/wordprocessingCanvas" xmlns:cx="http://schemas.microsoft.com/office/drawing/2014/chartex" xmlns:cx1="http://schemas.microsoft.com/office/drawing/2015/9/8/chartex" xmlns:cx2="http://schemas.microsoft.com/office/drawing/2015/10/21/chartex" xmlns:cx3="http://schemas.microsoft.com/office/drawing/2016/5/9/chartex" xmlns:cx4="http://schemas.microsoft.com/office/drawing/2016/5/10/chartex" xmlns:cx5="http://schemas.microsoft.com/office/drawing/2016/5/11/chartex" xmlns:cx6="http://schemas.microsoft.com/office/drawing/2016/5/12/chartex" xmlns:cx7="http://schemas.microsoft.com/office/drawing/2016/5/13/chartex" xmlns:cx8="http://schemas.microsoft.com/office/drawing/2016/5/14/chartex" xmlns:mc="http://schemas.openxmlformats.org/markup-compatibility/2006" xmlns:aink="http://schemas.microsoft.com/office/drawing/2016/ink" xmlns:am3d="http://schemas.microsoft.com/office/drawing/2017/model3d" xmlns:o="urn:schemas-microsoft-com:office:office" xmlns:r="http://schemas.openxmlformats.org/officeDocument/2006/relationships" xmlns:m="http://schemas.openxmlformats.org/officeDocument/2006/math" xmlns:v="urn:schemas-microsoft-com:vml" xmlns:wp14="http://schemas.microsoft.com/office/word/2010/wordprocessingDrawing" xmlns:wp="http://schemas.openxmlformats.org/drawingml/2006/wordprocessingDrawing" xmlns:w10="urn:schemas-microsoft-com:office:word" xmlns:w="http://schemas.openxmlformats.org/wordprocessingml/2006/main" xmlns:w14="http://schemas.microsoft.com/office/word/2010/wordml" xmlns:w15="http://schemas.microsoft.com/office/word/2012/wordml" xmlns:w16cex="http://schemas.microsoft.com/office/word/2018/wordml/cex" xmlns:w16cid="http://schemas.microsoft.com/office/word/2016/wordml/cid" xmlns:w16="http://schemas.microsoft.com/office/word/2018/wordml" xmlns:w16sdtdh="http://schemas.microsoft.com/office/word/2020/wordml/sdtdatahash" xmlns:w16se="http://schemas.microsoft.com/office/word/2015/wordml/symex" xmlns:wpg="http://schemas.microsoft.com/office/word/2010/wordprocessingGroup" xmlns:wpi="http://schemas.microsoft.com/office/word/2010/wordprocessingInk" xmlns:wne="http://schemas.microsoft.com/office/word/2006/wordml" xmlns:wps="http://schemas.microsoft.com/office/word/2010/wordprocessingShape" mc:Ignorable="w14 w15 w16se w16cid w16 w16cex w16sdtdh wp14">
-  <w15:commentEx w15:paraId="132466D0" w15:done="0"/>
-</w15:commentsEx>
-</file>
-
-<file path=word/commentsExtensible.xml><?xml version="1.0" encoding="utf-8"?>
-<w16cex:commentsExtensible xmlns:wpc="http://schemas.microsoft.com/office/word/2010/wordprocessingCanvas" xmlns:cx="http://schemas.microsoft.com/office/drawing/2014/chartex" xmlns:cx1="http://schemas.microsoft.com/office/drawing/2015/9/8/chartex" xmlns:cx2="http://schemas.microsoft.com/office/drawing/2015/10/21/chartex" xmlns:cx3="http://schemas.microsoft.com/office/drawing/2016/5/9/chartex" xmlns:cx4="http://schemas.microsoft.com/office/drawing/2016/5/10/chartex" xmlns:cx5="http://schemas.microsoft.com/office/drawing/2016/5/11/chartex" xmlns:cx6="http://schemas.microsoft.com/office/drawing/2016/5/12/chartex" xmlns:cx7="http://schemas.microsoft.com/office/drawing/2016/5/13/chartex" xmlns:cx8="http://schemas.microsoft.com/office/drawing/2016/5/14/chartex" xmlns:mc="http://schemas.openxmlformats.org/markup-compatibility/2006" xmlns:aink="http://schemas.microsoft.com/office/drawing/2016/ink" xmlns:am3d="http://schemas.microsoft.com/office/drawing/2017/model3d" xmlns:o="urn:schemas-microsoft-com:office:office" xmlns:r="http://schemas.openxmlformats.org/officeDocument/2006/relationships" xmlns:m="http://schemas.openxmlformats.org/officeDocument/2006/math" xmlns:v="urn:schemas-microsoft-com:vml" xmlns:wp14="http://schemas.microsoft.com/office/word/2010/wordprocessingDrawing" xmlns:wp="http://schemas.openxmlformats.org/drawingml/2006/wordprocessingDrawing" xmlns:w10="urn:schemas-microsoft-com:office:word" xmlns:w="http://schemas.openxmlformats.org/wordprocessingml/2006/main" xmlns:w14="http://schemas.microsoft.com/office/word/2010/wordml" xmlns:w15="http://schemas.microsoft.com/office/word/2012/wordml" xmlns:w16cex="http://schemas.microsoft.com/office/word/2018/wordml/cex" xmlns:w16cid="http://schemas.microsoft.com/office/word/2016/wordml/cid" xmlns:w16="http://schemas.microsoft.com/office/word/2018/wordml" xmlns:w16sdtdh="http://schemas.microsoft.com/office/word/2020/wordml/sdtdatahash" xmlns:w16se="http://schemas.microsoft.com/office/word/2015/wordml/symex" xmlns:wpg="http://schemas.microsoft.com/office/word/2010/wordprocessingGroup" xmlns:wpi="http://schemas.microsoft.com/office/word/2010/wordprocessingInk" xmlns:wne="http://schemas.microsoft.com/office/word/2006/wordml" xmlns:wps="http://schemas.microsoft.com/office/word/2010/wordprocessingShape" mc:Ignorable="w14 w15 w16se w16cid w16 w16cex w16sdtdh wp14">
-  <w16cex:commentExtensible w16cex:durableId="242C4B6B" w16cex:dateUtc="2021-04-22T17:22:00Z"/>
-</w16cex:commentsExtensible>
-</file>
-
-<file path=word/commentsIds.xml><?xml version="1.0" encoding="utf-8"?>
-<w16cid:commentsIds xmlns:wpc="http://schemas.microsoft.com/office/word/2010/wordprocessingCanvas" xmlns:cx="http://schemas.microsoft.com/office/drawing/2014/chartex" xmlns:cx1="http://schemas.microsoft.com/office/drawing/2015/9/8/chartex" xmlns:cx2="http://schemas.microsoft.com/office/drawing/2015/10/21/chartex" xmlns:cx3="http://schemas.microsoft.com/office/drawing/2016/5/9/chartex" xmlns:cx4="http://schemas.microsoft.com/office/drawing/2016/5/10/chartex" xmlns:cx5="http://schemas.microsoft.com/office/drawing/2016/5/11/chartex" xmlns:cx6="http://schemas.microsoft.com/office/drawing/2016/5/12/chartex" xmlns:cx7="http://schemas.microsoft.com/office/drawing/2016/5/13/chartex" xmlns:cx8="http://schemas.microsoft.com/office/drawing/2016/5/14/chartex" xmlns:mc="http://schemas.openxmlformats.org/markup-compatibility/2006" xmlns:aink="http://schemas.microsoft.com/office/drawing/2016/ink" xmlns:am3d="http://schemas.microsoft.com/office/drawing/2017/model3d" xmlns:o="urn:schemas-microsoft-com:office:office" xmlns:r="http://schemas.openxmlformats.org/officeDocument/2006/relationships" xmlns:m="http://schemas.openxmlformats.org/officeDocument/2006/math" xmlns:v="urn:schemas-microsoft-com:vml" xmlns:wp14="http://schemas.microsoft.com/office/word/2010/wordprocessingDrawing" xmlns:wp="http://schemas.openxmlformats.org/drawingml/2006/wordprocessingDrawing" xmlns:w10="urn:schemas-microsoft-com:office:word" xmlns:w="http://schemas.openxmlformats.org/wordprocessingml/2006/main" xmlns:w14="http://schemas.microsoft.com/office/word/2010/wordml" xmlns:w15="http://schemas.microsoft.com/office/word/2012/wordml" xmlns:w16cex="http://schemas.microsoft.com/office/word/2018/wordml/cex" xmlns:w16cid="http://schemas.microsoft.com/office/word/2016/wordml/cid" xmlns:w16="http://schemas.microsoft.com/office/word/2018/wordml" xmlns:w16sdtdh="http://schemas.microsoft.com/office/word/2020/wordml/sdtdatahash" xmlns:w16se="http://schemas.microsoft.com/office/word/2015/wordml/symex" xmlns:wpg="http://schemas.microsoft.com/office/word/2010/wordprocessingGroup" xmlns:wpi="http://schemas.microsoft.com/office/word/2010/wordprocessingInk" xmlns:wne="http://schemas.microsoft.com/office/word/2006/wordml" xmlns:wps="http://schemas.microsoft.com/office/word/2010/wordprocessingShape" mc:Ignorable="w14 w15 w16se w16cid w16 w16cex w16sdtdh wp14">
-  <w16cid:commentId w16cid:paraId="132466D0" w16cid:durableId="242C4B6B"/>
-</w16cid:commentsIds>
 </file>
 
 <file path=word/endnotes.xml><?xml version="1.0" encoding="utf-8"?>
@@ -10579,14 +10534,6 @@
     <w:abstractNumId w:val="1"/>
   </w:num>
 </w:numbering>
-</file>
-
-<file path=word/people.xml><?xml version="1.0" encoding="utf-8"?>
-<w15:people xmlns:wpc="http://schemas.microsoft.com/office/word/2010/wordprocessingCanvas" xmlns:cx="http://schemas.microsoft.com/office/drawing/2014/chartex" xmlns:cx1="http://schemas.microsoft.com/office/drawing/2015/9/8/chartex" xmlns:cx2="http://schemas.microsoft.com/office/drawing/2015/10/21/chartex" xmlns:cx3="http://schemas.microsoft.com/office/drawing/2016/5/9/chartex" xmlns:cx4="http://schemas.microsoft.com/office/drawing/2016/5/10/chartex" xmlns:cx5="http://schemas.microsoft.com/office/drawing/2016/5/11/chartex" xmlns:cx6="http://schemas.microsoft.com/office/drawing/2016/5/12/chartex" xmlns:cx7="http://schemas.microsoft.com/office/drawing/2016/5/13/chartex" xmlns:cx8="http://schemas.microsoft.com/office/drawing/2016/5/14/chartex" xmlns:mc="http://schemas.openxmlformats.org/markup-compatibility/2006" xmlns:aink="http://schemas.microsoft.com/office/drawing/2016/ink" xmlns:am3d="http://schemas.microsoft.com/office/drawing/2017/model3d" xmlns:o="urn:schemas-microsoft-com:office:office" xmlns:r="http://schemas.openxmlformats.org/officeDocument/2006/relationships" xmlns:m="http://schemas.openxmlformats.org/officeDocument/2006/math" xmlns:v="urn:schemas-microsoft-com:vml" xmlns:wp14="http://schemas.microsoft.com/office/word/2010/wordprocessingDrawing" xmlns:wp="http://schemas.openxmlformats.org/drawingml/2006/wordprocessingDrawing" xmlns:w10="urn:schemas-microsoft-com:office:word" xmlns:w="http://schemas.openxmlformats.org/wordprocessingml/2006/main" xmlns:w14="http://schemas.microsoft.com/office/word/2010/wordml" xmlns:w15="http://schemas.microsoft.com/office/word/2012/wordml" xmlns:w16cex="http://schemas.microsoft.com/office/word/2018/wordml/cex" xmlns:w16cid="http://schemas.microsoft.com/office/word/2016/wordml/cid" xmlns:w16="http://schemas.microsoft.com/office/word/2018/wordml" xmlns:w16sdtdh="http://schemas.microsoft.com/office/word/2020/wordml/sdtdatahash" xmlns:w16se="http://schemas.microsoft.com/office/word/2015/wordml/symex" xmlns:wpg="http://schemas.microsoft.com/office/word/2010/wordprocessingGroup" xmlns:wpi="http://schemas.microsoft.com/office/word/2010/wordprocessingInk" xmlns:wne="http://schemas.microsoft.com/office/word/2006/wordml" xmlns:wps="http://schemas.microsoft.com/office/word/2010/wordprocessingShape" mc:Ignorable="w14 w15 w16se w16cid w16 w16cex w16sdtdh wp14">
-  <w15:person w15:author="Schalk Cloete">
-    <w15:presenceInfo w15:providerId="AD" w15:userId="S::schalk.cloete@sintef.no::05eb9288-bb9b-427a-addd-5bca163b725a"/>
-  </w15:person>
-</w15:people>
 </file>
 
 <file path=word/styles.xml><?xml version="1.0" encoding="utf-8"?>
@@ -11998,6 +11945,15 @@
 </file>
 
 <file path=customXml/item1.xml><?xml version="1.0" encoding="utf-8"?>
+<?mso-contentType ?>
+<FormTemplates xmlns="http://schemas.microsoft.com/sharepoint/v3/contenttype/forms">
+  <Display>DocumentLibraryForm</Display>
+  <Edit>DocumentLibraryForm</Edit>
+  <New>DocumentLibraryForm</New>
+</FormTemplates>
+</file>
+
+<file path=customXml/item2.xml><?xml version="1.0" encoding="utf-8"?>
 <p:properties xmlns:p="http://schemas.microsoft.com/office/2006/metadata/properties" xmlns:xsi="http://www.w3.org/2001/XMLSchema-instance" xmlns:pc="http://schemas.microsoft.com/office/infopath/2007/PartnerControls">
   <documentManagement>
     <CorpDocClassificationEnUs xmlns="8bbd4995-53b7-43e2-b62f-10947586ac31">Unrestricted</CorpDocClassificationEnUs>
@@ -12061,16 +12017,11 @@
 </p:properties>
 </file>
 
-<file path=customXml/item2.xml><?xml version="1.0" encoding="utf-8"?>
-<?mso-contentType ?>
-<FormTemplates xmlns="http://schemas.microsoft.com/sharepoint/v3/contenttype/forms">
-  <Display>DocumentLibraryForm</Display>
-  <Edit>DocumentLibraryForm</Edit>
-  <New>DocumentLibraryForm</New>
-</FormTemplates>
+<file path=customXml/item3.xml><?xml version="1.0" encoding="utf-8"?>
+<b:Sources xmlns:b="http://schemas.openxmlformats.org/officeDocument/2006/bibliography" xmlns="http://schemas.openxmlformats.org/officeDocument/2006/bibliography" SelectedStyle="\APASixthEditionOfficeOnline.xsl" StyleName="APA" Version="6"/>
 </file>
 
-<file path=customXml/item3.xml><?xml version="1.0" encoding="utf-8"?>
+<file path=customXml/item4.xml><?xml version="1.0" encoding="utf-8"?>
 <ct:contentTypeSchema xmlns:ct="http://schemas.microsoft.com/office/2006/metadata/contentType" xmlns:ma="http://schemas.microsoft.com/office/2006/metadata/properties/metaAttributes" ct:_="" ma:_="" ma:contentTypeName="Generic document" ma:contentTypeID="0x01010031B82B69D2361148B4D8F7EC15680213080064A8C3CD78C859468EAC224A42287968" ma:contentTypeVersion="40" ma:contentTypeDescription="Create a new document." ma:contentTypeScope="" ma:versionID="1ef2345c7eada4a4d807fb40255003e0">
   <xsd:schema xmlns:xsd="http://www.w3.org/2001/XMLSchema" xmlns:xs="http://www.w3.org/2001/XMLSchema" xmlns:p="http://schemas.microsoft.com/office/2006/metadata/properties" xmlns:ns2="8bbd4995-53b7-43e2-b62f-10947586ac31" xmlns:ns3="35c35788-dca2-4064-b918-caad7388341a" targetNamespace="http://schemas.microsoft.com/office/2006/metadata/properties" ma:root="true" ma:fieldsID="9b0299c415f7670b0378db64c8739185" ns2:_="" ns3:_="">
     <xsd:import namespace="8bbd4995-53b7-43e2-b62f-10947586ac31"/>
@@ -12556,28 +12507,7 @@
 </ct:contentTypeSchema>
 </file>
 
-<file path=customXml/item4.xml><?xml version="1.0" encoding="utf-8"?>
-<b:Sources xmlns:b="http://schemas.openxmlformats.org/officeDocument/2006/bibliography" xmlns="http://schemas.openxmlformats.org/officeDocument/2006/bibliography" SelectedStyle="\APASixthEditionOfficeOnline.xsl" StyleName="APA" Version="6"/>
-</file>
-
 <file path=customXml/itemProps1.xml><?xml version="1.0" encoding="utf-8"?>
-<ds:datastoreItem xmlns:ds="http://schemas.openxmlformats.org/officeDocument/2006/customXml" ds:itemID="{64C81B32-342B-4F1F-92E7-6BDCD9A21D56}">
-  <ds:schemaRefs>
-    <ds:schemaRef ds:uri="http://purl.org/dc/dcmitype/"/>
-    <ds:schemaRef ds:uri="http://schemas.microsoft.com/office/infopath/2007/PartnerControls"/>
-    <ds:schemaRef ds:uri="http://purl.org/dc/elements/1.1/"/>
-    <ds:schemaRef ds:uri="http://schemas.microsoft.com/office/2006/metadata/properties"/>
-    <ds:schemaRef ds:uri="8bbd4995-53b7-43e2-b62f-10947586ac31"/>
-    <ds:schemaRef ds:uri="http://schemas.microsoft.com/office/2006/documentManagement/types"/>
-    <ds:schemaRef ds:uri="http://purl.org/dc/terms/"/>
-    <ds:schemaRef ds:uri="http://schemas.openxmlformats.org/package/2006/metadata/core-properties"/>
-    <ds:schemaRef ds:uri="35c35788-dca2-4064-b918-caad7388341a"/>
-    <ds:schemaRef ds:uri="http://www.w3.org/XML/1998/namespace"/>
-  </ds:schemaRefs>
-</ds:datastoreItem>
-</file>
-
-<file path=customXml/itemProps2.xml><?xml version="1.0" encoding="utf-8"?>
 <ds:datastoreItem xmlns:ds="http://schemas.openxmlformats.org/officeDocument/2006/customXml" ds:itemID="{CAAF4C9E-9029-4FE3-B36E-B08B849B0C71}">
   <ds:schemaRefs>
     <ds:schemaRef ds:uri="http://schemas.microsoft.com/sharepoint/v3/contenttype/forms"/>
@@ -12585,7 +12515,25 @@
 </ds:datastoreItem>
 </file>
 
+<file path=customXml/itemProps2.xml><?xml version="1.0" encoding="utf-8"?>
+<ds:datastoreItem xmlns:ds="http://schemas.openxmlformats.org/officeDocument/2006/customXml" ds:itemID="{64C81B32-342B-4F1F-92E7-6BDCD9A21D56}">
+  <ds:schemaRefs>
+    <ds:schemaRef ds:uri="http://schemas.microsoft.com/office/2006/metadata/properties"/>
+    <ds:schemaRef ds:uri="http://schemas.microsoft.com/office/infopath/2007/PartnerControls"/>
+    <ds:schemaRef ds:uri="8bbd4995-53b7-43e2-b62f-10947586ac31"/>
+  </ds:schemaRefs>
+</ds:datastoreItem>
+</file>
+
 <file path=customXml/itemProps3.xml><?xml version="1.0" encoding="utf-8"?>
+<ds:datastoreItem xmlns:ds="http://schemas.openxmlformats.org/officeDocument/2006/customXml" ds:itemID="{E6F6813E-BB63-4DC9-9848-EE9A5CB43D7D}">
+  <ds:schemaRefs>
+    <ds:schemaRef ds:uri="http://schemas.openxmlformats.org/officeDocument/2006/bibliography"/>
+  </ds:schemaRefs>
+</ds:datastoreItem>
+</file>
+
+<file path=customXml/itemProps4.xml><?xml version="1.0" encoding="utf-8"?>
 <ds:datastoreItem xmlns:ds="http://schemas.openxmlformats.org/officeDocument/2006/customXml" ds:itemID="{2C8F3868-4537-4CA3-B7C1-BB572BC04E92}">
   <ds:schemaRefs>
     <ds:schemaRef ds:uri="http://schemas.microsoft.com/office/2006/metadata/contentType"/>
@@ -12602,12 +12550,4 @@
     <ds:schemaRef ds:uri="http://schemas.microsoft.com/internal/obd"/>
   </ds:schemaRefs>
 </ds:datastoreItem>
-</file>
-
-<file path=customXml/itemProps4.xml><?xml version="1.0" encoding="utf-8"?>
-<ds:datastoreItem xmlns:ds="http://schemas.openxmlformats.org/officeDocument/2006/customXml" ds:itemID="{E6F6813E-BB63-4DC9-9848-EE9A5CB43D7D}">
-  <ds:schemaRefs>
-    <ds:schemaRef ds:uri="http://schemas.openxmlformats.org/officeDocument/2006/bibliography"/>
-  </ds:schemaRefs>
-</ds:datastoreItem>
 </file>
</xml_diff>

<commit_message>
Benchmark changes and example file
Changed user manual to describe benchmark tab, added the GSR-H2 example and made small changes to the template file related to the benchmark section of the unit tabs
</commit_message>
<xml_diff>
--- a/Economics/SEA Tool - User Guide.docx
+++ b/Economics/SEA Tool - User Guide.docx
@@ -100,7 +100,21 @@
         <w:rPr>
           <w:lang w:val="es-AR"/>
         </w:rPr>
-        <w:t xml:space="preserve"> Universidad Politécnica de Madrid</w:t>
+        <w:t xml:space="preserve"> </w:t>
+      </w:r>
+      <w:proofErr w:type="gramStart"/>
+      <w:r>
+        <w:rPr>
+          <w:lang w:val="es-AR"/>
+        </w:rPr>
+        <w:t>Universidad</w:t>
+      </w:r>
+      <w:proofErr w:type="gramEnd"/>
+      <w:r>
+        <w:rPr>
+          <w:lang w:val="es-AR"/>
+        </w:rPr>
+        <w:t xml:space="preserve"> Politécnica de Madrid</w:t>
       </w:r>
       <w:r>
         <w:rPr>
@@ -1097,11 +1111,16 @@
         <w:t xml:space="preserve"> is the relative factor for labour and material adjustments between regions</w:t>
       </w:r>
       <w:r>
-        <w:t>. These factors</w:t>
+        <w:t xml:space="preserve">. </w:t>
+      </w:r>
+      <w:proofErr w:type="gramStart"/>
+      <w:r>
+        <w:t>These factors</w:t>
       </w:r>
       <w:r>
         <w:t>,</w:t>
       </w:r>
+      <w:proofErr w:type="gramEnd"/>
       <w:r>
         <w:t xml:space="preserve"> have been obtained with weight</w:t>
       </w:r>
@@ -2675,10 +2694,18 @@
         </m:r>
       </m:oMath>
       <w:r>
-        <w:t xml:space="preserve"> is the diameter (m)</w:t>
-      </w:r>
-      <w:r>
-        <w:t xml:space="preserve">. </w:t>
+        <w:t xml:space="preserve"> is the diameter (m</w:t>
+      </w:r>
+      <w:proofErr w:type="gramStart"/>
+      <w:r>
+        <w:t>)</w:t>
+      </w:r>
+      <w:r>
+        <w:t>.</w:t>
+      </w:r>
+      <w:proofErr w:type="gramEnd"/>
+      <w:r>
+        <w:t xml:space="preserve"> </w:t>
       </w:r>
       <m:oMath>
         <m:sSub>
@@ -3188,7 +3215,15 @@
         <w:t xml:space="preserve"> is determined within the equipment capacity bounds. When the upper limit capacity is exceeded, a capacity cost scaling law is applied</w:t>
       </w:r>
       <w:r>
-        <w:t xml:space="preserve"> (similar to the formulation described in the next section)</w:t>
+        <w:t xml:space="preserve"> (</w:t>
+      </w:r>
+      <w:proofErr w:type="gramStart"/>
+      <w:r>
+        <w:t>similar to</w:t>
+      </w:r>
+      <w:proofErr w:type="gramEnd"/>
+      <w:r>
+        <w:t xml:space="preserve"> the formulation described in the next section)</w:t>
       </w:r>
       <w:r>
         <w:t xml:space="preserve">, with an exponent selected by the user. The user should judge whether the scaled cost resulting for the </w:t>
@@ -4718,9 +4753,11 @@
       <w:r>
         <w:t xml:space="preserve"> Colour coding employed in SEA </w:t>
       </w:r>
+      <w:proofErr w:type="gramStart"/>
       <w:r>
         <w:t>tool</w:t>
       </w:r>
+      <w:proofErr w:type="gramEnd"/>
     </w:p>
     <w:tbl>
       <w:tblPr>
@@ -5331,8 +5368,13 @@
         <w:t>e</w:t>
       </w:r>
       <w:r>
-        <w:t>nvironmental metrics</w:t>
-      </w:r>
+        <w:t xml:space="preserve">nvironmental </w:t>
+      </w:r>
+      <w:proofErr w:type="gramStart"/>
+      <w:r>
+        <w:t>metrics</w:t>
+      </w:r>
+      <w:proofErr w:type="gramEnd"/>
       <w:r>
         <w:t xml:space="preserve"> and fuel/raw materials</w:t>
       </w:r>
@@ -5935,10 +5977,18 @@
         <w:t xml:space="preserve"> menu</w:t>
       </w:r>
       <w:r>
-        <w:t xml:space="preserve"> as well</w:t>
-      </w:r>
-      <w:r>
-        <w:t xml:space="preserve">, and are </w:t>
+        <w:t xml:space="preserve"> as </w:t>
+      </w:r>
+      <w:proofErr w:type="gramStart"/>
+      <w:r>
+        <w:t>well</w:t>
+      </w:r>
+      <w:r>
+        <w:t>, and</w:t>
+      </w:r>
+      <w:proofErr w:type="gramEnd"/>
+      <w:r>
+        <w:t xml:space="preserve"> are </w:t>
       </w:r>
       <w:r>
         <w:t xml:space="preserve">specifically </w:t>
@@ -5952,8 +6002,13 @@
       <w:r>
         <w:t>e unit cost must be introduced (</w:t>
       </w:r>
-      <w:r>
-        <w:t>i.e. for vessels, the diameter in m is required to determine the pressure factor</w:t>
+      <w:proofErr w:type="gramStart"/>
+      <w:r>
+        <w:t>i.e.</w:t>
+      </w:r>
+      <w:proofErr w:type="gramEnd"/>
+      <w:r>
+        <w:t xml:space="preserve"> for vessels, the diameter in m is required to determine the pressure factor</w:t>
       </w:r>
       <w:r>
         <w:t>)</w:t>
@@ -6286,12 +6341,25 @@
         <w:t>&amp; output, Misc. items and BEC adjustment</w:t>
       </w:r>
       <w:r>
-        <w:t xml:space="preserve"> sections</w:t>
-      </w:r>
-    </w:p>
-    <w:p>
-      <w:r>
-        <w:t xml:space="preserve">In the top left corner, a short summary of the unit is given, with a specific code and a fundamental task drop down menu selection. Fundamental tasks is a method of categorizing the unit with regards to the </w:t>
+        <w:t xml:space="preserve"> </w:t>
+      </w:r>
+      <w:proofErr w:type="gramStart"/>
+      <w:r>
+        <w:t>sections</w:t>
+      </w:r>
+      <w:proofErr w:type="gramEnd"/>
+    </w:p>
+    <w:p>
+      <w:r>
+        <w:t xml:space="preserve">In the top left corner, a short summary of the unit is given, with a specific code and a fundamental task drop down menu selection. Fundamental tasks </w:t>
+      </w:r>
+      <w:proofErr w:type="gramStart"/>
+      <w:r>
+        <w:t>is</w:t>
+      </w:r>
+      <w:proofErr w:type="gramEnd"/>
+      <w:r>
+        <w:t xml:space="preserve"> a method of categorizing the unit with regards to the </w:t>
       </w:r>
       <w:r>
         <w:t>function</w:t>
@@ -6463,8 +6531,13 @@
         <w:t>quipment sizing</w:t>
       </w:r>
       <w:r>
-        <w:t xml:space="preserve"> sections</w:t>
-      </w:r>
+        <w:t xml:space="preserve"> </w:t>
+      </w:r>
+      <w:proofErr w:type="gramStart"/>
+      <w:r>
+        <w:t>sections</w:t>
+      </w:r>
+      <w:proofErr w:type="gramEnd"/>
     </w:p>
     <w:p>
       <w:r>
@@ -6667,7 +6740,15 @@
       </w:r>
       <w:bookmarkEnd w:id="17"/>
       <w:r>
-        <w:t xml:space="preserve"> Equipment estimate: BEC distribution and </w:t>
+        <w:t xml:space="preserve"> Equipment </w:t>
+      </w:r>
+      <w:proofErr w:type="gramStart"/>
+      <w:r>
+        <w:t>estimate</w:t>
+      </w:r>
+      <w:proofErr w:type="gramEnd"/>
+      <w:r>
+        <w:t xml:space="preserve">: BEC distribution and </w:t>
       </w:r>
       <w:r>
         <w:t>comparison with reference sections</w:t>
@@ -6681,10 +6762,10 @@
         <w:t>nally,</w:t>
       </w:r>
       <w:r>
-        <w:t xml:space="preserve"> below the BEC estimate region, a section is created to reflect the cost proportion of items (</w:t>
-      </w:r>
-      <w:r>
-        <w:t>by default those pertaining to Basis 1)</w:t>
+        <w:t xml:space="preserve"> below the BEC estimate region, a section is created to reflect the cost proportion of items </w:t>
+      </w:r>
+      <w:r>
+        <w:t>in the target cost basis</w:t>
       </w:r>
       <w:r>
         <w:t xml:space="preserve">, as depicted in </w:t>
@@ -6729,40 +6810,57 @@
         <w:t xml:space="preserve"> unit</w:t>
       </w:r>
       <w:r>
+        <w:t>/item</w:t>
+      </w:r>
+      <w:r>
         <w:t xml:space="preserve"> scope</w:t>
       </w:r>
       <w:r>
-        <w:t xml:space="preserve"> (if available)</w:t>
-      </w:r>
-      <w:r>
-        <w:t>, as presented further to the right (</w:t>
-      </w:r>
-      <w:r>
-        <w:t>ensuring appropriate scaling to the same basis</w:t>
-      </w:r>
-      <w:r>
-        <w:t xml:space="preserve">). A scaled cost from the original reference </w:t>
-      </w:r>
-      <w:r>
-        <w:t>can</w:t>
-      </w:r>
-      <w:r>
-        <w:t xml:space="preserve"> also be plotted for a </w:t>
-      </w:r>
-      <w:r>
-        <w:t>benchmarking</w:t>
-      </w:r>
-      <w:r>
-        <w:t xml:space="preserve"> at the same unit capacity of the estimate. The references used </w:t>
+        <w:t xml:space="preserve">, </w:t>
+      </w:r>
+      <w:r>
+        <w:t xml:space="preserve">as presented further to the right. </w:t>
+      </w:r>
+      <w:r>
+        <w:t>This comparison is carried out in the dedicated tab “Estimate Benchmark”</w:t>
+      </w:r>
+      <w:r>
+        <w:t xml:space="preserve">. The references used </w:t>
       </w:r>
       <w:r>
         <w:t>from literature sources</w:t>
       </w:r>
       <w:r>
-        <w:t xml:space="preserve"> are listed at the bottom with a number, a short name and a suitable description. </w:t>
-      </w:r>
-      <w:r>
-        <w:t>The list of all references employed based on the numbering are provided in a dedicated sheet: “Bibliography”.</w:t>
+        <w:t xml:space="preserve"> </w:t>
+      </w:r>
+      <w:r>
+        <w:t xml:space="preserve">for the unit benchmarking </w:t>
+      </w:r>
+      <w:r>
+        <w:t xml:space="preserve">are listed at the bottom with a number, a short </w:t>
+      </w:r>
+      <w:proofErr w:type="gramStart"/>
+      <w:r>
+        <w:t>name</w:t>
+      </w:r>
+      <w:proofErr w:type="gramEnd"/>
+      <w:r>
+        <w:t xml:space="preserve"> and a suitable description. </w:t>
+      </w:r>
+      <w:r>
+        <w:t xml:space="preserve">The list of all references employed based on the numbering are provided in </w:t>
+      </w:r>
+      <w:r>
+        <w:t>the</w:t>
+      </w:r>
+      <w:r>
+        <w:t xml:space="preserve"> “Bibliography”</w:t>
+      </w:r>
+      <w:r>
+        <w:t xml:space="preserve"> sheet</w:t>
+      </w:r>
+      <w:r>
+        <w:t>.</w:t>
       </w:r>
     </w:p>
     <w:p>
@@ -6841,7 +6939,15 @@
         <w:fldChar w:fldCharType="end"/>
       </w:r>
       <w:r>
-        <w:t>. The default coding for the cost concepts involved in the estimation are denoted with X-Y0Z coding, and a description, a source reference, currency, location and cost basis year</w:t>
+        <w:t xml:space="preserve">. The default coding for the cost concepts involved in the estimation are denoted with X-Y0Z coding, and a description, a source reference, currency, </w:t>
+      </w:r>
+      <w:proofErr w:type="gramStart"/>
+      <w:r>
+        <w:t>location</w:t>
+      </w:r>
+      <w:proofErr w:type="gramEnd"/>
+      <w:r>
+        <w:t xml:space="preserve"> and cost basis year</w:t>
       </w:r>
       <w:r>
         <w:t xml:space="preserve"> must be</w:t>
@@ -6985,8 +7091,13 @@
         <w:t>specifications a</w:t>
       </w:r>
       <w:r>
-        <w:t>nd estimate adjustment sections</w:t>
-      </w:r>
+        <w:t xml:space="preserve">nd estimate adjustment </w:t>
+      </w:r>
+      <w:proofErr w:type="gramStart"/>
+      <w:r>
+        <w:t>sections</w:t>
+      </w:r>
+      <w:proofErr w:type="gramEnd"/>
     </w:p>
     <w:p>
       <w:r>
@@ -7003,16 +7114,34 @@
         <w:t xml:space="preserve"> of the estimate</w:t>
       </w:r>
       <w:r>
+        <w:t xml:space="preserve"> and scaling curve</w:t>
+      </w:r>
+      <w:r>
         <w:t xml:space="preserve"> with </w:t>
       </w:r>
       <w:r>
-        <w:t xml:space="preserve">the actual and scaled cost of the reference is provided. Other literature sources can be used for comparison, but the authors emphasize again that suitable adjustments be made to reach a consistent evaluation. The original scaling and benchmarking references are listed at the bottom of this area. </w:t>
+        <w:t>other literate references is provided for the same targe cost basis (this benchmark figure is generated in a dedicated tab explained later)</w:t>
+      </w:r>
+      <w:r>
+        <w:t xml:space="preserve">. The original scaling and benchmarking references are listed at the bottom of this area. </w:t>
       </w:r>
       <w:r>
         <w:t>On the right</w:t>
       </w:r>
       <w:r>
-        <w:t xml:space="preserve">, a short list describing the items considered in each unit X-Y0Z from the reference are shown, to clarify which cost items are introduced in each concept. These sections are depicted in </w:t>
+        <w:t xml:space="preserve">, a short list describing the items considered in each unit X-Y0Z from the reference are shown, to clarify which cost items are </w:t>
+      </w:r>
+      <w:r>
+        <w:t>considered</w:t>
+      </w:r>
+      <w:r>
+        <w:t xml:space="preserve"> </w:t>
+      </w:r>
+      <w:r>
+        <w:t>for a given unit scope</w:t>
+      </w:r>
+      <w:r>
+        <w:t xml:space="preserve">. These sections are depicted in </w:t>
       </w:r>
       <w:r>
         <w:fldChar w:fldCharType="begin"/>
@@ -7127,8 +7256,13 @@
       </w:r>
       <w:bookmarkEnd w:id="19"/>
       <w:r>
-        <w:t xml:space="preserve"> Scaling estimate: BEC distribution, estimate comparison, list of references and scaling cost item list sections</w:t>
-      </w:r>
+        <w:t xml:space="preserve"> Scaling estimate: BEC distribution, estimate comparison, list of references and scaling cost item list </w:t>
+      </w:r>
+      <w:proofErr w:type="gramStart"/>
+      <w:r>
+        <w:t>sections</w:t>
+      </w:r>
+      <w:proofErr w:type="gramEnd"/>
     </w:p>
     <w:p>
       <w:pPr>
@@ -7226,9 +7360,8 @@
         <w:rPr>
           <w:noProof/>
         </w:rPr>
-        <w:lastRenderedPageBreak/>
         <w:drawing>
-          <wp:inline distT="0" distB="0" distL="0" distR="0" wp14:anchorId="0DCCCBDF" wp14:editId="0D3BE573">
+          <wp:inline distT="0" distB="0" distL="0" distR="0" wp14:anchorId="0DCCCBDF" wp14:editId="5447F999">
             <wp:extent cx="5731510" cy="2741930"/>
             <wp:effectExtent l="0" t="0" r="2540" b="1270"/>
             <wp:docPr id="11" name="Picture 11"/>
@@ -7284,6 +7417,7 @@
       </w:pPr>
       <w:bookmarkStart w:id="20" w:name="_Ref69817089"/>
       <w:r>
+        <w:lastRenderedPageBreak/>
         <w:t xml:space="preserve">Figure </w:t>
       </w:r>
       <w:r>
@@ -7746,7 +7880,22 @@
         <w:t xml:space="preserve"> unit</w:t>
       </w:r>
       <w:r>
-        <w:t xml:space="preserve"> estimates with analogous units from literature references</w:t>
+        <w:t xml:space="preserve">/items </w:t>
+      </w:r>
+      <w:r>
+        <w:t>estimates</w:t>
+      </w:r>
+      <w:r>
+        <w:t xml:space="preserve"> </w:t>
+      </w:r>
+      <w:r>
+        <w:t>with analogous units</w:t>
+      </w:r>
+      <w:r>
+        <w:t>/items</w:t>
+      </w:r>
+      <w:r>
+        <w:t xml:space="preserve"> from literature references</w:t>
       </w:r>
       <w:r>
         <w:t xml:space="preserve"> as shown in </w:t>
@@ -7785,16 +7934,46 @@
         <w:t xml:space="preserve"> Again, these correlations consider the economies of scale for a given unit and the nº of trains.</w:t>
       </w:r>
       <w:r>
-        <w:t xml:space="preserve"> Cost values from different references and source basis</w:t>
-      </w:r>
-      <w:r>
-        <w:t xml:space="preserve"> cost</w:t>
-      </w:r>
-      <w:r>
-        <w:t xml:space="preserve"> are introduced as well, providing a cost benchmark with a visual representation </w:t>
-      </w:r>
-      <w:r>
-        <w:t>for the actual capacity from the source/estimate and the scaled values.</w:t>
+        <w:t xml:space="preserve"> </w:t>
+      </w:r>
+      <w:r>
+        <w:t>By default, the first row of each benchmark section should correspond to the estimated BEC of the unit/item, with the target cost basis, while</w:t>
+      </w:r>
+      <w:r>
+        <w:t xml:space="preserve"> cost-capacity values from</w:t>
+      </w:r>
+      <w:r>
+        <w:t xml:space="preserve"> references are provided in the subsequent row</w:t>
+      </w:r>
+      <w:r>
+        <w:t>s, together with their corresponding source cost basis. A</w:t>
+      </w:r>
+      <w:r>
+        <w:t xml:space="preserve"> visual representation </w:t>
+      </w:r>
+      <w:r>
+        <w:t>for the actual</w:t>
+      </w:r>
+      <w:r>
+        <w:t xml:space="preserve"> and scaled</w:t>
+      </w:r>
+      <w:r>
+        <w:t xml:space="preserve"> capacity</w:t>
+      </w:r>
+      <w:r>
+        <w:t>-cost</w:t>
+      </w:r>
+      <w:r>
+        <w:t xml:space="preserve"> from the </w:t>
+      </w:r>
+      <w:r>
+        <w:t xml:space="preserve">references &amp; </w:t>
+      </w:r>
+      <w:r>
+        <w:t xml:space="preserve">estimate </w:t>
+      </w:r>
+      <w:r>
+        <w:t>is provided below. These figures can be then incorporated to the Estimate Benchmark region provided in each unit tab. The user should be careful to modify the figure axis and titles appropriately for a correct representation.</w:t>
       </w:r>
     </w:p>
     <w:p>
@@ -7891,7 +8070,13 @@
     </w:p>
     <w:p>
       <w:r>
-        <w:t xml:space="preserve">A macro button allows the user to add more benchmark tables according to the nº of units that need to be assessed. Reference values for cost and capacity from literature studies presented in </w:t>
+        <w:t>A macro button allows the user to add more benchmark tables according to the nº of units</w:t>
+      </w:r>
+      <w:r>
+        <w:t>/items</w:t>
+      </w:r>
+      <w:r>
+        <w:t xml:space="preserve"> that need to be assessed. Reference values for cost and capacity from literature studies presented in </w:t>
       </w:r>
       <w:r>
         <w:fldChar w:fldCharType="begin"/>
@@ -7916,6 +8101,9 @@
       </w:r>
       <w:r>
         <w:t xml:space="preserve"> are recommended.</w:t>
+      </w:r>
+      <w:r>
+        <w:t xml:space="preserve"> </w:t>
       </w:r>
     </w:p>
     <w:p>
@@ -8474,8 +8662,13 @@
       </w:r>
       <w:bookmarkEnd w:id="25"/>
       <w:r>
-        <w:t xml:space="preserve"> CFA sheet: plant summary, economic assumptions</w:t>
-      </w:r>
+        <w:t xml:space="preserve"> CFA sheet: plant summary, economic </w:t>
+      </w:r>
+      <w:proofErr w:type="gramStart"/>
+      <w:r>
+        <w:t>assumptions</w:t>
+      </w:r>
+      <w:proofErr w:type="gramEnd"/>
       <w:r>
         <w:t xml:space="preserve"> and results</w:t>
       </w:r>
@@ -9401,8 +9594,13 @@
       </m:oMath>
       <w:r>
         <w:tab/>
-        <w:t>Purchased cost with carbon steel at 1 bar</w:t>
-      </w:r>
+        <w:t xml:space="preserve">Purchased cost with carbon steel at 1 </w:t>
+      </w:r>
+      <w:proofErr w:type="gramStart"/>
+      <w:r>
+        <w:t>bar</w:t>
+      </w:r>
+      <w:proofErr w:type="gramEnd"/>
     </w:p>
     <w:p>
       <w:pPr>
@@ -10401,13 +10599,31 @@
       </w:rPr>
       <w:t xml:space="preserve">SEA Tool </w:t>
     </w:r>
+    <w:proofErr w:type="spellStart"/>
     <w:r>
       <w:rPr>
         <w:sz w:val="18"/>
         <w:lang w:val="es-ES"/>
       </w:rPr>
-      <w:t>User Guide</w:t>
+      <w:t>User</w:t>
     </w:r>
+    <w:proofErr w:type="spellEnd"/>
+    <w:r>
+      <w:rPr>
+        <w:sz w:val="18"/>
+        <w:lang w:val="es-ES"/>
+      </w:rPr>
+      <w:t xml:space="preserve"> </w:t>
+    </w:r>
+    <w:proofErr w:type="spellStart"/>
+    <w:r>
+      <w:rPr>
+        <w:sz w:val="18"/>
+        <w:lang w:val="es-ES"/>
+      </w:rPr>
+      <w:t>Guide</w:t>
+    </w:r>
+    <w:proofErr w:type="spellEnd"/>
     <w:r>
       <w:rPr>
         <w:sz w:val="18"/>
@@ -12102,12 +12318,7 @@
 </file>
 
 <file path=customXml/item1.xml><?xml version="1.0" encoding="utf-8"?>
-<?mso-contentType ?>
-<FormTemplates xmlns="http://schemas.microsoft.com/sharepoint/v3/contenttype/forms">
-  <Display>DocumentLibraryForm</Display>
-  <Edit>DocumentLibraryForm</Edit>
-  <New>DocumentLibraryForm</New>
-</FormTemplates>
+<b:Sources xmlns:b="http://schemas.openxmlformats.org/officeDocument/2006/bibliography" xmlns="http://schemas.openxmlformats.org/officeDocument/2006/bibliography" SelectedStyle="\APASixthEditionOfficeOnline.xsl" StyleName="APA" Version="6"/>
 </file>
 
 <file path=customXml/item2.xml><?xml version="1.0" encoding="utf-8"?>
@@ -12175,7 +12386,12 @@
 </file>
 
 <file path=customXml/item3.xml><?xml version="1.0" encoding="utf-8"?>
-<b:Sources xmlns:b="http://schemas.openxmlformats.org/officeDocument/2006/bibliography" xmlns="http://schemas.openxmlformats.org/officeDocument/2006/bibliography" SelectedStyle="\APASixthEditionOfficeOnline.xsl" StyleName="APA" Version="6"/>
+<?mso-contentType ?>
+<FormTemplates xmlns="http://schemas.microsoft.com/sharepoint/v3/contenttype/forms">
+  <Display>DocumentLibraryForm</Display>
+  <Edit>DocumentLibraryForm</Edit>
+  <New>DocumentLibraryForm</New>
+</FormTemplates>
 </file>
 
 <file path=customXml/item4.xml><?xml version="1.0" encoding="utf-8"?>
@@ -12665,9 +12881,9 @@
 </file>
 
 <file path=customXml/itemProps1.xml><?xml version="1.0" encoding="utf-8"?>
-<ds:datastoreItem xmlns:ds="http://schemas.openxmlformats.org/officeDocument/2006/customXml" ds:itemID="{CAAF4C9E-9029-4FE3-B36E-B08B849B0C71}">
+<ds:datastoreItem xmlns:ds="http://schemas.openxmlformats.org/officeDocument/2006/customXml" ds:itemID="{E6F6813E-BB63-4DC9-9848-EE9A5CB43D7D}">
   <ds:schemaRefs>
-    <ds:schemaRef ds:uri="http://schemas.microsoft.com/sharepoint/v3/contenttype/forms"/>
+    <ds:schemaRef ds:uri="http://schemas.openxmlformats.org/officeDocument/2006/bibliography"/>
   </ds:schemaRefs>
 </ds:datastoreItem>
 </file>
@@ -12683,9 +12899,9 @@
 </file>
 
 <file path=customXml/itemProps3.xml><?xml version="1.0" encoding="utf-8"?>
-<ds:datastoreItem xmlns:ds="http://schemas.openxmlformats.org/officeDocument/2006/customXml" ds:itemID="{E6F6813E-BB63-4DC9-9848-EE9A5CB43D7D}">
+<ds:datastoreItem xmlns:ds="http://schemas.openxmlformats.org/officeDocument/2006/customXml" ds:itemID="{CAAF4C9E-9029-4FE3-B36E-B08B849B0C71}">
   <ds:schemaRefs>
-    <ds:schemaRef ds:uri="http://schemas.openxmlformats.org/officeDocument/2006/bibliography"/>
+    <ds:schemaRef ds:uri="http://schemas.microsoft.com/sharepoint/v3/contenttype/forms"/>
   </ds:schemaRefs>
 </ds:datastoreItem>
 </file>

</xml_diff>

<commit_message>
Minor modifications to README files and User Guide
Fixed a couple of minor typos and added links to the User Guide.
</commit_message>
<xml_diff>
--- a/Economics/SEA Tool - User Guide.docx
+++ b/Economics/SEA Tool - User Guide.docx
@@ -174,7 +174,13 @@
         <w:t>T</w:t>
       </w:r>
       <w:r>
-        <w:t xml:space="preserve">ool developed jointly by the Flow Technology Group from SINTEF and the Department of Energy Engineering from Universidad Politécnica de Madrid in Microsoft Excel. This tool intends to provide a </w:t>
+        <w:t xml:space="preserve">ool developed jointly by the Flow Technology Group from SINTEF </w:t>
+      </w:r>
+      <w:r>
+        <w:t xml:space="preserve">Industry </w:t>
+      </w:r>
+      <w:r>
+        <w:t xml:space="preserve">and the Department of Energy Engineering from Universidad Politécnica de Madrid in Microsoft Excel. This tool intends to provide a </w:t>
       </w:r>
       <w:r>
         <w:t xml:space="preserve">convenient, generic, </w:t>
@@ -264,17 +270,26 @@
       <w:r>
         <w:t xml:space="preserve"> </w:t>
       </w:r>
-      <w:commentRangeStart w:id="0"/>
-      <w:r>
-        <w:t>here</w:t>
-      </w:r>
-      <w:commentRangeEnd w:id="0"/>
-      <w:r>
-        <w:rPr>
-          <w:rStyle w:val="CommentReference"/>
-        </w:rPr>
-        <w:commentReference w:id="0"/>
-      </w:r>
+      <w:hyperlink r:id="rId11" w:history="1">
+        <w:r>
+          <w:rPr>
+            <w:rStyle w:val="Hyperlink"/>
+          </w:rPr>
+          <w:t>he</w:t>
+        </w:r>
+        <w:r>
+          <w:rPr>
+            <w:rStyle w:val="Hyperlink"/>
+          </w:rPr>
+          <w:t>r</w:t>
+        </w:r>
+        <w:r>
+          <w:rPr>
+            <w:rStyle w:val="Hyperlink"/>
+          </w:rPr>
+          <w:t>e</w:t>
+        </w:r>
+      </w:hyperlink>
       <w:r>
         <w:t>)</w:t>
       </w:r>
@@ -319,7 +334,7 @@
       <w:r>
         <w:t xml:space="preserve">a </w:t>
       </w:r>
-      <w:hyperlink r:id="rId15" w:history="1">
+      <w:hyperlink r:id="rId12" w:history="1">
         <w:r>
           <w:rPr>
             <w:rStyle w:val="Hyperlink"/>
@@ -328,7 +343,36 @@
         </w:r>
       </w:hyperlink>
       <w:r>
-        <w:t xml:space="preserve"> that allows users to freely share, create, and adapt, provided that derivative works are shared under the same license and kept open access. In conjunction with this manual, open economic assessments based on the SEA tool can be linked from the methodology section of academic articles to shorten and simplify the description of the economic methods.  </w:t>
+        <w:t xml:space="preserve"> that allows users to freely share, create, and adapt, provided that derivative works are shared under the same license and kept open access. In conjunction with this manual, open economic assessments based on the SEA tool can be linked from the methodology section of academic articles to shorten and simplify the description of the economic methods. </w:t>
+      </w:r>
+      <w:r>
+        <w:t xml:space="preserve">A parallel </w:t>
+      </w:r>
+      <w:hyperlink r:id="rId13" w:history="1">
+        <w:r>
+          <w:rPr>
+            <w:rStyle w:val="Hyperlink"/>
+          </w:rPr>
+          <w:t xml:space="preserve">SharePoint </w:t>
+        </w:r>
+        <w:r>
+          <w:rPr>
+            <w:rStyle w:val="Hyperlink"/>
+          </w:rPr>
+          <w:t>r</w:t>
+        </w:r>
+        <w:r>
+          <w:rPr>
+            <w:rStyle w:val="Hyperlink"/>
+          </w:rPr>
+          <w:t>epository</w:t>
+        </w:r>
+      </w:hyperlink>
+      <w:r>
+        <w:t xml:space="preserve"> is maintained for this purpose. </w:t>
+      </w:r>
+      <w:r>
+        <w:t xml:space="preserve"> </w:t>
       </w:r>
     </w:p>
     <w:p>
@@ -514,7 +558,11 @@
         <w:t xml:space="preserve"> depend on the cost correlations </w:t>
       </w:r>
       <w:r>
-        <w:t xml:space="preserve">references of the original source </w:t>
+        <w:t xml:space="preserve">references </w:t>
+      </w:r>
+      <w:r>
+        <w:lastRenderedPageBreak/>
+        <w:t xml:space="preserve">of the original source </w:t>
       </w:r>
       <w:r>
         <w:t xml:space="preserve">employed. Since different units can be assessed using data from </w:t>
@@ -529,11 +577,7 @@
         <w:t>,</w:t>
       </w:r>
       <w:r>
-        <w:t xml:space="preserve"> </w:t>
-      </w:r>
-      <w:r>
-        <w:lastRenderedPageBreak/>
-        <w:t>the cost of each unit is</w:t>
+        <w:t xml:space="preserve"> the cost of each unit is</w:t>
       </w:r>
       <w:r>
         <w:t xml:space="preserve"> adjusted </w:t>
@@ -980,7 +1024,7 @@
                 <w:i w:val="0"/>
               </w:rPr>
             </w:pPr>
-            <w:bookmarkStart w:id="1" w:name="_Ref69730850"/>
+            <w:bookmarkStart w:id="0" w:name="_Ref69730850"/>
             <w:r>
               <w:rPr>
                 <w:i w:val="0"/>
@@ -1018,7 +1062,7 @@
               </w:rPr>
               <w:fldChar w:fldCharType="end"/>
             </w:r>
-            <w:bookmarkEnd w:id="1"/>
+            <w:bookmarkEnd w:id="0"/>
           </w:p>
         </w:tc>
         <w:tc>
@@ -1244,7 +1288,7 @@
                     </pic:cNvPicPr>
                   </pic:nvPicPr>
                   <pic:blipFill>
-                    <a:blip r:embed="rId16">
+                    <a:blip r:embed="rId14">
                       <a:extLst>
                         <a:ext uri="{28A0092B-C50C-407E-A947-70E740481C1C}">
                           <a14:useLocalDpi xmlns:a14="http://schemas.microsoft.com/office/drawing/2010/main" val="0"/>
@@ -1281,7 +1325,7 @@
         <w:pStyle w:val="Caption"/>
         <w:jc w:val="center"/>
       </w:pPr>
-      <w:bookmarkStart w:id="2" w:name="_Ref69743715"/>
+      <w:bookmarkStart w:id="1" w:name="_Ref69743715"/>
       <w:r>
         <w:t xml:space="preserve">Figure </w:t>
       </w:r>
@@ -1303,7 +1347,7 @@
       <w:r>
         <w:fldChar w:fldCharType="end"/>
       </w:r>
-      <w:bookmarkEnd w:id="2"/>
+      <w:bookmarkEnd w:id="1"/>
       <w:r>
         <w:t xml:space="preserve"> Capital cost breakdown</w:t>
       </w:r>
@@ -1448,11 +1492,11 @@
       <w:pPr>
         <w:pStyle w:val="Heading3"/>
       </w:pPr>
-      <w:bookmarkStart w:id="3" w:name="_Ref70022809"/>
+      <w:bookmarkStart w:id="2" w:name="_Ref70022809"/>
       <w:r>
         <w:t>Equipment Approach</w:t>
       </w:r>
-      <w:bookmarkEnd w:id="3"/>
+      <w:bookmarkEnd w:id="2"/>
     </w:p>
     <w:p>
       <w:pPr>
@@ -1902,7 +1946,7 @@
                 <w:i w:val="0"/>
               </w:rPr>
             </w:pPr>
-            <w:bookmarkStart w:id="4" w:name="_Ref69726313"/>
+            <w:bookmarkStart w:id="3" w:name="_Ref69726313"/>
             <w:r>
               <w:rPr>
                 <w:i w:val="0"/>
@@ -1940,7 +1984,7 @@
               </w:rPr>
               <w:fldChar w:fldCharType="end"/>
             </w:r>
-            <w:bookmarkEnd w:id="4"/>
+            <w:bookmarkEnd w:id="3"/>
           </w:p>
         </w:tc>
       </w:tr>
@@ -2417,7 +2461,7 @@
                 <w:i w:val="0"/>
               </w:rPr>
             </w:pPr>
-            <w:bookmarkStart w:id="5" w:name="_Ref69726289"/>
+            <w:bookmarkStart w:id="4" w:name="_Ref69726289"/>
             <w:r>
               <w:rPr>
                 <w:i w:val="0"/>
@@ -2455,7 +2499,7 @@
               </w:rPr>
               <w:fldChar w:fldCharType="end"/>
             </w:r>
-            <w:bookmarkEnd w:id="5"/>
+            <w:bookmarkEnd w:id="4"/>
           </w:p>
         </w:tc>
       </w:tr>
@@ -2627,7 +2671,7 @@
                 <w:i w:val="0"/>
               </w:rPr>
             </w:pPr>
-            <w:bookmarkStart w:id="6" w:name="_Ref69726275"/>
+            <w:bookmarkStart w:id="5" w:name="_Ref69726275"/>
             <w:r>
               <w:rPr>
                 <w:i w:val="0"/>
@@ -2665,7 +2709,7 @@
               </w:rPr>
               <w:fldChar w:fldCharType="end"/>
             </w:r>
-            <w:bookmarkEnd w:id="6"/>
+            <w:bookmarkEnd w:id="5"/>
           </w:p>
         </w:tc>
       </w:tr>
@@ -3139,7 +3183,7 @@
                 <w:i w:val="0"/>
               </w:rPr>
             </w:pPr>
-            <w:bookmarkStart w:id="7" w:name="_Ref69726676"/>
+            <w:bookmarkStart w:id="6" w:name="_Ref69726676"/>
             <w:r>
               <w:rPr>
                 <w:i w:val="0"/>
@@ -3177,7 +3221,7 @@
               </w:rPr>
               <w:fldChar w:fldCharType="end"/>
             </w:r>
-            <w:bookmarkEnd w:id="7"/>
+            <w:bookmarkEnd w:id="6"/>
           </w:p>
         </w:tc>
       </w:tr>
@@ -3318,14 +3362,14 @@
           <w:rFonts w:eastAsiaTheme="minorEastAsia"/>
         </w:rPr>
       </w:pPr>
-      <w:bookmarkStart w:id="8" w:name="_Ref70060302"/>
+      <w:bookmarkStart w:id="7" w:name="_Ref70060302"/>
       <w:r>
         <w:rPr>
           <w:rFonts w:eastAsiaTheme="minorEastAsia"/>
         </w:rPr>
         <w:t>Scaling Approach</w:t>
       </w:r>
-      <w:bookmarkEnd w:id="8"/>
+      <w:bookmarkEnd w:id="7"/>
     </w:p>
     <w:p>
       <w:pPr>
@@ -3740,7 +3784,7 @@
                 <w:i w:val="0"/>
               </w:rPr>
             </w:pPr>
-            <w:bookmarkStart w:id="9" w:name="_Ref69729916"/>
+            <w:bookmarkStart w:id="8" w:name="_Ref69729916"/>
             <w:r>
               <w:rPr>
                 <w:i w:val="0"/>
@@ -3778,7 +3822,7 @@
               </w:rPr>
               <w:fldChar w:fldCharType="end"/>
             </w:r>
-            <w:bookmarkEnd w:id="9"/>
+            <w:bookmarkEnd w:id="8"/>
           </w:p>
         </w:tc>
       </w:tr>
@@ -3939,7 +3983,7 @@
         <w:keepNext/>
         <w:jc w:val="center"/>
       </w:pPr>
-      <w:bookmarkStart w:id="10" w:name="_Ref69740679"/>
+      <w:bookmarkStart w:id="9" w:name="_Ref69740679"/>
       <w:r>
         <w:t xml:space="preserve">Table </w:t>
       </w:r>
@@ -3961,7 +4005,7 @@
       <w:r>
         <w:fldChar w:fldCharType="end"/>
       </w:r>
-      <w:bookmarkEnd w:id="10"/>
+      <w:bookmarkEnd w:id="9"/>
       <w:r>
         <w:t xml:space="preserve"> References for capital cost estimations of power generation units</w:t>
       </w:r>
@@ -4727,7 +4771,7 @@
         <w:keepNext/>
         <w:jc w:val="center"/>
       </w:pPr>
-      <w:bookmarkStart w:id="11" w:name="_Ref69741323"/>
+      <w:bookmarkStart w:id="10" w:name="_Ref69741323"/>
       <w:r>
         <w:t xml:space="preserve">Table </w:t>
       </w:r>
@@ -4749,15 +4793,13 @@
       <w:r>
         <w:fldChar w:fldCharType="end"/>
       </w:r>
-      <w:bookmarkEnd w:id="11"/>
+      <w:bookmarkEnd w:id="10"/>
       <w:r>
         <w:t xml:space="preserve"> Colour coding employed in SEA </w:t>
       </w:r>
-      <w:proofErr w:type="gramStart"/>
       <w:r>
         <w:t>tool</w:t>
       </w:r>
-      <w:proofErr w:type="gramEnd"/>
     </w:p>
     <w:tbl>
       <w:tblPr>
@@ -5294,7 +5336,7 @@
                     </pic:cNvPicPr>
                   </pic:nvPicPr>
                   <pic:blipFill>
-                    <a:blip r:embed="rId17">
+                    <a:blip r:embed="rId15">
                       <a:extLst>
                         <a:ext uri="{28A0092B-C50C-407E-A947-70E740481C1C}">
                           <a14:useLocalDpi xmlns:a14="http://schemas.microsoft.com/office/drawing/2010/main" val="0"/>
@@ -5483,7 +5525,7 @@
                     </pic:cNvPicPr>
                   </pic:nvPicPr>
                   <pic:blipFill>
-                    <a:blip r:embed="rId18">
+                    <a:blip r:embed="rId16">
                       <a:extLst>
                         <a:ext uri="{28A0092B-C50C-407E-A947-70E740481C1C}">
                           <a14:useLocalDpi xmlns:a14="http://schemas.microsoft.com/office/drawing/2010/main" val="0"/>
@@ -5520,7 +5562,7 @@
         <w:pStyle w:val="Caption"/>
         <w:jc w:val="center"/>
       </w:pPr>
-      <w:bookmarkStart w:id="12" w:name="_Ref69741199"/>
+      <w:bookmarkStart w:id="11" w:name="_Ref69741199"/>
       <w:r>
         <w:t xml:space="preserve">Figure </w:t>
       </w:r>
@@ -5542,7 +5584,7 @@
       <w:r>
         <w:fldChar w:fldCharType="end"/>
       </w:r>
-      <w:bookmarkEnd w:id="12"/>
+      <w:bookmarkEnd w:id="11"/>
       <w:r>
         <w:t xml:space="preserve"> Plant overview: plant Layout, and </w:t>
       </w:r>
@@ -5639,7 +5681,7 @@
                     </pic:cNvPicPr>
                   </pic:nvPicPr>
                   <pic:blipFill>
-                    <a:blip r:embed="rId19">
+                    <a:blip r:embed="rId17">
                       <a:extLst>
                         <a:ext uri="{28A0092B-C50C-407E-A947-70E740481C1C}">
                           <a14:useLocalDpi xmlns:a14="http://schemas.microsoft.com/office/drawing/2010/main" val="0"/>
@@ -5676,7 +5718,7 @@
         <w:pStyle w:val="Caption"/>
         <w:jc w:val="center"/>
       </w:pPr>
-      <w:bookmarkStart w:id="13" w:name="_Ref69743718"/>
+      <w:bookmarkStart w:id="12" w:name="_Ref69743718"/>
       <w:r>
         <w:t xml:space="preserve">Figure </w:t>
       </w:r>
@@ -5698,7 +5740,7 @@
       <w:r>
         <w:fldChar w:fldCharType="end"/>
       </w:r>
-      <w:bookmarkEnd w:id="13"/>
+      <w:bookmarkEnd w:id="12"/>
       <w:r>
         <w:t xml:space="preserve"> Shortcut buttons for navigation across the spreadsheet</w:t>
       </w:r>
@@ -5772,7 +5814,7 @@
                     </pic:cNvPicPr>
                   </pic:nvPicPr>
                   <pic:blipFill>
-                    <a:blip r:embed="rId20">
+                    <a:blip r:embed="rId18">
                       <a:extLst>
                         <a:ext uri="{28A0092B-C50C-407E-A947-70E740481C1C}">
                           <a14:useLocalDpi xmlns:a14="http://schemas.microsoft.com/office/drawing/2010/main" val="0"/>
@@ -5809,7 +5851,7 @@
         <w:pStyle w:val="Caption"/>
         <w:jc w:val="center"/>
       </w:pPr>
-      <w:bookmarkStart w:id="14" w:name="_Ref73356920"/>
+      <w:bookmarkStart w:id="13" w:name="_Ref73356920"/>
       <w:r>
         <w:t xml:space="preserve">Figure </w:t>
       </w:r>
@@ -5831,7 +5873,7 @@
       <w:r>
         <w:fldChar w:fldCharType="end"/>
       </w:r>
-      <w:bookmarkEnd w:id="14"/>
+      <w:bookmarkEnd w:id="13"/>
       <w:r>
         <w:t xml:space="preserve"> Plant stream summary</w:t>
       </w:r>
@@ -6262,7 +6304,7 @@
                     </pic:cNvPicPr>
                   </pic:nvPicPr>
                   <pic:blipFill>
-                    <a:blip r:embed="rId21" cstate="print">
+                    <a:blip r:embed="rId19" cstate="print">
                       <a:extLst>
                         <a:ext uri="{28A0092B-C50C-407E-A947-70E740481C1C}">
                           <a14:useLocalDpi xmlns:a14="http://schemas.microsoft.com/office/drawing/2010/main" val="0"/>
@@ -6299,7 +6341,7 @@
         <w:pStyle w:val="Caption"/>
         <w:jc w:val="center"/>
       </w:pPr>
-      <w:bookmarkStart w:id="15" w:name="_Ref69804178"/>
+      <w:bookmarkStart w:id="14" w:name="_Ref69804178"/>
       <w:r>
         <w:t xml:space="preserve">Figure </w:t>
       </w:r>
@@ -6321,7 +6363,7 @@
       <w:r>
         <w:fldChar w:fldCharType="end"/>
       </w:r>
-      <w:bookmarkEnd w:id="15"/>
+      <w:bookmarkEnd w:id="14"/>
       <w:r>
         <w:t xml:space="preserve"> Equipment </w:t>
       </w:r>
@@ -6341,13 +6383,8 @@
         <w:t>&amp; output, Misc. items and BEC adjustment</w:t>
       </w:r>
       <w:r>
-        <w:t xml:space="preserve"> </w:t>
-      </w:r>
-      <w:proofErr w:type="gramStart"/>
-      <w:r>
-        <w:t>sections</w:t>
-      </w:r>
-      <w:proofErr w:type="gramEnd"/>
+        <w:t xml:space="preserve"> sections</w:t>
+      </w:r>
     </w:p>
     <w:p>
       <w:r>
@@ -6437,7 +6474,7 @@
                     </pic:cNvPicPr>
                   </pic:nvPicPr>
                   <pic:blipFill>
-                    <a:blip r:embed="rId22">
+                    <a:blip r:embed="rId20">
                       <a:extLst>
                         <a:ext uri="{28A0092B-C50C-407E-A947-70E740481C1C}">
                           <a14:useLocalDpi xmlns:a14="http://schemas.microsoft.com/office/drawing/2010/main" val="0"/>
@@ -6474,7 +6511,7 @@
         <w:pStyle w:val="Caption"/>
         <w:jc w:val="center"/>
       </w:pPr>
-      <w:bookmarkStart w:id="16" w:name="_Ref69804218"/>
+      <w:bookmarkStart w:id="15" w:name="_Ref69804218"/>
       <w:r>
         <w:t xml:space="preserve">Figure </w:t>
       </w:r>
@@ -6496,7 +6533,7 @@
       <w:r>
         <w:fldChar w:fldCharType="end"/>
       </w:r>
-      <w:bookmarkEnd w:id="16"/>
+      <w:bookmarkEnd w:id="15"/>
       <w:r>
         <w:t xml:space="preserve"> Equipment </w:t>
       </w:r>
@@ -6531,13 +6568,8 @@
         <w:t>quipment sizing</w:t>
       </w:r>
       <w:r>
-        <w:t xml:space="preserve"> </w:t>
-      </w:r>
-      <w:proofErr w:type="gramStart"/>
-      <w:r>
-        <w:t>sections</w:t>
-      </w:r>
-      <w:proofErr w:type="gramEnd"/>
+        <w:t xml:space="preserve"> sections</w:t>
+      </w:r>
     </w:p>
     <w:p>
       <w:r>
@@ -6676,7 +6708,7 @@
                     </pic:cNvPicPr>
                   </pic:nvPicPr>
                   <pic:blipFill>
-                    <a:blip r:embed="rId23">
+                    <a:blip r:embed="rId21">
                       <a:extLst>
                         <a:ext uri="{28A0092B-C50C-407E-A947-70E740481C1C}">
                           <a14:useLocalDpi xmlns:a14="http://schemas.microsoft.com/office/drawing/2010/main" val="0"/>
@@ -6716,7 +6748,7 @@
           <w:rFonts w:eastAsiaTheme="minorEastAsia"/>
         </w:rPr>
       </w:pPr>
-      <w:bookmarkStart w:id="17" w:name="_Ref69810743"/>
+      <w:bookmarkStart w:id="16" w:name="_Ref69810743"/>
       <w:r>
         <w:t xml:space="preserve">Figure </w:t>
       </w:r>
@@ -6738,7 +6770,7 @@
       <w:r>
         <w:fldChar w:fldCharType="end"/>
       </w:r>
-      <w:bookmarkEnd w:id="17"/>
+      <w:bookmarkEnd w:id="16"/>
       <w:r>
         <w:t xml:space="preserve"> Equipment </w:t>
       </w:r>
@@ -7021,7 +7053,7 @@
                     </pic:cNvPicPr>
                   </pic:nvPicPr>
                   <pic:blipFill>
-                    <a:blip r:embed="rId24" cstate="print">
+                    <a:blip r:embed="rId22" cstate="print">
                       <a:extLst>
                         <a:ext uri="{28A0092B-C50C-407E-A947-70E740481C1C}">
                           <a14:useLocalDpi xmlns:a14="http://schemas.microsoft.com/office/drawing/2010/main" val="0"/>
@@ -7058,7 +7090,7 @@
         <w:pStyle w:val="Caption"/>
         <w:jc w:val="center"/>
       </w:pPr>
-      <w:bookmarkStart w:id="18" w:name="_Ref69812677"/>
+      <w:bookmarkStart w:id="17" w:name="_Ref69812677"/>
       <w:r>
         <w:t xml:space="preserve">Figure </w:t>
       </w:r>
@@ -7080,7 +7112,7 @@
       <w:r>
         <w:fldChar w:fldCharType="end"/>
       </w:r>
-      <w:bookmarkEnd w:id="18"/>
+      <w:bookmarkEnd w:id="17"/>
       <w:r>
         <w:t xml:space="preserve"> Scaling estimate: unit summary, scaling </w:t>
       </w:r>
@@ -7091,13 +7123,8 @@
         <w:t>specifications a</w:t>
       </w:r>
       <w:r>
-        <w:t xml:space="preserve">nd estimate adjustment </w:t>
-      </w:r>
-      <w:proofErr w:type="gramStart"/>
-      <w:r>
-        <w:t>sections</w:t>
-      </w:r>
-      <w:proofErr w:type="gramEnd"/>
+        <w:t>nd estimate adjustment sections</w:t>
+      </w:r>
     </w:p>
     <w:p>
       <w:r>
@@ -7195,7 +7222,7 @@
                     </pic:cNvPicPr>
                   </pic:nvPicPr>
                   <pic:blipFill>
-                    <a:blip r:embed="rId25">
+                    <a:blip r:embed="rId23">
                       <a:extLst>
                         <a:ext uri="{28A0092B-C50C-407E-A947-70E740481C1C}">
                           <a14:useLocalDpi xmlns:a14="http://schemas.microsoft.com/office/drawing/2010/main" val="0"/>
@@ -7232,7 +7259,7 @@
         <w:pStyle w:val="Caption"/>
         <w:jc w:val="center"/>
       </w:pPr>
-      <w:bookmarkStart w:id="19" w:name="_Ref69815337"/>
+      <w:bookmarkStart w:id="18" w:name="_Ref69815337"/>
       <w:r>
         <w:t xml:space="preserve">Figure </w:t>
       </w:r>
@@ -7254,15 +7281,10 @@
       <w:r>
         <w:fldChar w:fldCharType="end"/>
       </w:r>
-      <w:bookmarkEnd w:id="19"/>
-      <w:r>
-        <w:t xml:space="preserve"> Scaling estimate: BEC distribution, estimate comparison, list of references and scaling cost item list </w:t>
-      </w:r>
-      <w:proofErr w:type="gramStart"/>
-      <w:r>
-        <w:t>sections</w:t>
-      </w:r>
-      <w:proofErr w:type="gramEnd"/>
+      <w:bookmarkEnd w:id="18"/>
+      <w:r>
+        <w:t xml:space="preserve"> Scaling estimate: BEC distribution, estimate comparison, list of references and scaling cost item list sections</w:t>
+      </w:r>
     </w:p>
     <w:p>
       <w:pPr>
@@ -7378,7 +7400,7 @@
                     </pic:cNvPicPr>
                   </pic:nvPicPr>
                   <pic:blipFill>
-                    <a:blip r:embed="rId26" cstate="print">
+                    <a:blip r:embed="rId24" cstate="print">
                       <a:extLst>
                         <a:ext uri="{28A0092B-C50C-407E-A947-70E740481C1C}">
                           <a14:useLocalDpi xmlns:a14="http://schemas.microsoft.com/office/drawing/2010/main" val="0"/>
@@ -7415,7 +7437,7 @@
         <w:pStyle w:val="Caption"/>
         <w:jc w:val="center"/>
       </w:pPr>
-      <w:bookmarkStart w:id="20" w:name="_Ref69817089"/>
+      <w:bookmarkStart w:id="19" w:name="_Ref69817089"/>
       <w:r>
         <w:lastRenderedPageBreak/>
         <w:t xml:space="preserve">Figure </w:t>
@@ -7438,7 +7460,7 @@
       <w:r>
         <w:fldChar w:fldCharType="end"/>
       </w:r>
-      <w:bookmarkEnd w:id="20"/>
+      <w:bookmarkEnd w:id="19"/>
       <w:r>
         <w:t xml:space="preserve"> Plant CAPEX sheet distribution</w:t>
       </w:r>
@@ -7529,7 +7551,7 @@
                     </pic:cNvPicPr>
                   </pic:nvPicPr>
                   <pic:blipFill>
-                    <a:blip r:embed="rId27">
+                    <a:blip r:embed="rId25">
                       <a:extLst>
                         <a:ext uri="{28A0092B-C50C-407E-A947-70E740481C1C}">
                           <a14:useLocalDpi xmlns:a14="http://schemas.microsoft.com/office/drawing/2010/main" val="0"/>
@@ -7566,8 +7588,8 @@
         <w:pStyle w:val="Caption"/>
         <w:jc w:val="center"/>
       </w:pPr>
-      <w:bookmarkStart w:id="21" w:name="_Ref71110348"/>
-      <w:bookmarkStart w:id="22" w:name="_Ref71108726"/>
+      <w:bookmarkStart w:id="20" w:name="_Ref71110348"/>
+      <w:bookmarkStart w:id="21" w:name="_Ref71108726"/>
       <w:r>
         <w:t xml:space="preserve">Figure </w:t>
       </w:r>
@@ -7589,11 +7611,11 @@
       <w:r>
         <w:fldChar w:fldCharType="end"/>
       </w:r>
+      <w:bookmarkEnd w:id="20"/>
+      <w:r>
+        <w:t xml:space="preserve"> Plant CAPEX summary sections</w:t>
+      </w:r>
       <w:bookmarkEnd w:id="21"/>
-      <w:r>
-        <w:t xml:space="preserve"> Plant CAPEX summary sections</w:t>
-      </w:r>
-      <w:bookmarkEnd w:id="22"/>
       <w:r>
         <w:t xml:space="preserve"> </w:t>
       </w:r>
@@ -7744,7 +7766,7 @@
                     </pic:cNvPicPr>
                   </pic:nvPicPr>
                   <pic:blipFill>
-                    <a:blip r:embed="rId28" cstate="print">
+                    <a:blip r:embed="rId26" cstate="print">
                       <a:extLst>
                         <a:ext uri="{28A0092B-C50C-407E-A947-70E740481C1C}">
                           <a14:useLocalDpi xmlns:a14="http://schemas.microsoft.com/office/drawing/2010/main" val="0"/>
@@ -7880,73 +7902,58 @@
         <w:t xml:space="preserve"> unit</w:t>
       </w:r>
       <w:r>
-        <w:t xml:space="preserve">/items </w:t>
-      </w:r>
-      <w:r>
-        <w:t>estimates</w:t>
+        <w:t xml:space="preserve">/items estimates </w:t>
+      </w:r>
+      <w:r>
+        <w:t>with analogous units</w:t>
+      </w:r>
+      <w:r>
+        <w:t>/items</w:t>
+      </w:r>
+      <w:r>
+        <w:t xml:space="preserve"> from literature references</w:t>
+      </w:r>
+      <w:r>
+        <w:t xml:space="preserve"> as shown in </w:t>
+      </w:r>
+      <w:r>
+        <w:fldChar w:fldCharType="begin"/>
+      </w:r>
+      <w:r>
+        <w:instrText xml:space="preserve"> REF _Ref71110330 \h </w:instrText>
+      </w:r>
+      <w:r>
+        <w:fldChar w:fldCharType="separate"/>
+      </w:r>
+      <w:r>
+        <w:t xml:space="preserve">Figure </w:t>
+      </w:r>
+      <w:r>
+        <w:rPr>
+          <w:noProof/>
+        </w:rPr>
+        <w:t>14</w:t>
+      </w:r>
+      <w:r>
+        <w:fldChar w:fldCharType="end"/>
+      </w:r>
+      <w:r>
+        <w:t xml:space="preserve">. The benchmarking feature requires the specification of the estimated values and a capacity-cost scaling correlation for a </w:t>
+      </w:r>
+      <w:r>
+        <w:t xml:space="preserve">defined </w:t>
+      </w:r>
+      <w:r>
+        <w:t>range of capacities.</w:t>
+      </w:r>
+      <w:r>
+        <w:t xml:space="preserve"> Again, these correlations consider the economies of scale for a given unit and the nº of trains.</w:t>
       </w:r>
       <w:r>
         <w:t xml:space="preserve"> </w:t>
       </w:r>
       <w:r>
-        <w:t>with analogous units</w:t>
-      </w:r>
-      <w:r>
-        <w:t>/items</w:t>
-      </w:r>
-      <w:r>
-        <w:t xml:space="preserve"> from literature references</w:t>
-      </w:r>
-      <w:r>
-        <w:t xml:space="preserve"> as shown in </w:t>
-      </w:r>
-      <w:r>
-        <w:fldChar w:fldCharType="begin"/>
-      </w:r>
-      <w:r>
-        <w:instrText xml:space="preserve"> REF _Ref71110330 \h </w:instrText>
-      </w:r>
-      <w:r>
-        <w:fldChar w:fldCharType="separate"/>
-      </w:r>
-      <w:r>
-        <w:t xml:space="preserve">Figure </w:t>
-      </w:r>
-      <w:r>
-        <w:rPr>
-          <w:noProof/>
-        </w:rPr>
-        <w:t>14</w:t>
-      </w:r>
-      <w:r>
-        <w:fldChar w:fldCharType="end"/>
-      </w:r>
-      <w:r>
-        <w:t xml:space="preserve">. The benchmarking feature requires the specification of the estimated values and a capacity-cost scaling correlation for a </w:t>
-      </w:r>
-      <w:r>
-        <w:t xml:space="preserve">defined </w:t>
-      </w:r>
-      <w:r>
-        <w:t>range of capacities.</w:t>
-      </w:r>
-      <w:r>
-        <w:t xml:space="preserve"> Again, these correlations consider the economies of scale for a given unit and the nº of trains.</w:t>
-      </w:r>
-      <w:r>
-        <w:t xml:space="preserve"> </w:t>
-      </w:r>
-      <w:r>
-        <w:t>By default, the first row of each benchmark section should correspond to the estimated BEC of the unit/item, with the target cost basis, while</w:t>
-      </w:r>
-      <w:r>
-        <w:t xml:space="preserve"> cost-capacity values from</w:t>
-      </w:r>
-      <w:r>
-        <w:t xml:space="preserve"> references are provided in the subsequent row</w:t>
-      </w:r>
-      <w:r>
-        <w:t>s, together with their corresponding source cost basis. A</w:t>
+        <w:t>By default, the first row of each benchmark section should correspond to the estimated BEC of the unit/item, with the target cost basis, while cost-capacity values from references are provided in the subsequent rows, together with their corresponding source cost basis. A</w:t>
       </w:r>
       <w:r>
         <w:t xml:space="preserve"> visual representation </w:t>
@@ -8004,7 +8011,7 @@
                     </pic:cNvPicPr>
                   </pic:nvPicPr>
                   <pic:blipFill>
-                    <a:blip r:embed="rId29" cstate="print">
+                    <a:blip r:embed="rId27" cstate="print">
                       <a:extLst>
                         <a:ext uri="{28A0092B-C50C-407E-A947-70E740481C1C}">
                           <a14:useLocalDpi xmlns:a14="http://schemas.microsoft.com/office/drawing/2010/main" val="0"/>
@@ -8041,7 +8048,7 @@
         <w:pStyle w:val="Caption"/>
         <w:jc w:val="center"/>
       </w:pPr>
-      <w:bookmarkStart w:id="23" w:name="_Ref71110330"/>
+      <w:bookmarkStart w:id="22" w:name="_Ref71110330"/>
       <w:r>
         <w:t xml:space="preserve">Figure </w:t>
       </w:r>
@@ -8063,7 +8070,7 @@
       <w:r>
         <w:fldChar w:fldCharType="end"/>
       </w:r>
-      <w:bookmarkEnd w:id="23"/>
+      <w:bookmarkEnd w:id="22"/>
       <w:r>
         <w:t xml:space="preserve"> Estimate benchmark sheet</w:t>
       </w:r>
@@ -8445,7 +8452,7 @@
                 <w:i w:val="0"/>
               </w:rPr>
             </w:pPr>
-            <w:bookmarkStart w:id="24" w:name="_Ref69842381"/>
+            <w:bookmarkStart w:id="23" w:name="_Ref69842381"/>
             <w:r>
               <w:rPr>
                 <w:i w:val="0"/>
@@ -8483,7 +8490,7 @@
               </w:rPr>
               <w:fldChar w:fldCharType="end"/>
             </w:r>
-            <w:bookmarkEnd w:id="24"/>
+            <w:bookmarkEnd w:id="23"/>
           </w:p>
         </w:tc>
       </w:tr>
@@ -8601,7 +8608,7 @@
                     </pic:cNvPicPr>
                   </pic:nvPicPr>
                   <pic:blipFill>
-                    <a:blip r:embed="rId30" cstate="print">
+                    <a:blip r:embed="rId28" cstate="print">
                       <a:extLst>
                         <a:ext uri="{28A0092B-C50C-407E-A947-70E740481C1C}">
                           <a14:useLocalDpi xmlns:a14="http://schemas.microsoft.com/office/drawing/2010/main" val="0"/>
@@ -8638,7 +8645,7 @@
         <w:pStyle w:val="Caption"/>
         <w:jc w:val="center"/>
       </w:pPr>
-      <w:bookmarkStart w:id="25" w:name="_Ref69841172"/>
+      <w:bookmarkStart w:id="24" w:name="_Ref69841172"/>
       <w:r>
         <w:t xml:space="preserve">Figure </w:t>
       </w:r>
@@ -8660,7 +8667,7 @@
       <w:r>
         <w:fldChar w:fldCharType="end"/>
       </w:r>
-      <w:bookmarkEnd w:id="25"/>
+      <w:bookmarkEnd w:id="24"/>
       <w:r>
         <w:t xml:space="preserve"> CFA sheet: plant summary, economic </w:t>
       </w:r>
@@ -9028,7 +9035,7 @@
                 <w:i w:val="0"/>
               </w:rPr>
             </w:pPr>
-            <w:bookmarkStart w:id="26" w:name="_Ref69844433"/>
+            <w:bookmarkStart w:id="25" w:name="_Ref69844433"/>
             <w:r>
               <w:rPr>
                 <w:i w:val="0"/>
@@ -9066,7 +9073,7 @@
               </w:rPr>
               <w:fldChar w:fldCharType="end"/>
             </w:r>
-            <w:bookmarkEnd w:id="26"/>
+            <w:bookmarkEnd w:id="25"/>
           </w:p>
         </w:tc>
       </w:tr>
@@ -9594,13 +9601,8 @@
       </m:oMath>
       <w:r>
         <w:tab/>
-        <w:t xml:space="preserve">Purchased cost with carbon steel at 1 </w:t>
-      </w:r>
-      <w:proofErr w:type="gramStart"/>
-      <w:r>
-        <w:t>bar</w:t>
-      </w:r>
-      <w:proofErr w:type="gramEnd"/>
+        <w:t>Purchased cost with carbon steel at 1 bar</w:t>
+      </w:r>
     </w:p>
     <w:p>
       <w:pPr>
@@ -10171,7 +10173,7 @@
         </w:rPr>
         <w:t>[6] Plant Cost Index Archives - Chemical Engineering</w:t>
       </w:r>
-      <w:hyperlink r:id="rId31" w:tgtFrame="_blank" w:history="1">
+      <w:hyperlink r:id="rId29" w:tgtFrame="_blank" w:history="1">
         <w:r>
           <w:rPr>
             <w:rStyle w:val="Hyperlink"/>
@@ -10411,8 +10413,8 @@
     </w:p>
     <w:p/>
     <w:sectPr>
-      <w:headerReference w:type="default" r:id="rId32"/>
-      <w:footerReference w:type="default" r:id="rId33"/>
+      <w:headerReference w:type="default" r:id="rId30"/>
+      <w:footerReference w:type="default" r:id="rId31"/>
       <w:pgSz w:w="11906" w:h="16838"/>
       <w:pgMar w:top="1440" w:right="1440" w:bottom="1440" w:left="1440" w:header="708" w:footer="708" w:gutter="0"/>
       <w:cols w:space="708"/>
@@ -10421,45 +10423,6 @@
     </w:sectPr>
   </w:body>
 </w:document>
-</file>
-
-<file path=word/comments.xml><?xml version="1.0" encoding="utf-8"?>
-<w:comments xmlns:wpc="http://schemas.microsoft.com/office/word/2010/wordprocessingCanvas" xmlns:cx="http://schemas.microsoft.com/office/drawing/2014/chartex" xmlns:cx1="http://schemas.microsoft.com/office/drawing/2015/9/8/chartex" xmlns:cx2="http://schemas.microsoft.com/office/drawing/2015/10/21/chartex" xmlns:cx3="http://schemas.microsoft.com/office/drawing/2016/5/9/chartex" xmlns:cx4="http://schemas.microsoft.com/office/drawing/2016/5/10/chartex" xmlns:cx5="http://schemas.microsoft.com/office/drawing/2016/5/11/chartex" xmlns:cx6="http://schemas.microsoft.com/office/drawing/2016/5/12/chartex" xmlns:cx7="http://schemas.microsoft.com/office/drawing/2016/5/13/chartex" xmlns:cx8="http://schemas.microsoft.com/office/drawing/2016/5/14/chartex" xmlns:mc="http://schemas.openxmlformats.org/markup-compatibility/2006" xmlns:aink="http://schemas.microsoft.com/office/drawing/2016/ink" xmlns:am3d="http://schemas.microsoft.com/office/drawing/2017/model3d" xmlns:o="urn:schemas-microsoft-com:office:office" xmlns:r="http://schemas.openxmlformats.org/officeDocument/2006/relationships" xmlns:m="http://schemas.openxmlformats.org/officeDocument/2006/math" xmlns:v="urn:schemas-microsoft-com:vml" xmlns:wp14="http://schemas.microsoft.com/office/word/2010/wordprocessingDrawing" xmlns:wp="http://schemas.openxmlformats.org/drawingml/2006/wordprocessingDrawing" xmlns:w10="urn:schemas-microsoft-com:office:word" xmlns:w="http://schemas.openxmlformats.org/wordprocessingml/2006/main" xmlns:w14="http://schemas.microsoft.com/office/word/2010/wordml" xmlns:w15="http://schemas.microsoft.com/office/word/2012/wordml" xmlns:w16cex="http://schemas.microsoft.com/office/word/2018/wordml/cex" xmlns:w16cid="http://schemas.microsoft.com/office/word/2016/wordml/cid" xmlns:w16="http://schemas.microsoft.com/office/word/2018/wordml" xmlns:w16sdtdh="http://schemas.microsoft.com/office/word/2020/wordml/sdtdatahash" xmlns:w16se="http://schemas.microsoft.com/office/word/2015/wordml/symex" xmlns:wpg="http://schemas.microsoft.com/office/word/2010/wordprocessingGroup" xmlns:wpi="http://schemas.microsoft.com/office/word/2010/wordprocessingInk" xmlns:wne="http://schemas.microsoft.com/office/word/2006/wordml" xmlns:wps="http://schemas.microsoft.com/office/word/2010/wordprocessingShape" mc:Ignorable="w14 w15 w16se w16cid w16 w16cex w16sdtdh wp14">
-  <w:comment w:id="0" w:author="Schalk Cloete" w:date="2021-04-22T19:22:00Z" w:initials="SC">
-    <w:p>
-      <w:pPr>
-        <w:pStyle w:val="CommentText"/>
-      </w:pPr>
-      <w:r>
-        <w:rPr>
-          <w:rStyle w:val="CommentReference"/>
-        </w:rPr>
-        <w:annotationRef/>
-      </w:r>
-      <w:r>
-        <w:t xml:space="preserve">We will hopefully make the repository public next week. Then we can put a link here. </w:t>
-      </w:r>
-    </w:p>
-  </w:comment>
-</w:comments>
-</file>
-
-<file path=word/commentsExtended.xml><?xml version="1.0" encoding="utf-8"?>
-<w15:commentsEx xmlns:wpc="http://schemas.microsoft.com/office/word/2010/wordprocessingCanvas" xmlns:cx="http://schemas.microsoft.com/office/drawing/2014/chartex" xmlns:cx1="http://schemas.microsoft.com/office/drawing/2015/9/8/chartex" xmlns:cx2="http://schemas.microsoft.com/office/drawing/2015/10/21/chartex" xmlns:cx3="http://schemas.microsoft.com/office/drawing/2016/5/9/chartex" xmlns:cx4="http://schemas.microsoft.com/office/drawing/2016/5/10/chartex" xmlns:cx5="http://schemas.microsoft.com/office/drawing/2016/5/11/chartex" xmlns:cx6="http://schemas.microsoft.com/office/drawing/2016/5/12/chartex" xmlns:cx7="http://schemas.microsoft.com/office/drawing/2016/5/13/chartex" xmlns:cx8="http://schemas.microsoft.com/office/drawing/2016/5/14/chartex" xmlns:mc="http://schemas.openxmlformats.org/markup-compatibility/2006" xmlns:aink="http://schemas.microsoft.com/office/drawing/2016/ink" xmlns:am3d="http://schemas.microsoft.com/office/drawing/2017/model3d" xmlns:o="urn:schemas-microsoft-com:office:office" xmlns:r="http://schemas.openxmlformats.org/officeDocument/2006/relationships" xmlns:m="http://schemas.openxmlformats.org/officeDocument/2006/math" xmlns:v="urn:schemas-microsoft-com:vml" xmlns:wp14="http://schemas.microsoft.com/office/word/2010/wordprocessingDrawing" xmlns:wp="http://schemas.openxmlformats.org/drawingml/2006/wordprocessingDrawing" xmlns:w10="urn:schemas-microsoft-com:office:word" xmlns:w="http://schemas.openxmlformats.org/wordprocessingml/2006/main" xmlns:w14="http://schemas.microsoft.com/office/word/2010/wordml" xmlns:w15="http://schemas.microsoft.com/office/word/2012/wordml" xmlns:w16cex="http://schemas.microsoft.com/office/word/2018/wordml/cex" xmlns:w16cid="http://schemas.microsoft.com/office/word/2016/wordml/cid" xmlns:w16="http://schemas.microsoft.com/office/word/2018/wordml" xmlns:w16sdtdh="http://schemas.microsoft.com/office/word/2020/wordml/sdtdatahash" xmlns:w16se="http://schemas.microsoft.com/office/word/2015/wordml/symex" xmlns:wpg="http://schemas.microsoft.com/office/word/2010/wordprocessingGroup" xmlns:wpi="http://schemas.microsoft.com/office/word/2010/wordprocessingInk" xmlns:wne="http://schemas.microsoft.com/office/word/2006/wordml" xmlns:wps="http://schemas.microsoft.com/office/word/2010/wordprocessingShape" mc:Ignorable="w14 w15 w16se w16cid w16 w16cex w16sdtdh wp14">
-  <w15:commentEx w15:paraId="132466D0" w15:done="0"/>
-</w15:commentsEx>
-</file>
-
-<file path=word/commentsExtensible.xml><?xml version="1.0" encoding="utf-8"?>
-<w16cex:commentsExtensible xmlns:wpc="http://schemas.microsoft.com/office/word/2010/wordprocessingCanvas" xmlns:cx="http://schemas.microsoft.com/office/drawing/2014/chartex" xmlns:cx1="http://schemas.microsoft.com/office/drawing/2015/9/8/chartex" xmlns:cx2="http://schemas.microsoft.com/office/drawing/2015/10/21/chartex" xmlns:cx3="http://schemas.microsoft.com/office/drawing/2016/5/9/chartex" xmlns:cx4="http://schemas.microsoft.com/office/drawing/2016/5/10/chartex" xmlns:cx5="http://schemas.microsoft.com/office/drawing/2016/5/11/chartex" xmlns:cx6="http://schemas.microsoft.com/office/drawing/2016/5/12/chartex" xmlns:cx7="http://schemas.microsoft.com/office/drawing/2016/5/13/chartex" xmlns:cx8="http://schemas.microsoft.com/office/drawing/2016/5/14/chartex" xmlns:mc="http://schemas.openxmlformats.org/markup-compatibility/2006" xmlns:aink="http://schemas.microsoft.com/office/drawing/2016/ink" xmlns:am3d="http://schemas.microsoft.com/office/drawing/2017/model3d" xmlns:o="urn:schemas-microsoft-com:office:office" xmlns:r="http://schemas.openxmlformats.org/officeDocument/2006/relationships" xmlns:m="http://schemas.openxmlformats.org/officeDocument/2006/math" xmlns:v="urn:schemas-microsoft-com:vml" xmlns:wp14="http://schemas.microsoft.com/office/word/2010/wordprocessingDrawing" xmlns:wp="http://schemas.openxmlformats.org/drawingml/2006/wordprocessingDrawing" xmlns:w10="urn:schemas-microsoft-com:office:word" xmlns:w="http://schemas.openxmlformats.org/wordprocessingml/2006/main" xmlns:w14="http://schemas.microsoft.com/office/word/2010/wordml" xmlns:w15="http://schemas.microsoft.com/office/word/2012/wordml" xmlns:w16cex="http://schemas.microsoft.com/office/word/2018/wordml/cex" xmlns:w16cid="http://schemas.microsoft.com/office/word/2016/wordml/cid" xmlns:w16="http://schemas.microsoft.com/office/word/2018/wordml" xmlns:w16sdtdh="http://schemas.microsoft.com/office/word/2020/wordml/sdtdatahash" xmlns:w16se="http://schemas.microsoft.com/office/word/2015/wordml/symex" xmlns:wpg="http://schemas.microsoft.com/office/word/2010/wordprocessingGroup" xmlns:wpi="http://schemas.microsoft.com/office/word/2010/wordprocessingInk" xmlns:wne="http://schemas.microsoft.com/office/word/2006/wordml" xmlns:wps="http://schemas.microsoft.com/office/word/2010/wordprocessingShape" mc:Ignorable="w14 w15 w16se w16cid w16 w16cex w16sdtdh wp14">
-  <w16cex:commentExtensible w16cex:durableId="242C4B6B" w16cex:dateUtc="2021-04-22T17:22:00Z"/>
-</w16cex:commentsExtensible>
-</file>
-
-<file path=word/commentsIds.xml><?xml version="1.0" encoding="utf-8"?>
-<w16cid:commentsIds xmlns:wpc="http://schemas.microsoft.com/office/word/2010/wordprocessingCanvas" xmlns:cx="http://schemas.microsoft.com/office/drawing/2014/chartex" xmlns:cx1="http://schemas.microsoft.com/office/drawing/2015/9/8/chartex" xmlns:cx2="http://schemas.microsoft.com/office/drawing/2015/10/21/chartex" xmlns:cx3="http://schemas.microsoft.com/office/drawing/2016/5/9/chartex" xmlns:cx4="http://schemas.microsoft.com/office/drawing/2016/5/10/chartex" xmlns:cx5="http://schemas.microsoft.com/office/drawing/2016/5/11/chartex" xmlns:cx6="http://schemas.microsoft.com/office/drawing/2016/5/12/chartex" xmlns:cx7="http://schemas.microsoft.com/office/drawing/2016/5/13/chartex" xmlns:cx8="http://schemas.microsoft.com/office/drawing/2016/5/14/chartex" xmlns:mc="http://schemas.openxmlformats.org/markup-compatibility/2006" xmlns:aink="http://schemas.microsoft.com/office/drawing/2016/ink" xmlns:am3d="http://schemas.microsoft.com/office/drawing/2017/model3d" xmlns:o="urn:schemas-microsoft-com:office:office" xmlns:r="http://schemas.openxmlformats.org/officeDocument/2006/relationships" xmlns:m="http://schemas.openxmlformats.org/officeDocument/2006/math" xmlns:v="urn:schemas-microsoft-com:vml" xmlns:wp14="http://schemas.microsoft.com/office/word/2010/wordprocessingDrawing" xmlns:wp="http://schemas.openxmlformats.org/drawingml/2006/wordprocessingDrawing" xmlns:w10="urn:schemas-microsoft-com:office:word" xmlns:w="http://schemas.openxmlformats.org/wordprocessingml/2006/main" xmlns:w14="http://schemas.microsoft.com/office/word/2010/wordml" xmlns:w15="http://schemas.microsoft.com/office/word/2012/wordml" xmlns:w16cex="http://schemas.microsoft.com/office/word/2018/wordml/cex" xmlns:w16cid="http://schemas.microsoft.com/office/word/2016/wordml/cid" xmlns:w16="http://schemas.microsoft.com/office/word/2018/wordml" xmlns:w16sdtdh="http://schemas.microsoft.com/office/word/2020/wordml/sdtdatahash" xmlns:w16se="http://schemas.microsoft.com/office/word/2015/wordml/symex" xmlns:wpg="http://schemas.microsoft.com/office/word/2010/wordprocessingGroup" xmlns:wpi="http://schemas.microsoft.com/office/word/2010/wordprocessingInk" xmlns:wne="http://schemas.microsoft.com/office/word/2006/wordml" xmlns:wps="http://schemas.microsoft.com/office/word/2010/wordprocessingShape" mc:Ignorable="w14 w15 w16se w16cid w16 w16cex w16sdtdh wp14">
-  <w16cid:commentId w16cid:paraId="132466D0" w16cid:durableId="242C4B6B"/>
-</w16cid:commentsIds>
 </file>
 
 <file path=word/endnotes.xml><?xml version="1.0" encoding="utf-8"?>
@@ -10899,14 +10862,6 @@
     <w:abstractNumId w:val="1"/>
   </w:num>
 </w:numbering>
-</file>
-
-<file path=word/people.xml><?xml version="1.0" encoding="utf-8"?>
-<w15:people xmlns:wpc="http://schemas.microsoft.com/office/word/2010/wordprocessingCanvas" xmlns:cx="http://schemas.microsoft.com/office/drawing/2014/chartex" xmlns:cx1="http://schemas.microsoft.com/office/drawing/2015/9/8/chartex" xmlns:cx2="http://schemas.microsoft.com/office/drawing/2015/10/21/chartex" xmlns:cx3="http://schemas.microsoft.com/office/drawing/2016/5/9/chartex" xmlns:cx4="http://schemas.microsoft.com/office/drawing/2016/5/10/chartex" xmlns:cx5="http://schemas.microsoft.com/office/drawing/2016/5/11/chartex" xmlns:cx6="http://schemas.microsoft.com/office/drawing/2016/5/12/chartex" xmlns:cx7="http://schemas.microsoft.com/office/drawing/2016/5/13/chartex" xmlns:cx8="http://schemas.microsoft.com/office/drawing/2016/5/14/chartex" xmlns:mc="http://schemas.openxmlformats.org/markup-compatibility/2006" xmlns:aink="http://schemas.microsoft.com/office/drawing/2016/ink" xmlns:am3d="http://schemas.microsoft.com/office/drawing/2017/model3d" xmlns:o="urn:schemas-microsoft-com:office:office" xmlns:r="http://schemas.openxmlformats.org/officeDocument/2006/relationships" xmlns:m="http://schemas.openxmlformats.org/officeDocument/2006/math" xmlns:v="urn:schemas-microsoft-com:vml" xmlns:wp14="http://schemas.microsoft.com/office/word/2010/wordprocessingDrawing" xmlns:wp="http://schemas.openxmlformats.org/drawingml/2006/wordprocessingDrawing" xmlns:w10="urn:schemas-microsoft-com:office:word" xmlns:w="http://schemas.openxmlformats.org/wordprocessingml/2006/main" xmlns:w14="http://schemas.microsoft.com/office/word/2010/wordml" xmlns:w15="http://schemas.microsoft.com/office/word/2012/wordml" xmlns:w16cex="http://schemas.microsoft.com/office/word/2018/wordml/cex" xmlns:w16cid="http://schemas.microsoft.com/office/word/2016/wordml/cid" xmlns:w16="http://schemas.microsoft.com/office/word/2018/wordml" xmlns:w16sdtdh="http://schemas.microsoft.com/office/word/2020/wordml/sdtdatahash" xmlns:w16se="http://schemas.microsoft.com/office/word/2015/wordml/symex" xmlns:wpg="http://schemas.microsoft.com/office/word/2010/wordprocessingGroup" xmlns:wpi="http://schemas.microsoft.com/office/word/2010/wordprocessingInk" xmlns:wne="http://schemas.microsoft.com/office/word/2006/wordml" xmlns:wps="http://schemas.microsoft.com/office/word/2010/wordprocessingShape" mc:Ignorable="w14 w15 w16se w16cid w16 w16cex w16sdtdh wp14">
-  <w15:person w15:author="Schalk Cloete">
-    <w15:presenceInfo w15:providerId="AD" w15:userId="S::schalk.cloete@sintef.no::05eb9288-bb9b-427a-addd-5bca163b725a"/>
-  </w15:person>
-</w15:people>
 </file>
 
 <file path=word/styles.xml><?xml version="1.0" encoding="utf-8"?>
@@ -12318,10 +12273,6 @@
 </file>
 
 <file path=customXml/item1.xml><?xml version="1.0" encoding="utf-8"?>
-<b:Sources xmlns:b="http://schemas.openxmlformats.org/officeDocument/2006/bibliography" xmlns="http://schemas.openxmlformats.org/officeDocument/2006/bibliography" SelectedStyle="\APASixthEditionOfficeOnline.xsl" StyleName="APA" Version="6"/>
-</file>
-
-<file path=customXml/item2.xml><?xml version="1.0" encoding="utf-8"?>
 <p:properties xmlns:p="http://schemas.microsoft.com/office/2006/metadata/properties" xmlns:xsi="http://www.w3.org/2001/XMLSchema-instance" xmlns:pc="http://schemas.microsoft.com/office/infopath/2007/PartnerControls">
   <documentManagement>
     <CorpDocClassificationEnUs xmlns="8bbd4995-53b7-43e2-b62f-10947586ac31">Unrestricted</CorpDocClassificationEnUs>
@@ -12385,16 +12336,11 @@
 </p:properties>
 </file>
 
-<file path=customXml/item3.xml><?xml version="1.0" encoding="utf-8"?>
-<?mso-contentType ?>
-<FormTemplates xmlns="http://schemas.microsoft.com/sharepoint/v3/contenttype/forms">
-  <Display>DocumentLibraryForm</Display>
-  <Edit>DocumentLibraryForm</Edit>
-  <New>DocumentLibraryForm</New>
-</FormTemplates>
+<file path=customXml/item2.xml><?xml version="1.0" encoding="utf-8"?>
+<b:Sources xmlns:b="http://schemas.openxmlformats.org/officeDocument/2006/bibliography" xmlns="http://schemas.openxmlformats.org/officeDocument/2006/bibliography" SelectedStyle="\APASixthEditionOfficeOnline.xsl" StyleName="APA" Version="6"/>
 </file>
 
-<file path=customXml/item4.xml><?xml version="1.0" encoding="utf-8"?>
+<file path=customXml/item3.xml><?xml version="1.0" encoding="utf-8"?>
 <ct:contentTypeSchema xmlns:ct="http://schemas.microsoft.com/office/2006/metadata/contentType" xmlns:ma="http://schemas.microsoft.com/office/2006/metadata/properties/metaAttributes" ct:_="" ma:_="" ma:contentTypeName="Generic document" ma:contentTypeID="0x01010031B82B69D2361148B4D8F7EC15680213080064A8C3CD78C859468EAC224A42287968" ma:contentTypeVersion="40" ma:contentTypeDescription="Create a new document." ma:contentTypeScope="" ma:versionID="1ef2345c7eada4a4d807fb40255003e0">
   <xsd:schema xmlns:xsd="http://www.w3.org/2001/XMLSchema" xmlns:xs="http://www.w3.org/2001/XMLSchema" xmlns:p="http://schemas.microsoft.com/office/2006/metadata/properties" xmlns:ns2="8bbd4995-53b7-43e2-b62f-10947586ac31" xmlns:ns3="35c35788-dca2-4064-b918-caad7388341a" targetNamespace="http://schemas.microsoft.com/office/2006/metadata/properties" ma:root="true" ma:fieldsID="9b0299c415f7670b0378db64c8739185" ns2:_="" ns3:_="">
     <xsd:import namespace="8bbd4995-53b7-43e2-b62f-10947586ac31"/>
@@ -12880,15 +12826,16 @@
 </ct:contentTypeSchema>
 </file>
 
-<file path=customXml/itemProps1.xml><?xml version="1.0" encoding="utf-8"?>
-<ds:datastoreItem xmlns:ds="http://schemas.openxmlformats.org/officeDocument/2006/customXml" ds:itemID="{E6F6813E-BB63-4DC9-9848-EE9A5CB43D7D}">
-  <ds:schemaRefs>
-    <ds:schemaRef ds:uri="http://schemas.openxmlformats.org/officeDocument/2006/bibliography"/>
-  </ds:schemaRefs>
-</ds:datastoreItem>
+<file path=customXml/item4.xml><?xml version="1.0" encoding="utf-8"?>
+<?mso-contentType ?>
+<FormTemplates xmlns="http://schemas.microsoft.com/sharepoint/v3/contenttype/forms">
+  <Display>DocumentLibraryForm</Display>
+  <Edit>DocumentLibraryForm</Edit>
+  <New>DocumentLibraryForm</New>
+</FormTemplates>
 </file>
 
-<file path=customXml/itemProps2.xml><?xml version="1.0" encoding="utf-8"?>
+<file path=customXml/itemProps1.xml><?xml version="1.0" encoding="utf-8"?>
 <ds:datastoreItem xmlns:ds="http://schemas.openxmlformats.org/officeDocument/2006/customXml" ds:itemID="{64C81B32-342B-4F1F-92E7-6BDCD9A21D56}">
   <ds:schemaRefs>
     <ds:schemaRef ds:uri="http://schemas.microsoft.com/office/2006/metadata/properties"/>
@@ -12898,15 +12845,15 @@
 </ds:datastoreItem>
 </file>
 
-<file path=customXml/itemProps3.xml><?xml version="1.0" encoding="utf-8"?>
-<ds:datastoreItem xmlns:ds="http://schemas.openxmlformats.org/officeDocument/2006/customXml" ds:itemID="{CAAF4C9E-9029-4FE3-B36E-B08B849B0C71}">
+<file path=customXml/itemProps2.xml><?xml version="1.0" encoding="utf-8"?>
+<ds:datastoreItem xmlns:ds="http://schemas.openxmlformats.org/officeDocument/2006/customXml" ds:itemID="{E6F6813E-BB63-4DC9-9848-EE9A5CB43D7D}">
   <ds:schemaRefs>
-    <ds:schemaRef ds:uri="http://schemas.microsoft.com/sharepoint/v3/contenttype/forms"/>
+    <ds:schemaRef ds:uri="http://schemas.openxmlformats.org/officeDocument/2006/bibliography"/>
   </ds:schemaRefs>
 </ds:datastoreItem>
 </file>
 
-<file path=customXml/itemProps4.xml><?xml version="1.0" encoding="utf-8"?>
+<file path=customXml/itemProps3.xml><?xml version="1.0" encoding="utf-8"?>
 <ds:datastoreItem xmlns:ds="http://schemas.openxmlformats.org/officeDocument/2006/customXml" ds:itemID="{2C8F3868-4537-4CA3-B7C1-BB572BC04E92}">
   <ds:schemaRefs>
     <ds:schemaRef ds:uri="http://schemas.microsoft.com/office/2006/metadata/contentType"/>
@@ -12923,4 +12870,12 @@
     <ds:schemaRef ds:uri="http://schemas.microsoft.com/internal/obd"/>
   </ds:schemaRefs>
 </ds:datastoreItem>
+</file>
+
+<file path=customXml/itemProps4.xml><?xml version="1.0" encoding="utf-8"?>
+<ds:datastoreItem xmlns:ds="http://schemas.openxmlformats.org/officeDocument/2006/customXml" ds:itemID="{CAAF4C9E-9029-4FE3-B36E-B08B849B0C71}">
+  <ds:schemaRefs>
+    <ds:schemaRef ds:uri="http://schemas.microsoft.com/sharepoint/v3/contenttype/forms"/>
+  </ds:schemaRefs>
+</ds:datastoreItem>
 </file>
</xml_diff>

<commit_message>
Additions to Template and User Guide, Updated Example
Added a tab to provide inputs for the system scale assessment. Modified the user manual and uploaded the latest example of GSR-H2.
</commit_message>
<xml_diff>
--- a/Economics/SEA Tool - User Guide.docx
+++ b/Economics/SEA Tool - User Guide.docx
@@ -275,19 +275,7 @@
           <w:rPr>
             <w:rStyle w:val="Hyperlink"/>
           </w:rPr>
-          <w:t>he</w:t>
-        </w:r>
-        <w:r>
-          <w:rPr>
-            <w:rStyle w:val="Hyperlink"/>
-          </w:rPr>
-          <w:t>r</w:t>
-        </w:r>
-        <w:r>
-          <w:rPr>
-            <w:rStyle w:val="Hyperlink"/>
-          </w:rPr>
-          <w:t>e</w:t>
+          <w:t>here</w:t>
         </w:r>
       </w:hyperlink>
       <w:r>
@@ -353,19 +341,7 @@
           <w:rPr>
             <w:rStyle w:val="Hyperlink"/>
           </w:rPr>
-          <w:t xml:space="preserve">SharePoint </w:t>
-        </w:r>
-        <w:r>
-          <w:rPr>
-            <w:rStyle w:val="Hyperlink"/>
-          </w:rPr>
-          <w:t>r</w:t>
-        </w:r>
-        <w:r>
-          <w:rPr>
-            <w:rStyle w:val="Hyperlink"/>
-          </w:rPr>
-          <w:t>epository</w:t>
+          <w:t>SharePoint repository</w:t>
         </w:r>
       </w:hyperlink>
       <w:r>
@@ -4707,6 +4683,9 @@
       </w:r>
     </w:p>
     <w:p>
+      <w:pPr>
+        <w:spacing w:before="240"/>
+      </w:pPr>
       <w:r>
         <w:t>In this section</w:t>
       </w:r>
@@ -5664,10 +5643,10 @@
           <w:noProof/>
         </w:rPr>
         <w:drawing>
-          <wp:inline distT="0" distB="0" distL="0" distR="0" wp14:anchorId="33AF996C" wp14:editId="63EAF87C">
-            <wp:extent cx="5722620" cy="2979420"/>
-            <wp:effectExtent l="0" t="0" r="0" b="0"/>
-            <wp:docPr id="16" name="Picture 16"/>
+          <wp:inline distT="0" distB="0" distL="0" distR="0" wp14:anchorId="47A1CED2" wp14:editId="565E28F5">
+            <wp:extent cx="5731510" cy="2939415"/>
+            <wp:effectExtent l="0" t="0" r="2540" b="0"/>
+            <wp:docPr id="14" name="Picture 14" descr="Graphical user interface&#10;&#10;Description automatically generated"/>
             <wp:cNvGraphicFramePr>
               <a:graphicFrameLocks xmlns:a="http://schemas.openxmlformats.org/drawingml/2006/main" noChangeAspect="1"/>
             </wp:cNvGraphicFramePr>
@@ -5675,36 +5654,23 @@
               <a:graphicData uri="http://schemas.openxmlformats.org/drawingml/2006/picture">
                 <pic:pic xmlns:pic="http://schemas.openxmlformats.org/drawingml/2006/picture">
                   <pic:nvPicPr>
-                    <pic:cNvPr id="0" name="Picture 3"/>
-                    <pic:cNvPicPr>
-                      <a:picLocks noChangeAspect="1" noChangeArrowheads="1"/>
-                    </pic:cNvPicPr>
+                    <pic:cNvPr id="14" name="Picture 14" descr="Graphical user interface&#10;&#10;Description automatically generated"/>
+                    <pic:cNvPicPr/>
                   </pic:nvPicPr>
                   <pic:blipFill>
-                    <a:blip r:embed="rId17">
-                      <a:extLst>
-                        <a:ext uri="{28A0092B-C50C-407E-A947-70E740481C1C}">
-                          <a14:useLocalDpi xmlns:a14="http://schemas.microsoft.com/office/drawing/2010/main" val="0"/>
-                        </a:ext>
-                      </a:extLst>
-                    </a:blip>
-                    <a:srcRect/>
+                    <a:blip r:embed="rId17"/>
                     <a:stretch>
                       <a:fillRect/>
                     </a:stretch>
                   </pic:blipFill>
-                  <pic:spPr bwMode="auto">
+                  <pic:spPr>
                     <a:xfrm>
                       <a:off x="0" y="0"/>
-                      <a:ext cx="5722620" cy="2979420"/>
+                      <a:ext cx="5731510" cy="2939415"/>
                     </a:xfrm>
                     <a:prstGeom prst="rect">
                       <a:avLst/>
                     </a:prstGeom>
-                    <a:noFill/>
-                    <a:ln>
-                      <a:noFill/>
-                    </a:ln>
                   </pic:spPr>
                 </pic:pic>
               </a:graphicData>
@@ -7205,9 +7171,9 @@
           <w:noProof/>
         </w:rPr>
         <w:drawing>
-          <wp:inline distT="0" distB="0" distL="0" distR="0" wp14:anchorId="5534991E" wp14:editId="2993D295">
-            <wp:extent cx="5724525" cy="2752725"/>
-            <wp:effectExtent l="0" t="0" r="9525" b="9525"/>
+          <wp:inline distT="0" distB="0" distL="0" distR="0" wp14:anchorId="5534991E" wp14:editId="47B8C632">
+            <wp:extent cx="5239096" cy="2519299"/>
+            <wp:effectExtent l="0" t="0" r="0" b="0"/>
             <wp:docPr id="9" name="Picture 9"/>
             <wp:cNvGraphicFramePr>
               <a:graphicFrameLocks xmlns:a="http://schemas.openxmlformats.org/drawingml/2006/main" noChangeAspect="1"/>
@@ -7237,7 +7203,7 @@
                   <pic:spPr bwMode="auto">
                     <a:xfrm>
                       <a:off x="0" y="0"/>
-                      <a:ext cx="5724525" cy="2752725"/>
+                      <a:ext cx="5247906" cy="2523535"/>
                     </a:xfrm>
                     <a:prstGeom prst="rect">
                       <a:avLst/>
@@ -7439,34 +7405,34 @@
       </w:pPr>
       <w:bookmarkStart w:id="19" w:name="_Ref69817089"/>
       <w:r>
+        <w:t xml:space="preserve">Figure </w:t>
+      </w:r>
+      <w:r>
+        <w:fldChar w:fldCharType="begin"/>
+      </w:r>
+      <w:r>
+        <w:instrText xml:space="preserve"> SEQ Figure \* ARABIC </w:instrText>
+      </w:r>
+      <w:r>
+        <w:fldChar w:fldCharType="separate"/>
+      </w:r>
+      <w:r>
+        <w:rPr>
+          <w:noProof/>
+        </w:rPr>
+        <w:t>11</w:t>
+      </w:r>
+      <w:r>
+        <w:fldChar w:fldCharType="end"/>
+      </w:r>
+      <w:bookmarkEnd w:id="19"/>
+      <w:r>
+        <w:t xml:space="preserve"> Plant CAPEX sheet distribution</w:t>
+      </w:r>
+    </w:p>
+    <w:p>
+      <w:r>
         <w:lastRenderedPageBreak/>
-        <w:t xml:space="preserve">Figure </w:t>
-      </w:r>
-      <w:r>
-        <w:fldChar w:fldCharType="begin"/>
-      </w:r>
-      <w:r>
-        <w:instrText xml:space="preserve"> SEQ Figure \* ARABIC </w:instrText>
-      </w:r>
-      <w:r>
-        <w:fldChar w:fldCharType="separate"/>
-      </w:r>
-      <w:r>
-        <w:rPr>
-          <w:noProof/>
-        </w:rPr>
-        <w:t>11</w:t>
-      </w:r>
-      <w:r>
-        <w:fldChar w:fldCharType="end"/>
-      </w:r>
-      <w:bookmarkEnd w:id="19"/>
-      <w:r>
-        <w:t xml:space="preserve"> Plant CAPEX sheet distribution</w:t>
-      </w:r>
-    </w:p>
-    <w:p>
-      <w:r>
         <w:t>Below, another table containing the coefficients (where applicable) for each cost item is specified</w:t>
       </w:r>
       <w:r>
@@ -7870,6 +7836,186 @@
         <w:pStyle w:val="Heading2"/>
       </w:pPr>
       <w:r>
+        <w:t>Input to System</w:t>
+      </w:r>
+      <w:r>
+        <w:t>-</w:t>
+      </w:r>
+      <w:r>
+        <w:t>Scale Model (SSM)</w:t>
+      </w:r>
+    </w:p>
+    <w:p>
+      <w:pPr>
+        <w:spacing w:before="240"/>
+      </w:pPr>
+      <w:r>
+        <w:t xml:space="preserve">A sheet is included in the SEA tool </w:t>
+      </w:r>
+      <w:r>
+        <w:t xml:space="preserve">allowing </w:t>
+      </w:r>
+      <w:r>
+        <w:t>the user to provide a list of inputs for the system scale model (SSM) used to optimize an energy system</w:t>
+      </w:r>
+      <w:r>
+        <w:t xml:space="preserve"> comprising several advanced technologies</w:t>
+      </w:r>
+      <w:r>
+        <w:t xml:space="preserve">. These inputs must be determined from efficiencies, emissions performance, </w:t>
+      </w:r>
+      <w:proofErr w:type="gramStart"/>
+      <w:r>
+        <w:t>capital</w:t>
+      </w:r>
+      <w:proofErr w:type="gramEnd"/>
+      <w:r>
+        <w:t xml:space="preserve"> and operational costs estimations delivered by the tool, and can be tuned to any </w:t>
+      </w:r>
+      <w:r>
+        <w:t xml:space="preserve">required </w:t>
+      </w:r>
+      <w:r>
+        <w:t>number</w:t>
+      </w:r>
+      <w:r>
+        <w:t xml:space="preserve"> of items</w:t>
+      </w:r>
+      <w:r>
+        <w:t xml:space="preserve"> using add/remove macros. The sheet </w:t>
+      </w:r>
+      <w:r>
+        <w:t>also provides</w:t>
+      </w:r>
+      <w:r>
+        <w:t xml:space="preserve"> a summary of the target cost estimate basis and a section for the user to include any relevant notes for the system level assessment, as depicted in </w:t>
+      </w:r>
+      <w:r>
+        <w:fldChar w:fldCharType="begin"/>
+      </w:r>
+      <w:r>
+        <w:instrText xml:space="preserve"> REF _Ref75949340 \h </w:instrText>
+      </w:r>
+      <w:r>
+        <w:fldChar w:fldCharType="separate"/>
+      </w:r>
+      <w:r>
+        <w:t xml:space="preserve">Figure </w:t>
+      </w:r>
+      <w:r>
+        <w:rPr>
+          <w:noProof/>
+        </w:rPr>
+        <w:t>14</w:t>
+      </w:r>
+      <w:r>
+        <w:fldChar w:fldCharType="end"/>
+      </w:r>
+      <w:r>
+        <w:t>.</w:t>
+      </w:r>
+    </w:p>
+    <w:p>
+      <w:pPr>
+        <w:keepNext/>
+        <w:spacing w:before="240"/>
+        <w:jc w:val="center"/>
+      </w:pPr>
+      <w:r>
+        <w:rPr>
+          <w:noProof/>
+        </w:rPr>
+        <w:lastRenderedPageBreak/>
+        <w:drawing>
+          <wp:inline distT="0" distB="0" distL="0" distR="0" wp14:anchorId="5473A296" wp14:editId="29316519">
+            <wp:extent cx="5262245" cy="2281259"/>
+            <wp:effectExtent l="0" t="0" r="0" b="5080"/>
+            <wp:docPr id="4" name="Picture 4"/>
+            <wp:cNvGraphicFramePr>
+              <a:graphicFrameLocks xmlns:a="http://schemas.openxmlformats.org/drawingml/2006/main" noChangeAspect="1"/>
+            </wp:cNvGraphicFramePr>
+            <a:graphic xmlns:a="http://schemas.openxmlformats.org/drawingml/2006/main">
+              <a:graphicData uri="http://schemas.openxmlformats.org/drawingml/2006/picture">
+                <pic:pic xmlns:pic="http://schemas.openxmlformats.org/drawingml/2006/picture">
+                  <pic:nvPicPr>
+                    <pic:cNvPr id="0" name="Picture 3"/>
+                    <pic:cNvPicPr>
+                      <a:picLocks noChangeAspect="1" noChangeArrowheads="1"/>
+                    </pic:cNvPicPr>
+                  </pic:nvPicPr>
+                  <pic:blipFill>
+                    <a:blip r:embed="rId27">
+                      <a:extLst>
+                        <a:ext uri="{28A0092B-C50C-407E-A947-70E740481C1C}">
+                          <a14:useLocalDpi xmlns:a14="http://schemas.microsoft.com/office/drawing/2010/main" val="0"/>
+                        </a:ext>
+                      </a:extLst>
+                    </a:blip>
+                    <a:srcRect/>
+                    <a:stretch>
+                      <a:fillRect/>
+                    </a:stretch>
+                  </pic:blipFill>
+                  <pic:spPr bwMode="auto">
+                    <a:xfrm>
+                      <a:off x="0" y="0"/>
+                      <a:ext cx="5268107" cy="2283800"/>
+                    </a:xfrm>
+                    <a:prstGeom prst="rect">
+                      <a:avLst/>
+                    </a:prstGeom>
+                    <a:noFill/>
+                    <a:ln>
+                      <a:noFill/>
+                    </a:ln>
+                  </pic:spPr>
+                </pic:pic>
+              </a:graphicData>
+            </a:graphic>
+          </wp:inline>
+        </w:drawing>
+      </w:r>
+    </w:p>
+    <w:p>
+      <w:pPr>
+        <w:pStyle w:val="Caption"/>
+        <w:jc w:val="center"/>
+      </w:pPr>
+      <w:bookmarkStart w:id="22" w:name="_Ref75949340"/>
+      <w:r>
+        <w:t xml:space="preserve">Figure </w:t>
+      </w:r>
+      <w:r>
+        <w:fldChar w:fldCharType="begin"/>
+      </w:r>
+      <w:r>
+        <w:instrText xml:space="preserve"> SEQ Figure \* ARABIC </w:instrText>
+      </w:r>
+      <w:r>
+        <w:fldChar w:fldCharType="separate"/>
+      </w:r>
+      <w:r>
+        <w:rPr>
+          <w:noProof/>
+        </w:rPr>
+        <w:t>14</w:t>
+      </w:r>
+      <w:r>
+        <w:fldChar w:fldCharType="end"/>
+      </w:r>
+      <w:bookmarkEnd w:id="22"/>
+      <w:r>
+        <w:t xml:space="preserve"> Input to SSM</w:t>
+      </w:r>
+      <w:r>
+        <w:t xml:space="preserve"> sheet</w:t>
+      </w:r>
+    </w:p>
+    <w:p>
+      <w:pPr>
+        <w:pStyle w:val="Heading2"/>
+      </w:pPr>
+      <w:r>
         <w:t>Estimate Benchmark</w:t>
       </w:r>
     </w:p>
@@ -7992,7 +8138,6 @@
         <w:rPr>
           <w:noProof/>
         </w:rPr>
-        <w:lastRenderedPageBreak/>
         <w:drawing>
           <wp:inline distT="0" distB="0" distL="0" distR="0" wp14:anchorId="143652E3" wp14:editId="19CAD075">
             <wp:extent cx="5719445" cy="2173605"/>
@@ -8011,7 +8156,7 @@
                     </pic:cNvPicPr>
                   </pic:nvPicPr>
                   <pic:blipFill>
-                    <a:blip r:embed="rId27" cstate="print">
+                    <a:blip r:embed="rId28" cstate="print">
                       <a:extLst>
                         <a:ext uri="{28A0092B-C50C-407E-A947-70E740481C1C}">
                           <a14:useLocalDpi xmlns:a14="http://schemas.microsoft.com/office/drawing/2010/main" val="0"/>
@@ -8048,7 +8193,7 @@
         <w:pStyle w:val="Caption"/>
         <w:jc w:val="center"/>
       </w:pPr>
-      <w:bookmarkStart w:id="22" w:name="_Ref71110330"/>
+      <w:bookmarkStart w:id="23" w:name="_Ref71110330"/>
       <w:r>
         <w:t xml:space="preserve">Figure </w:t>
       </w:r>
@@ -8065,12 +8210,12 @@
         <w:rPr>
           <w:noProof/>
         </w:rPr>
-        <w:t>14</w:t>
+        <w:t>15</w:t>
       </w:r>
       <w:r>
         <w:fldChar w:fldCharType="end"/>
       </w:r>
-      <w:bookmarkEnd w:id="22"/>
+      <w:bookmarkEnd w:id="23"/>
       <w:r>
         <w:t xml:space="preserve"> Estimate benchmark sheet</w:t>
       </w:r>
@@ -8118,6 +8263,7 @@
         <w:pStyle w:val="Heading2"/>
       </w:pPr>
       <w:r>
+        <w:lastRenderedPageBreak/>
         <w:t>Cash Flow Analysis</w:t>
       </w:r>
     </w:p>
@@ -8452,7 +8598,7 @@
                 <w:i w:val="0"/>
               </w:rPr>
             </w:pPr>
-            <w:bookmarkStart w:id="23" w:name="_Ref69842381"/>
+            <w:bookmarkStart w:id="24" w:name="_Ref69842381"/>
             <w:r>
               <w:rPr>
                 <w:i w:val="0"/>
@@ -8490,7 +8636,7 @@
               </w:rPr>
               <w:fldChar w:fldCharType="end"/>
             </w:r>
-            <w:bookmarkEnd w:id="23"/>
+            <w:bookmarkEnd w:id="24"/>
           </w:p>
         </w:tc>
       </w:tr>
@@ -8589,7 +8735,6 @@
         <w:rPr>
           <w:noProof/>
         </w:rPr>
-        <w:lastRenderedPageBreak/>
         <w:drawing>
           <wp:inline distT="0" distB="0" distL="0" distR="0" wp14:anchorId="0B72C726" wp14:editId="2C47756D">
             <wp:extent cx="5724525" cy="2657475"/>
@@ -8608,7 +8753,7 @@
                     </pic:cNvPicPr>
                   </pic:nvPicPr>
                   <pic:blipFill>
-                    <a:blip r:embed="rId28" cstate="print">
+                    <a:blip r:embed="rId29" cstate="print">
                       <a:extLst>
                         <a:ext uri="{28A0092B-C50C-407E-A947-70E740481C1C}">
                           <a14:useLocalDpi xmlns:a14="http://schemas.microsoft.com/office/drawing/2010/main" val="0"/>
@@ -8645,7 +8790,7 @@
         <w:pStyle w:val="Caption"/>
         <w:jc w:val="center"/>
       </w:pPr>
-      <w:bookmarkStart w:id="24" w:name="_Ref69841172"/>
+      <w:bookmarkStart w:id="25" w:name="_Ref69841172"/>
       <w:r>
         <w:t xml:space="preserve">Figure </w:t>
       </w:r>
@@ -8662,12 +8807,12 @@
         <w:rPr>
           <w:noProof/>
         </w:rPr>
-        <w:t>15</w:t>
+        <w:t>16</w:t>
       </w:r>
       <w:r>
         <w:fldChar w:fldCharType="end"/>
       </w:r>
-      <w:bookmarkEnd w:id="24"/>
+      <w:bookmarkEnd w:id="25"/>
       <w:r>
         <w:t xml:space="preserve"> CFA sheet: plant summary, economic </w:t>
       </w:r>
@@ -9035,7 +9180,7 @@
                 <w:i w:val="0"/>
               </w:rPr>
             </w:pPr>
-            <w:bookmarkStart w:id="25" w:name="_Ref69844433"/>
+            <w:bookmarkStart w:id="26" w:name="_Ref69844433"/>
             <w:r>
               <w:rPr>
                 <w:i w:val="0"/>
@@ -9073,7 +9218,7 @@
               </w:rPr>
               <w:fldChar w:fldCharType="end"/>
             </w:r>
-            <w:bookmarkEnd w:id="25"/>
+            <w:bookmarkEnd w:id="26"/>
           </w:p>
         </w:tc>
       </w:tr>
@@ -9163,6 +9308,7 @@
     </w:p>
     <w:p>
       <w:r>
+        <w:lastRenderedPageBreak/>
         <w:t xml:space="preserve">Finally, the output table also presents </w:t>
       </w:r>
       <w:r>
@@ -9433,7 +9579,6 @@
         <w:pStyle w:val="NoSpacing"/>
       </w:pPr>
       <w:r>
-        <w:lastRenderedPageBreak/>
         <w:t>NPV</w:t>
       </w:r>
       <w:r>
@@ -9514,6 +9659,18 @@
       <w:r>
         <w:tab/>
         <w:t>Technology Readiness Level</w:t>
+      </w:r>
+    </w:p>
+    <w:p>
+      <w:pPr>
+        <w:pStyle w:val="NoSpacing"/>
+      </w:pPr>
+      <w:r>
+        <w:t>SSM</w:t>
+      </w:r>
+      <w:r>
+        <w:tab/>
+        <w:t>System-Scale Model</w:t>
       </w:r>
     </w:p>
     <w:p>
@@ -10002,6 +10159,7 @@
         <w:pStyle w:val="Heading1"/>
       </w:pPr>
       <w:r>
+        <w:lastRenderedPageBreak/>
         <w:t>References</w:t>
       </w:r>
     </w:p>
@@ -10173,7 +10331,7 @@
         </w:rPr>
         <w:t>[6] Plant Cost Index Archives - Chemical Engineering</w:t>
       </w:r>
-      <w:hyperlink r:id="rId29" w:tgtFrame="_blank" w:history="1">
+      <w:hyperlink r:id="rId30" w:tgtFrame="_blank" w:history="1">
         <w:r>
           <w:rPr>
             <w:rStyle w:val="Hyperlink"/>
@@ -10204,7 +10362,6 @@
           <w:rFonts w:ascii="Calibri" w:hAnsi="Calibri" w:cs="Calibri"/>
           <w:sz w:val="22"/>
         </w:rPr>
-        <w:lastRenderedPageBreak/>
         <w:t>[7] R. Turton, R.C. Bailie, W.B. Whiting and J.A. Shaeiwitz, "Analysis, synthesis and design of chemical processes", 2008.</w:t>
       </w:r>
     </w:p>
@@ -10397,6 +10554,7 @@
           <w:rFonts w:ascii="Calibri" w:hAnsi="Calibri" w:cs="Calibri"/>
           <w:sz w:val="22"/>
         </w:rPr>
+        <w:lastRenderedPageBreak/>
         <w:t>[16] S. Roussanaly, E. Rubin, M.V. Der Spek, N. Berghout, G. Booras, T. Fout, M. Garcia, S. Gardarsdottir, M. Matuszewsk and S. McCoy, "Towards improved guidelines for cost evaluation of CO2 capture technologies" 2019.</w:t>
       </w:r>
     </w:p>
@@ -10413,8 +10571,8 @@
     </w:p>
     <w:p/>
     <w:sectPr>
-      <w:headerReference w:type="default" r:id="rId30"/>
-      <w:footerReference w:type="default" r:id="rId31"/>
+      <w:headerReference w:type="default" r:id="rId31"/>
+      <w:footerReference w:type="default" r:id="rId32"/>
       <w:pgSz w:w="11906" w:h="16838"/>
       <w:pgMar w:top="1440" w:right="1440" w:bottom="1440" w:left="1440" w:header="708" w:footer="708" w:gutter="0"/>
       <w:cols w:space="708"/>
@@ -10562,31 +10720,13 @@
       </w:rPr>
       <w:t xml:space="preserve">SEA Tool </w:t>
     </w:r>
-    <w:proofErr w:type="spellStart"/>
     <w:r>
       <w:rPr>
         <w:sz w:val="18"/>
         <w:lang w:val="es-ES"/>
       </w:rPr>
-      <w:t>User</w:t>
+      <w:t>User Guide</w:t>
     </w:r>
-    <w:proofErr w:type="spellEnd"/>
-    <w:r>
-      <w:rPr>
-        <w:sz w:val="18"/>
-        <w:lang w:val="es-ES"/>
-      </w:rPr>
-      <w:t xml:space="preserve"> </w:t>
-    </w:r>
-    <w:proofErr w:type="spellStart"/>
-    <w:r>
-      <w:rPr>
-        <w:sz w:val="18"/>
-        <w:lang w:val="es-ES"/>
-      </w:rPr>
-      <w:t>Guide</w:t>
-    </w:r>
-    <w:proofErr w:type="spellEnd"/>
     <w:r>
       <w:rPr>
         <w:sz w:val="18"/>

</xml_diff>

<commit_message>
Revert "Merge branch 'main' of https://github.com/SINTEF/Scale-Coupled-Open-Innovation-Network into main"
This reverts commit f4623ec2cad3a8dae776bb8197bc4227bdf19ee3, reversing
changes made to f4d9e96057dc6ef681e74b99e1747553a0793d23.
</commit_message>
<xml_diff>
--- a/Economics/SEA Tool - User Guide.docx
+++ b/Economics/SEA Tool - User Guide.docx
@@ -341,19 +341,7 @@
           <w:rPr>
             <w:rStyle w:val="Hyperlink"/>
           </w:rPr>
-          <w:t>Sh</w:t>
-        </w:r>
-        <w:r>
-          <w:rPr>
-            <w:rStyle w:val="Hyperlink"/>
-          </w:rPr>
-          <w:t>a</w:t>
-        </w:r>
-        <w:r>
-          <w:rPr>
-            <w:rStyle w:val="Hyperlink"/>
-          </w:rPr>
-          <w:t>rePoint repository</w:t>
+          <w:t>SharePoint repository</w:t>
         </w:r>
       </w:hyperlink>
       <w:r>
@@ -12425,10 +12413,6 @@
 </file>
 
 <file path=customXml/item1.xml><?xml version="1.0" encoding="utf-8"?>
-<b:Sources xmlns:b="http://schemas.openxmlformats.org/officeDocument/2006/bibliography" xmlns="http://schemas.openxmlformats.org/officeDocument/2006/bibliography" SelectedStyle="\APASixthEditionOfficeOnline.xsl" StyleName="APA" Version="6"/>
-</file>
-
-<file path=customXml/item2.xml><?xml version="1.0" encoding="utf-8"?>
 <p:properties xmlns:p="http://schemas.microsoft.com/office/2006/metadata/properties" xmlns:xsi="http://www.w3.org/2001/XMLSchema-instance" xmlns:pc="http://schemas.microsoft.com/office/infopath/2007/PartnerControls">
   <documentManagement>
     <CorpDocClassificationEnUs xmlns="8bbd4995-53b7-43e2-b62f-10947586ac31">Unrestricted</CorpDocClassificationEnUs>
@@ -12492,16 +12476,11 @@
 </p:properties>
 </file>
 
-<file path=customXml/item3.xml><?xml version="1.0" encoding="utf-8"?>
-<?mso-contentType ?>
-<FormTemplates xmlns="http://schemas.microsoft.com/sharepoint/v3/contenttype/forms">
-  <Display>DocumentLibraryForm</Display>
-  <Edit>DocumentLibraryForm</Edit>
-  <New>DocumentLibraryForm</New>
-</FormTemplates>
+<file path=customXml/item2.xml><?xml version="1.0" encoding="utf-8"?>
+<b:Sources xmlns:b="http://schemas.openxmlformats.org/officeDocument/2006/bibliography" xmlns="http://schemas.openxmlformats.org/officeDocument/2006/bibliography" SelectedStyle="\APASixthEditionOfficeOnline.xsl" StyleName="APA" Version="6"/>
 </file>
 
-<file path=customXml/item4.xml><?xml version="1.0" encoding="utf-8"?>
+<file path=customXml/item3.xml><?xml version="1.0" encoding="utf-8"?>
 <ct:contentTypeSchema xmlns:ct="http://schemas.microsoft.com/office/2006/metadata/contentType" xmlns:ma="http://schemas.microsoft.com/office/2006/metadata/properties/metaAttributes" ct:_="" ma:_="" ma:contentTypeName="Generic document" ma:contentTypeID="0x01010031B82B69D2361148B4D8F7EC15680213080064A8C3CD78C859468EAC224A42287968" ma:contentTypeVersion="40" ma:contentTypeDescription="Create a new document." ma:contentTypeScope="" ma:versionID="1ef2345c7eada4a4d807fb40255003e0">
   <xsd:schema xmlns:xsd="http://www.w3.org/2001/XMLSchema" xmlns:xs="http://www.w3.org/2001/XMLSchema" xmlns:p="http://schemas.microsoft.com/office/2006/metadata/properties" xmlns:ns2="8bbd4995-53b7-43e2-b62f-10947586ac31" xmlns:ns3="35c35788-dca2-4064-b918-caad7388341a" targetNamespace="http://schemas.microsoft.com/office/2006/metadata/properties" ma:root="true" ma:fieldsID="9b0299c415f7670b0378db64c8739185" ns2:_="" ns3:_="">
     <xsd:import namespace="8bbd4995-53b7-43e2-b62f-10947586ac31"/>
@@ -12987,15 +12966,16 @@
 </ct:contentTypeSchema>
 </file>
 
-<file path=customXml/itemProps1.xml><?xml version="1.0" encoding="utf-8"?>
-<ds:datastoreItem xmlns:ds="http://schemas.openxmlformats.org/officeDocument/2006/customXml" ds:itemID="{E6F6813E-BB63-4DC9-9848-EE9A5CB43D7D}">
-  <ds:schemaRefs>
-    <ds:schemaRef ds:uri="http://schemas.openxmlformats.org/officeDocument/2006/bibliography"/>
-  </ds:schemaRefs>
-</ds:datastoreItem>
+<file path=customXml/item4.xml><?xml version="1.0" encoding="utf-8"?>
+<?mso-contentType ?>
+<FormTemplates xmlns="http://schemas.microsoft.com/sharepoint/v3/contenttype/forms">
+  <Display>DocumentLibraryForm</Display>
+  <Edit>DocumentLibraryForm</Edit>
+  <New>DocumentLibraryForm</New>
+</FormTemplates>
 </file>
 
-<file path=customXml/itemProps2.xml><?xml version="1.0" encoding="utf-8"?>
+<file path=customXml/itemProps1.xml><?xml version="1.0" encoding="utf-8"?>
 <ds:datastoreItem xmlns:ds="http://schemas.openxmlformats.org/officeDocument/2006/customXml" ds:itemID="{64C81B32-342B-4F1F-92E7-6BDCD9A21D56}">
   <ds:schemaRefs>
     <ds:schemaRef ds:uri="http://schemas.microsoft.com/office/2006/metadata/properties"/>
@@ -13005,15 +12985,15 @@
 </ds:datastoreItem>
 </file>
 
-<file path=customXml/itemProps3.xml><?xml version="1.0" encoding="utf-8"?>
-<ds:datastoreItem xmlns:ds="http://schemas.openxmlformats.org/officeDocument/2006/customXml" ds:itemID="{CAAF4C9E-9029-4FE3-B36E-B08B849B0C71}">
+<file path=customXml/itemProps2.xml><?xml version="1.0" encoding="utf-8"?>
+<ds:datastoreItem xmlns:ds="http://schemas.openxmlformats.org/officeDocument/2006/customXml" ds:itemID="{E6F6813E-BB63-4DC9-9848-EE9A5CB43D7D}">
   <ds:schemaRefs>
-    <ds:schemaRef ds:uri="http://schemas.microsoft.com/sharepoint/v3/contenttype/forms"/>
+    <ds:schemaRef ds:uri="http://schemas.openxmlformats.org/officeDocument/2006/bibliography"/>
   </ds:schemaRefs>
 </ds:datastoreItem>
 </file>
 
-<file path=customXml/itemProps4.xml><?xml version="1.0" encoding="utf-8"?>
+<file path=customXml/itemProps3.xml><?xml version="1.0" encoding="utf-8"?>
 <ds:datastoreItem xmlns:ds="http://schemas.openxmlformats.org/officeDocument/2006/customXml" ds:itemID="{2C8F3868-4537-4CA3-B7C1-BB572BC04E92}">
   <ds:schemaRefs>
     <ds:schemaRef ds:uri="http://schemas.microsoft.com/office/2006/metadata/contentType"/>
@@ -13030,4 +13010,12 @@
     <ds:schemaRef ds:uri="http://schemas.microsoft.com/internal/obd"/>
   </ds:schemaRefs>
 </ds:datastoreItem>
+</file>
+
+<file path=customXml/itemProps4.xml><?xml version="1.0" encoding="utf-8"?>
+<ds:datastoreItem xmlns:ds="http://schemas.openxmlformats.org/officeDocument/2006/customXml" ds:itemID="{CAAF4C9E-9029-4FE3-B36E-B08B849B0C71}">
+  <ds:schemaRefs>
+    <ds:schemaRef ds:uri="http://schemas.microsoft.com/sharepoint/v3/contenttype/forms"/>
+  </ds:schemaRefs>
+</ds:datastoreItem>
 </file>
</xml_diff>

<commit_message>
Test sensitivity and clean up
Tested SA macro and cleaned up. Safety measures to avoid eliminating too many rows/ columns.
</commit_message>
<xml_diff>
--- a/Economics/SEA Tool - User Guide.docx
+++ b/Economics/SEA Tool - User Guide.docx
@@ -8049,13 +8049,7 @@
         <w:t xml:space="preserve"> below. </w:t>
       </w:r>
       <w:r>
-        <w:t>Both</w:t>
-      </w:r>
-      <w:r>
-        <w:t xml:space="preserve"> estimate and references are also compared in terms of specific costs (per unit of capacity)</w:t>
-      </w:r>
-      <w:r>
-        <w:t xml:space="preserve">. </w:t>
+        <w:t xml:space="preserve">Both estimate and references are also compared in terms of specific costs (per unit of capacity). </w:t>
       </w:r>
       <w:r>
         <w:t>These figures can be then incorporated to the Estimate Benchmark region in each unit tab. The user should be careful to modify the figure axis and titles appropriately for a correct representation.</w:t>
@@ -8196,25 +8190,7 @@
         <w:t xml:space="preserve"> </w:t>
       </w:r>
       <w:r>
-        <w:t xml:space="preserve">This feature allows to assess critically if the estimate obtained is reasonable and how it compares with previous economic studies. </w:t>
-      </w:r>
-      <w:r>
-        <w:t>U</w:t>
-      </w:r>
-      <w:r>
-        <w:t>p to 5 references</w:t>
-      </w:r>
-      <w:r>
-        <w:t xml:space="preserve"> can be introduced</w:t>
-      </w:r>
-      <w:r>
-        <w:t xml:space="preserve"> for benchmarking. It is recommended to thoroughly verify that </w:t>
-      </w:r>
-      <w:r>
-        <w:t>such</w:t>
-      </w:r>
-      <w:r>
-        <w:t xml:space="preserve"> references cover the same unit scope as the estimate for a consistent comparison.</w:t>
+        <w:t>This feature allows to assess critically if the estimate obtained is reasonable and how it compares with previous economic studies. Up to 5 references can be introduced for benchmarking. It is recommended to thoroughly verify that such references cover the same unit scope as the estimate for a consistent comparison.</w:t>
       </w:r>
     </w:p>
     <w:p>
@@ -9471,6 +9447,9 @@
       <w:r>
         <w:t xml:space="preserve">. </w:t>
       </w:r>
+      <w:r>
+        <w:t>A small note is added in this section of the sheet to provide clear instructions for the user.</w:t>
+      </w:r>
     </w:p>
     <w:p>
       <w:pPr>
@@ -9892,6 +9871,7 @@
           <w:rPr>
             <w:rFonts w:ascii="Cambria Math" w:hAnsi="Cambria Math"/>
           </w:rPr>
+          <w:lastRenderedPageBreak/>
           <m:t>C</m:t>
         </m:r>
       </m:oMath>
@@ -10903,12 +10883,21 @@
       </w:rPr>
       <w:t xml:space="preserve">SEA Tool </w:t>
     </w:r>
+    <w:proofErr w:type="spellStart"/>
     <w:r>
       <w:rPr>
         <w:sz w:val="18"/>
         <w:lang w:val="es-ES"/>
       </w:rPr>
-      <w:t>User Guide</w:t>
+      <w:t>User</w:t>
+    </w:r>
+    <w:proofErr w:type="spellEnd"/>
+    <w:r>
+      <w:rPr>
+        <w:sz w:val="18"/>
+        <w:lang w:val="es-ES"/>
+      </w:rPr>
+      <w:t xml:space="preserve"> Guide</w:t>
     </w:r>
     <w:r>
       <w:rPr>
@@ -12596,15 +12585,6 @@
 </file>
 
 <file path=customXml/item1.xml><?xml version="1.0" encoding="utf-8"?>
-<?mso-contentType ?>
-<FormTemplates xmlns="http://schemas.microsoft.com/sharepoint/v3/contenttype/forms">
-  <Display>DocumentLibraryForm</Display>
-  <Edit>DocumentLibraryForm</Edit>
-  <New>DocumentLibraryForm</New>
-</FormTemplates>
-</file>
-
-<file path=customXml/item2.xml><?xml version="1.0" encoding="utf-8"?>
 <p:properties xmlns:p="http://schemas.microsoft.com/office/2006/metadata/properties" xmlns:xsi="http://www.w3.org/2001/XMLSchema-instance" xmlns:pc="http://schemas.microsoft.com/office/infopath/2007/PartnerControls">
   <documentManagement>
     <CorpDocClassificationEnUs xmlns="8bbd4995-53b7-43e2-b62f-10947586ac31">Unrestricted</CorpDocClassificationEnUs>
@@ -12668,11 +12648,16 @@
 </p:properties>
 </file>
 
-<file path=customXml/item3.xml><?xml version="1.0" encoding="utf-8"?>
-<b:Sources xmlns:b="http://schemas.openxmlformats.org/officeDocument/2006/bibliography" xmlns="http://schemas.openxmlformats.org/officeDocument/2006/bibliography" SelectedStyle="\APASixthEditionOfficeOnline.xsl" StyleName="APA" Version="6"/>
+<file path=customXml/item2.xml><?xml version="1.0" encoding="utf-8"?>
+<?mso-contentType ?>
+<FormTemplates xmlns="http://schemas.microsoft.com/sharepoint/v3/contenttype/forms">
+  <Display>DocumentLibraryForm</Display>
+  <Edit>DocumentLibraryForm</Edit>
+  <New>DocumentLibraryForm</New>
+</FormTemplates>
 </file>
 
-<file path=customXml/item4.xml><?xml version="1.0" encoding="utf-8"?>
+<file path=customXml/item3.xml><?xml version="1.0" encoding="utf-8"?>
 <ct:contentTypeSchema xmlns:ct="http://schemas.microsoft.com/office/2006/metadata/contentType" xmlns:ma="http://schemas.microsoft.com/office/2006/metadata/properties/metaAttributes" ct:_="" ma:_="" ma:contentTypeName="Generic document" ma:contentTypeID="0x01010031B82B69D2361148B4D8F7EC15680213080064A8C3CD78C859468EAC224A42287968" ma:contentTypeVersion="40" ma:contentTypeDescription="Create a new document." ma:contentTypeScope="" ma:versionID="1ef2345c7eada4a4d807fb40255003e0">
   <xsd:schema xmlns:xsd="http://www.w3.org/2001/XMLSchema" xmlns:xs="http://www.w3.org/2001/XMLSchema" xmlns:p="http://schemas.microsoft.com/office/2006/metadata/properties" xmlns:ns2="8bbd4995-53b7-43e2-b62f-10947586ac31" xmlns:ns3="35c35788-dca2-4064-b918-caad7388341a" targetNamespace="http://schemas.microsoft.com/office/2006/metadata/properties" ma:root="true" ma:fieldsID="9b0299c415f7670b0378db64c8739185" ns2:_="" ns3:_="">
     <xsd:import namespace="8bbd4995-53b7-43e2-b62f-10947586ac31"/>
@@ -13158,15 +13143,11 @@
 </ct:contentTypeSchema>
 </file>
 
-<file path=customXml/itemProps1.xml><?xml version="1.0" encoding="utf-8"?>
-<ds:datastoreItem xmlns:ds="http://schemas.openxmlformats.org/officeDocument/2006/customXml" ds:itemID="{CAAF4C9E-9029-4FE3-B36E-B08B849B0C71}">
-  <ds:schemaRefs>
-    <ds:schemaRef ds:uri="http://schemas.microsoft.com/sharepoint/v3/contenttype/forms"/>
-  </ds:schemaRefs>
-</ds:datastoreItem>
+<file path=customXml/item4.xml><?xml version="1.0" encoding="utf-8"?>
+<b:Sources xmlns:b="http://schemas.openxmlformats.org/officeDocument/2006/bibliography" xmlns="http://schemas.openxmlformats.org/officeDocument/2006/bibliography" SelectedStyle="\APASixthEditionOfficeOnline.xsl" StyleName="APA" Version="6"/>
 </file>
 
-<file path=customXml/itemProps2.xml><?xml version="1.0" encoding="utf-8"?>
+<file path=customXml/itemProps1.xml><?xml version="1.0" encoding="utf-8"?>
 <ds:datastoreItem xmlns:ds="http://schemas.openxmlformats.org/officeDocument/2006/customXml" ds:itemID="{64C81B32-342B-4F1F-92E7-6BDCD9A21D56}">
   <ds:schemaRefs>
     <ds:schemaRef ds:uri="http://schemas.microsoft.com/office/2006/metadata/properties"/>
@@ -13176,15 +13157,15 @@
 </ds:datastoreItem>
 </file>
 
-<file path=customXml/itemProps3.xml><?xml version="1.0" encoding="utf-8"?>
-<ds:datastoreItem xmlns:ds="http://schemas.openxmlformats.org/officeDocument/2006/customXml" ds:itemID="{E6F6813E-BB63-4DC9-9848-EE9A5CB43D7D}">
+<file path=customXml/itemProps2.xml><?xml version="1.0" encoding="utf-8"?>
+<ds:datastoreItem xmlns:ds="http://schemas.openxmlformats.org/officeDocument/2006/customXml" ds:itemID="{CAAF4C9E-9029-4FE3-B36E-B08B849B0C71}">
   <ds:schemaRefs>
-    <ds:schemaRef ds:uri="http://schemas.openxmlformats.org/officeDocument/2006/bibliography"/>
+    <ds:schemaRef ds:uri="http://schemas.microsoft.com/sharepoint/v3/contenttype/forms"/>
   </ds:schemaRefs>
 </ds:datastoreItem>
 </file>
 
-<file path=customXml/itemProps4.xml><?xml version="1.0" encoding="utf-8"?>
+<file path=customXml/itemProps3.xml><?xml version="1.0" encoding="utf-8"?>
 <ds:datastoreItem xmlns:ds="http://schemas.openxmlformats.org/officeDocument/2006/customXml" ds:itemID="{2C8F3868-4537-4CA3-B7C1-BB572BC04E92}">
   <ds:schemaRefs>
     <ds:schemaRef ds:uri="http://schemas.microsoft.com/office/2006/metadata/contentType"/>
@@ -13201,4 +13182,12 @@
     <ds:schemaRef ds:uri="http://schemas.microsoft.com/internal/obd"/>
   </ds:schemaRefs>
 </ds:datastoreItem>
+</file>
+
+<file path=customXml/itemProps4.xml><?xml version="1.0" encoding="utf-8"?>
+<ds:datastoreItem xmlns:ds="http://schemas.openxmlformats.org/officeDocument/2006/customXml" ds:itemID="{E6F6813E-BB63-4DC9-9848-EE9A5CB43D7D}">
+  <ds:schemaRefs>
+    <ds:schemaRef ds:uri="http://schemas.openxmlformats.org/officeDocument/2006/bibliography"/>
+  </ds:schemaRefs>
+</ds:datastoreItem>
 </file>
</xml_diff>

<commit_message>
UQ & user guide
Introduced Uncertainty Quantification tab and modified the user guide accordingly
</commit_message>
<xml_diff>
--- a/Economics/SEA Tool - User Guide.docx
+++ b/Economics/SEA Tool - User Guide.docx
@@ -100,7 +100,21 @@
         <w:rPr>
           <w:lang w:val="es-AR"/>
         </w:rPr>
-        <w:t xml:space="preserve"> Universidad Politécnica de Madrid</w:t>
+        <w:t xml:space="preserve"> </w:t>
+      </w:r>
+      <w:proofErr w:type="gramStart"/>
+      <w:r>
+        <w:rPr>
+          <w:lang w:val="es-AR"/>
+        </w:rPr>
+        <w:t>Universidad</w:t>
+      </w:r>
+      <w:proofErr w:type="gramEnd"/>
+      <w:r>
+        <w:rPr>
+          <w:lang w:val="es-AR"/>
+        </w:rPr>
+        <w:t xml:space="preserve"> Politécnica de Madrid</w:t>
       </w:r>
       <w:r>
         <w:rPr>
@@ -1117,11 +1131,16 @@
         <w:t xml:space="preserve"> is the relative factor for labour and material adjustments between regions</w:t>
       </w:r>
       <w:r>
-        <w:t>. These factors</w:t>
+        <w:t xml:space="preserve">. </w:t>
+      </w:r>
+      <w:proofErr w:type="gramStart"/>
+      <w:r>
+        <w:t>These factors</w:t>
       </w:r>
       <w:r>
         <w:t>,</w:t>
       </w:r>
+      <w:proofErr w:type="gramEnd"/>
       <w:r>
         <w:t xml:space="preserve"> have been obtained with weight</w:t>
       </w:r>
@@ -2695,10 +2714,18 @@
         </m:r>
       </m:oMath>
       <w:r>
-        <w:t xml:space="preserve"> is the diameter (m)</w:t>
-      </w:r>
-      <w:r>
-        <w:t xml:space="preserve">. </w:t>
+        <w:t xml:space="preserve"> is the diameter (m</w:t>
+      </w:r>
+      <w:proofErr w:type="gramStart"/>
+      <w:r>
+        <w:t>)</w:t>
+      </w:r>
+      <w:r>
+        <w:t>.</w:t>
+      </w:r>
+      <w:proofErr w:type="gramEnd"/>
+      <w:r>
+        <w:t xml:space="preserve"> </w:t>
       </w:r>
       <m:oMath>
         <m:sSub>
@@ -5354,8 +5381,13 @@
         <w:t>e</w:t>
       </w:r>
       <w:r>
-        <w:t>nvironmental metrics</w:t>
-      </w:r>
+        <w:t xml:space="preserve">nvironmental </w:t>
+      </w:r>
+      <w:proofErr w:type="gramStart"/>
+      <w:r>
+        <w:t>metrics</w:t>
+      </w:r>
+      <w:proofErr w:type="gramEnd"/>
       <w:r>
         <w:t xml:space="preserve"> and fuel/raw materials</w:t>
       </w:r>
@@ -5945,10 +5977,18 @@
         <w:t xml:space="preserve"> menu</w:t>
       </w:r>
       <w:r>
-        <w:t xml:space="preserve"> as well</w:t>
-      </w:r>
-      <w:r>
-        <w:t xml:space="preserve">, and are </w:t>
+        <w:t xml:space="preserve"> as </w:t>
+      </w:r>
+      <w:proofErr w:type="gramStart"/>
+      <w:r>
+        <w:t>well</w:t>
+      </w:r>
+      <w:r>
+        <w:t>, and</w:t>
+      </w:r>
+      <w:proofErr w:type="gramEnd"/>
+      <w:r>
+        <w:t xml:space="preserve"> are </w:t>
       </w:r>
       <w:r>
         <w:t xml:space="preserve">specifically </w:t>
@@ -6766,7 +6806,15 @@
         <w:t xml:space="preserve">for the unit benchmarking </w:t>
       </w:r>
       <w:r>
-        <w:t xml:space="preserve">are listed at the bottom with a number, a short name and a suitable description. </w:t>
+        <w:t xml:space="preserve">are listed at the bottom with a number, a short </w:t>
+      </w:r>
+      <w:proofErr w:type="gramStart"/>
+      <w:r>
+        <w:t>name</w:t>
+      </w:r>
+      <w:proofErr w:type="gramEnd"/>
+      <w:r>
+        <w:t xml:space="preserve"> and a suitable description. </w:t>
       </w:r>
       <w:r>
         <w:t xml:space="preserve">The list of all references employed based on the numbering are provided in </w:t>
@@ -6860,7 +6908,15 @@
         <w:fldChar w:fldCharType="end"/>
       </w:r>
       <w:r>
-        <w:t>. The default coding for the cost concepts involved in the estimation are denoted with X-Y0Z coding, and a description, a source reference, currency, location and cost basis year</w:t>
+        <w:t xml:space="preserve">. The default coding for the cost concepts involved in the estimation are denoted with X-Y0Z coding, and a description, a source reference, currency, </w:t>
+      </w:r>
+      <w:proofErr w:type="gramStart"/>
+      <w:r>
+        <w:t>location</w:t>
+      </w:r>
+      <w:proofErr w:type="gramEnd"/>
+      <w:r>
+        <w:t xml:space="preserve"> and cost basis year</w:t>
       </w:r>
       <w:r>
         <w:t xml:space="preserve"> must be</w:t>
@@ -7784,7 +7840,15 @@
         <w:t xml:space="preserve"> comprising several advanced technologies</w:t>
       </w:r>
       <w:r>
-        <w:t xml:space="preserve">. These inputs must be determined from efficiencies, emissions performance, capital and operational costs estimations delivered by the tool, and can be tuned to any </w:t>
+        <w:t xml:space="preserve">. These inputs must be determined from efficiencies, emissions performance, </w:t>
+      </w:r>
+      <w:proofErr w:type="gramStart"/>
+      <w:r>
+        <w:t>capital</w:t>
+      </w:r>
+      <w:proofErr w:type="gramEnd"/>
+      <w:r>
+        <w:t xml:space="preserve"> and operational costs estimations delivered by the tool, and can be tuned to any </w:t>
       </w:r>
       <w:r>
         <w:t xml:space="preserve">required </w:t>
@@ -8196,6 +8260,215 @@
     <w:p>
       <w:pPr>
         <w:pStyle w:val="Heading2"/>
+        <w:spacing w:before="0"/>
+      </w:pPr>
+      <w:r>
+        <w:t>Uncertainty Quantification</w:t>
+      </w:r>
+    </w:p>
+    <w:p>
+      <w:pPr>
+        <w:spacing w:before="240"/>
+      </w:pPr>
+      <w:r>
+        <w:t xml:space="preserve">Statistical analysis of economic indicators is available in the “Uncertainty Quantification” tab, shown in </w:t>
+      </w:r>
+      <w:r>
+        <w:rPr>
+          <w:highlight w:val="yellow"/>
+        </w:rPr>
+        <w:fldChar w:fldCharType="begin"/>
+      </w:r>
+      <w:r>
+        <w:instrText xml:space="preserve"> REF _Ref114125377 \h </w:instrText>
+      </w:r>
+      <w:r>
+        <w:rPr>
+          <w:highlight w:val="yellow"/>
+        </w:rPr>
+      </w:r>
+      <w:r>
+        <w:rPr>
+          <w:highlight w:val="yellow"/>
+        </w:rPr>
+        <w:fldChar w:fldCharType="separate"/>
+      </w:r>
+      <w:r>
+        <w:t xml:space="preserve">Figure </w:t>
+      </w:r>
+      <w:r>
+        <w:rPr>
+          <w:noProof/>
+        </w:rPr>
+        <w:t>16</w:t>
+      </w:r>
+      <w:r>
+        <w:rPr>
+          <w:highlight w:val="yellow"/>
+        </w:rPr>
+        <w:fldChar w:fldCharType="end"/>
+      </w:r>
+      <w:r>
+        <w:t xml:space="preserve">. This requires the specification of several experimental variables using the add/remove buttons. The tool allows to specify normal or skewed distributions for such variables, by introducing mean, </w:t>
+      </w:r>
+      <w:proofErr w:type="gramStart"/>
+      <w:r>
+        <w:t>high</w:t>
+      </w:r>
+      <w:proofErr w:type="gramEnd"/>
+      <w:r>
+        <w:t xml:space="preserve"> and low values. The EXP macro generates a set of experiments corresponding to the nº of trials selected. The RUN macro evaluates the economic indicator (LCOP, TOC, IRR</w:t>
+      </w:r>
+      <w:r>
+        <w:t xml:space="preserve"> &amp; NPV)</w:t>
+      </w:r>
+      <w:r>
+        <w:t xml:space="preserve"> </w:t>
+      </w:r>
+      <w:r>
+        <w:t xml:space="preserve">for each experimental set. Subsequently, the SORT macro determines statistical output such as median, </w:t>
+      </w:r>
+      <w:proofErr w:type="gramStart"/>
+      <w:r>
+        <w:t>high</w:t>
+      </w:r>
+      <w:proofErr w:type="gramEnd"/>
+      <w:r>
+        <w:t xml:space="preserve"> and low values (for a given confidence interval) as well as average, maximum and minimum values of the economic indicator.</w:t>
+      </w:r>
+      <w:r>
+        <w:t xml:space="preserve"> The PLOT macro provides a graphical representation of the</w:t>
+      </w:r>
+      <w:r>
+        <w:t xml:space="preserve"> distribution of experimental variable</w:t>
+      </w:r>
+      <w:r>
+        <w:t>s</w:t>
+      </w:r>
+      <w:r>
+        <w:t xml:space="preserve"> and</w:t>
+      </w:r>
+      <w:r>
+        <w:t xml:space="preserve"> economic indicator</w:t>
+      </w:r>
+      <w:r>
+        <w:t xml:space="preserve">, </w:t>
+      </w:r>
+      <w:r>
+        <w:t>and a best fit line between them</w:t>
+      </w:r>
+      <w:r>
+        <w:t xml:space="preserve"> </w:t>
+      </w:r>
+      <w:r>
+        <w:t>to identify the if they are significantly correlated.</w:t>
+      </w:r>
+    </w:p>
+    <w:p>
+      <w:pPr>
+        <w:keepNext/>
+        <w:spacing w:before="240"/>
+      </w:pPr>
+      <w:r>
+        <w:lastRenderedPageBreak/>
+        <w:drawing>
+          <wp:inline distT="0" distB="0" distL="0" distR="0" wp14:anchorId="0D905550" wp14:editId="19EA80ED">
+            <wp:extent cx="5731510" cy="1920240"/>
+            <wp:effectExtent l="0" t="0" r="2540" b="3810"/>
+            <wp:docPr id="3" name="Picture 3" descr="Graphical user interface, application&#10;&#10;Description automatically generated"/>
+            <wp:cNvGraphicFramePr>
+              <a:graphicFrameLocks xmlns:a="http://schemas.openxmlformats.org/drawingml/2006/main" noChangeAspect="1"/>
+            </wp:cNvGraphicFramePr>
+            <a:graphic xmlns:a="http://schemas.openxmlformats.org/drawingml/2006/main">
+              <a:graphicData uri="http://schemas.openxmlformats.org/drawingml/2006/picture">
+                <pic:pic xmlns:pic="http://schemas.openxmlformats.org/drawingml/2006/picture">
+                  <pic:nvPicPr>
+                    <pic:cNvPr id="3" name="Picture 3" descr="Graphical user interface, application&#10;&#10;Description automatically generated"/>
+                    <pic:cNvPicPr>
+                      <a:picLocks noChangeAspect="1" noChangeArrowheads="1"/>
+                    </pic:cNvPicPr>
+                  </pic:nvPicPr>
+                  <pic:blipFill>
+                    <a:blip r:embed="rId29">
+                      <a:extLst>
+                        <a:ext uri="{28A0092B-C50C-407E-A947-70E740481C1C}">
+                          <a14:useLocalDpi xmlns:a14="http://schemas.microsoft.com/office/drawing/2010/main" val="0"/>
+                        </a:ext>
+                      </a:extLst>
+                    </a:blip>
+                    <a:srcRect/>
+                    <a:stretch>
+                      <a:fillRect/>
+                    </a:stretch>
+                  </pic:blipFill>
+                  <pic:spPr bwMode="auto">
+                    <a:xfrm>
+                      <a:off x="0" y="0"/>
+                      <a:ext cx="5731510" cy="1920240"/>
+                    </a:xfrm>
+                    <a:prstGeom prst="rect">
+                      <a:avLst/>
+                    </a:prstGeom>
+                    <a:noFill/>
+                    <a:ln>
+                      <a:noFill/>
+                    </a:ln>
+                  </pic:spPr>
+                </pic:pic>
+              </a:graphicData>
+            </a:graphic>
+          </wp:inline>
+        </w:drawing>
+      </w:r>
+    </w:p>
+    <w:p>
+      <w:pPr>
+        <w:pStyle w:val="Caption"/>
+        <w:jc w:val="center"/>
+      </w:pPr>
+      <w:bookmarkStart w:id="24" w:name="_Ref114125377"/>
+      <w:r>
+        <w:t xml:space="preserve">Figure </w:t>
+      </w:r>
+      <w:r>
+        <w:fldChar w:fldCharType="begin"/>
+      </w:r>
+      <w:r>
+        <w:instrText xml:space="preserve"> SEQ Figure \* ARABIC </w:instrText>
+      </w:r>
+      <w:r>
+        <w:fldChar w:fldCharType="separate"/>
+      </w:r>
+      <w:r>
+        <w:rPr>
+          <w:noProof/>
+        </w:rPr>
+        <w:t>16</w:t>
+      </w:r>
+      <w:r>
+        <w:fldChar w:fldCharType="end"/>
+      </w:r>
+      <w:bookmarkEnd w:id="24"/>
+      <w:r>
+        <w:t xml:space="preserve"> Uncertainty quantification sheet</w:t>
+      </w:r>
+    </w:p>
+    <w:p>
+      <w:r>
+        <w:t xml:space="preserve">The list of experimental sets and results for the economic indicator are available on the </w:t>
+      </w:r>
+      <w:proofErr w:type="gramStart"/>
+      <w:r>
+        <w:t>right hand</w:t>
+      </w:r>
+      <w:proofErr w:type="gramEnd"/>
+      <w:r>
+        <w:t xml:space="preserve"> side of the sheet for further manipulation by the user.</w:t>
+      </w:r>
+    </w:p>
+    <w:p>
+      <w:pPr>
+        <w:pStyle w:val="Heading2"/>
       </w:pPr>
       <w:r>
         <w:t>Cash Flow Analysis</w:t>
@@ -8224,7 +8497,7 @@
         <w:rPr>
           <w:noProof/>
         </w:rPr>
-        <w:t>16</w:t>
+        <w:t>17</w:t>
       </w:r>
       <w:r>
         <w:fldChar w:fldCharType="end"/>
@@ -8532,7 +8805,7 @@
                 <w:i w:val="0"/>
               </w:rPr>
             </w:pPr>
-            <w:bookmarkStart w:id="24" w:name="_Ref69842381"/>
+            <w:bookmarkStart w:id="25" w:name="_Ref69842381"/>
             <w:r>
               <w:rPr>
                 <w:i w:val="0"/>
@@ -8570,14 +8843,13 @@
               </w:rPr>
               <w:fldChar w:fldCharType="end"/>
             </w:r>
-            <w:bookmarkEnd w:id="24"/>
+            <w:bookmarkEnd w:id="25"/>
           </w:p>
         </w:tc>
       </w:tr>
     </w:tbl>
     <w:p>
       <w:r>
-        <w:lastRenderedPageBreak/>
         <w:t xml:space="preserve">The </w:t>
       </w:r>
       <w:r>
@@ -8670,6 +8942,7 @@
         <w:rPr>
           <w:noProof/>
         </w:rPr>
+        <w:lastRenderedPageBreak/>
         <w:drawing>
           <wp:inline distT="0" distB="0" distL="0" distR="0" wp14:anchorId="0B72C726" wp14:editId="2C47756D">
             <wp:extent cx="5724525" cy="2657475"/>
@@ -8688,7 +8961,7 @@
                     </pic:cNvPicPr>
                   </pic:nvPicPr>
                   <pic:blipFill>
-                    <a:blip r:embed="rId29" cstate="print">
+                    <a:blip r:embed="rId30" cstate="print">
                       <a:extLst>
                         <a:ext uri="{28A0092B-C50C-407E-A947-70E740481C1C}">
                           <a14:useLocalDpi xmlns:a14="http://schemas.microsoft.com/office/drawing/2010/main" val="0"/>
@@ -8725,7 +8998,7 @@
         <w:pStyle w:val="Caption"/>
         <w:jc w:val="center"/>
       </w:pPr>
-      <w:bookmarkStart w:id="25" w:name="_Ref69841172"/>
+      <w:bookmarkStart w:id="26" w:name="_Ref69841172"/>
       <w:r>
         <w:t xml:space="preserve">Figure </w:t>
       </w:r>
@@ -8742,12 +9015,12 @@
         <w:rPr>
           <w:noProof/>
         </w:rPr>
-        <w:t>16</w:t>
+        <w:t>17</w:t>
       </w:r>
       <w:r>
         <w:fldChar w:fldCharType="end"/>
       </w:r>
-      <w:bookmarkEnd w:id="25"/>
+      <w:bookmarkEnd w:id="26"/>
       <w:r>
         <w:t xml:space="preserve"> CFA sheet: plant summary, economic assumptions</w:t>
       </w:r>
@@ -9110,7 +9383,7 @@
                 <w:i w:val="0"/>
               </w:rPr>
             </w:pPr>
-            <w:bookmarkStart w:id="26" w:name="_Ref69844433"/>
+            <w:bookmarkStart w:id="27" w:name="_Ref69844433"/>
             <w:r>
               <w:rPr>
                 <w:i w:val="0"/>
@@ -9148,7 +9421,7 @@
               </w:rPr>
               <w:fldChar w:fldCharType="end"/>
             </w:r>
-            <w:bookmarkEnd w:id="26"/>
+            <w:bookmarkEnd w:id="27"/>
           </w:p>
         </w:tc>
       </w:tr>
@@ -9393,52 +9666,49 @@
         <w:t xml:space="preserve"> Analysis table</w:t>
       </w:r>
       <w:r>
-        <w:t xml:space="preserve">, while the manipulated variable cell must be linked (coded) to the spreadsheet where the specific calculation </w:t>
+        <w:t xml:space="preserve">, while the manipulated variable cell must be linked (coded) to the spreadsheet where the specific calculation is carried out (Opex, economic assumption etc.). The solver performs the sensitivity </w:t>
+      </w:r>
+      <w:r>
+        <w:t xml:space="preserve">analysis </w:t>
+      </w:r>
+      <w:r>
+        <w:t xml:space="preserve">to a specific variable with </w:t>
+      </w:r>
+      <w:r>
+        <w:t>a fixed</w:t>
+      </w:r>
+      <w:r>
+        <w:t xml:space="preserve"> base value for the remaining manipulated variables of the table</w:t>
+      </w:r>
+      <w:r>
+        <w:t xml:space="preserve"> list</w:t>
+      </w:r>
+      <w:r>
+        <w:t xml:space="preserve">. Results are listed further to the right, where a section is formatted for two sensitivity variables with </w:t>
+      </w:r>
+      <w:r>
+        <w:t>five</w:t>
+      </w:r>
+      <w:r>
+        <w:t xml:space="preserve"> points each (the user should modify </w:t>
+      </w:r>
+      <w:r>
+        <w:t xml:space="preserve">the format </w:t>
+      </w:r>
+      <w:r>
+        <w:t xml:space="preserve">accordingly to </w:t>
+      </w:r>
+      <w:r>
+        <w:t>the evaluation</w:t>
+      </w:r>
+      <w:r>
+        <w:t xml:space="preserve"> requirements). </w:t>
+      </w:r>
+      <w:r>
+        <w:t xml:space="preserve">The solver carries out a final cash flow analysis with all manipulated variables set to the base value. </w:t>
       </w:r>
       <w:r>
         <w:lastRenderedPageBreak/>
-        <w:t xml:space="preserve">is carried out (Opex, economic assumption etc.). The solver performs the sensitivity </w:t>
-      </w:r>
-      <w:r>
-        <w:t xml:space="preserve">analysis </w:t>
-      </w:r>
-      <w:r>
-        <w:t xml:space="preserve">to a specific variable with </w:t>
-      </w:r>
-      <w:r>
-        <w:t>a fixed</w:t>
-      </w:r>
-      <w:r>
-        <w:t xml:space="preserve"> base value for the remaining manipulated variables of the table</w:t>
-      </w:r>
-      <w:r>
-        <w:t xml:space="preserve"> list</w:t>
-      </w:r>
-      <w:r>
-        <w:t xml:space="preserve">. Results are listed further to the right, where a section is formatted for two sensitivity variables with </w:t>
-      </w:r>
-      <w:r>
-        <w:t>five</w:t>
-      </w:r>
-      <w:r>
-        <w:t xml:space="preserve"> points each (the user should modify </w:t>
-      </w:r>
-      <w:r>
-        <w:t xml:space="preserve">the format </w:t>
-      </w:r>
-      <w:r>
-        <w:t xml:space="preserve">accordingly to </w:t>
-      </w:r>
-      <w:r>
-        <w:t>the evaluation</w:t>
-      </w:r>
-      <w:r>
-        <w:t xml:space="preserve"> requirements). </w:t>
-      </w:r>
-      <w:r>
-        <w:t xml:space="preserve">The solver carries out a final cash flow analysis with all manipulated variables set to the base value. </w:t>
-      </w:r>
-      <w:r>
         <w:t>Automatic plots are generated further to the right</w:t>
       </w:r>
       <w:r>
@@ -9477,7 +9747,7 @@
                     </pic:cNvPicPr>
                   </pic:nvPicPr>
                   <pic:blipFill>
-                    <a:blip r:embed="rId30" cstate="print">
+                    <a:blip r:embed="rId31" cstate="print">
                       <a:extLst>
                         <a:ext uri="{28A0092B-C50C-407E-A947-70E740481C1C}">
                           <a14:useLocalDpi xmlns:a14="http://schemas.microsoft.com/office/drawing/2010/main" val="0"/>
@@ -9514,7 +9784,7 @@
         <w:pStyle w:val="Caption"/>
         <w:jc w:val="center"/>
       </w:pPr>
-      <w:bookmarkStart w:id="27" w:name="_Ref82012469"/>
+      <w:bookmarkStart w:id="28" w:name="_Ref82012469"/>
       <w:r>
         <w:t xml:space="preserve">Figure </w:t>
       </w:r>
@@ -9531,12 +9801,12 @@
         <w:rPr>
           <w:noProof/>
         </w:rPr>
-        <w:t>17</w:t>
+        <w:t>18</w:t>
       </w:r>
       <w:r>
         <w:fldChar w:fldCharType="end"/>
       </w:r>
-      <w:bookmarkEnd w:id="27"/>
+      <w:bookmarkEnd w:id="28"/>
       <w:r>
         <w:t xml:space="preserve"> Sensitivity analysis specifications and results</w:t>
       </w:r>
@@ -9871,7 +10141,6 @@
           <w:rPr>
             <w:rFonts w:ascii="Cambria Math" w:hAnsi="Cambria Math"/>
           </w:rPr>
-          <w:lastRenderedPageBreak/>
           <m:t>C</m:t>
         </m:r>
       </m:oMath>
@@ -10494,7 +10763,7 @@
         </w:rPr>
         <w:t>[6] Plant Cost Index Archives - Chemical Engineering</w:t>
       </w:r>
-      <w:hyperlink r:id="rId31" w:tgtFrame="_blank" w:history="1">
+      <w:hyperlink r:id="rId32" w:tgtFrame="_blank" w:history="1">
         <w:r>
           <w:rPr>
             <w:rStyle w:val="Hyperlink"/>
@@ -10589,7 +10858,6 @@
           <w:rFonts w:ascii="Calibri" w:hAnsi="Calibri" w:cs="Calibri"/>
           <w:sz w:val="22"/>
         </w:rPr>
-        <w:lastRenderedPageBreak/>
         <w:t>[11] R. Anantharaman, O. Bolland, N. Booth, E. Van Dorst, E. Sanchez Fernandez, F. Franco, E. Macchi, G. Manzolini, D. Nikolic, A. Pfeffer, M. Prins, S. Rezvani and L. Robinson, "Cesar Deliverable D2.4.3. European Best Practice Guidelines For Assessment Of Co2 Capture Technologies" 2018.</w:t>
       </w:r>
     </w:p>
@@ -10606,6 +10874,7 @@
           <w:rFonts w:ascii="Calibri" w:hAnsi="Calibri" w:cs="Calibri"/>
           <w:sz w:val="22"/>
         </w:rPr>
+        <w:lastRenderedPageBreak/>
         <w:t>[12] L.K. Rath, "Assessment of hydrogen production with CO2 capture volume 1: baseline state-of-the-art plants"</w:t>
       </w:r>
       <w:r>
@@ -10734,8 +11003,8 @@
     </w:p>
     <w:p/>
     <w:sectPr>
-      <w:headerReference w:type="default" r:id="rId32"/>
-      <w:footerReference w:type="default" r:id="rId33"/>
+      <w:headerReference w:type="default" r:id="rId33"/>
+      <w:footerReference w:type="default" r:id="rId34"/>
       <w:pgSz w:w="11906" w:h="16838"/>
       <w:pgMar w:top="1440" w:right="1440" w:bottom="1440" w:left="1440" w:header="708" w:footer="708" w:gutter="0"/>
       <w:cols w:space="708"/>
@@ -10883,21 +11152,12 @@
       </w:rPr>
       <w:t xml:space="preserve">SEA Tool </w:t>
     </w:r>
-    <w:proofErr w:type="spellStart"/>
     <w:r>
       <w:rPr>
         <w:sz w:val="18"/>
         <w:lang w:val="es-ES"/>
       </w:rPr>
-      <w:t>User</w:t>
-    </w:r>
-    <w:proofErr w:type="spellEnd"/>
-    <w:r>
-      <w:rPr>
-        <w:sz w:val="18"/>
-        <w:lang w:val="es-ES"/>
-      </w:rPr>
-      <w:t xml:space="preserve"> Guide</w:t>
+      <w:t>User Guide</w:t>
     </w:r>
     <w:r>
       <w:rPr>
@@ -11171,6 +11431,9 @@
     <w:abstractNumId w:val="1"/>
   </w:num>
   <w:num w:numId="10">
+    <w:abstractNumId w:val="1"/>
+  </w:num>
+  <w:num w:numId="11">
     <w:abstractNumId w:val="1"/>
   </w:num>
 </w:numbering>
@@ -12585,79 +12848,6 @@
 </file>
 
 <file path=customXml/item1.xml><?xml version="1.0" encoding="utf-8"?>
-<p:properties xmlns:p="http://schemas.microsoft.com/office/2006/metadata/properties" xmlns:xsi="http://www.w3.org/2001/XMLSchema-instance" xmlns:pc="http://schemas.microsoft.com/office/infopath/2007/PartnerControls">
-  <documentManagement>
-    <CorpDocClassificationEnUs xmlns="8bbd4995-53b7-43e2-b62f-10947586ac31">Unrestricted</CorpDocClassificationEnUs>
-    <CorpDocClassificationNbNo xmlns="8bbd4995-53b7-43e2-b62f-10947586ac31">Åpen</CorpDocClassificationNbNo>
-    <CorpDocPageClassificationEnUs xmlns="8bbd4995-53b7-43e2-b62f-10947586ac31">Unrestricted</CorpDocPageClassificationEnUs>
-    <CorpDocPageClassificationNbNo xmlns="8bbd4995-53b7-43e2-b62f-10947586ac31">Åpen</CorpDocPageClassificationNbNo>
-    <CorpSiteAccess xmlns="8bbd4995-53b7-43e2-b62f-10947586ac31">Kun navngitte medlemmer</CorpSiteAccess>
-    <CorpSiteClassification xmlns="8bbd4995-53b7-43e2-b62f-10947586ac31">Åpen</CorpSiteClassification>
-    <CorpSiteZipContact xmlns="8bbd4995-53b7-43e2-b62f-10947586ac31" xsi:nil="true"/>
-    <CorpSiteProjectLeader xmlns="8bbd4995-53b7-43e2-b62f-10947586ac31">
-      <UserInfo>
-        <DisplayName/>
-        <AccountId xsi:nil="true"/>
-        <AccountType/>
-      </UserInfo>
-    </CorpSiteProjectLeader>
-    <CorpSiteSubTitle xmlns="8bbd4995-53b7-43e2-b62f-10947586ac31" xsi:nil="true"/>
-    <CorpSiteTags xmlns="8bbd4995-53b7-43e2-b62f-10947586ac31" xsi:nil="true"/>
-    <CorpSiteISBN xmlns="8bbd4995-53b7-43e2-b62f-10947586ac31" xsi:nil="true"/>
-    <CorpWorkflowFeedback xmlns="8bbd4995-53b7-43e2-b62f-10947586ac31" xsi:nil="true"/>
-    <CorpSiteRecipientPerson xmlns="8bbd4995-53b7-43e2-b62f-10947586ac31" xsi:nil="true"/>
-    <CorpSiteProjectNumber xmlns="8bbd4995-53b7-43e2-b62f-10947586ac31" xsi:nil="true"/>
-    <CorpSiteProjectName xmlns="8bbd4995-53b7-43e2-b62f-10947586ac31" xsi:nil="true"/>
-    <CorpDocInstitute xmlns="8bbd4995-53b7-43e2-b62f-10947586ac31" xsi:nil="true"/>
-    <CorpSiteInstitutePhone xmlns="8bbd4995-53b7-43e2-b62f-10947586ac31" xsi:nil="true"/>
-    <CorpWorkflowStatus xmlns="8bbd4995-53b7-43e2-b62f-10947586ac31" xsi:nil="true"/>
-    <CorpSiteProjectOwner xmlns="8bbd4995-53b7-43e2-b62f-10947586ac31">
-      <UserInfo>
-        <DisplayName/>
-        <AccountId xsi:nil="true"/>
-        <AccountType/>
-      </UserInfo>
-    </CorpSiteProjectOwner>
-    <CorpSiteInstituteEmail xmlns="8bbd4995-53b7-43e2-b62f-10947586ac31" xsi:nil="true"/>
-    <CorpSiteCoAuthors xmlns="8bbd4995-53b7-43e2-b62f-10947586ac31" xsi:nil="true"/>
-    <CorpSiteDocumentAuthor xmlns="8bbd4995-53b7-43e2-b62f-10947586ac31">
-      <UserInfo>
-        <DisplayName/>
-        <AccountId xsi:nil="true"/>
-        <AccountType/>
-      </UserInfo>
-    </CorpSiteDocumentAuthor>
-    <CorpSiteInstituteEnUs xmlns="8bbd4995-53b7-43e2-b62f-10947586ac31" xsi:nil="true"/>
-    <CorpSiteRecipientCompany xmlns="8bbd4995-53b7-43e2-b62f-10947586ac31" xsi:nil="true"/>
-    <CorpSiteDocLanguage xmlns="8bbd4995-53b7-43e2-b62f-10947586ac31" xsi:nil="true"/>
-    <CorpDocVersion xmlns="8bbd4995-53b7-43e2-b62f-10947586ac31" xsi:nil="true"/>
-    <CorpWorkflowApproval xmlns="8bbd4995-53b7-43e2-b62f-10947586ac31" xsi:nil="true"/>
-    <ArchiveStatus xmlns="8bbd4995-53b7-43e2-b62f-10947586ac31" xsi:nil="true"/>
-    <CorpSiteProjectQA xmlns="8bbd4995-53b7-43e2-b62f-10947586ac31">
-      <UserInfo>
-        <DisplayName/>
-        <AccountId xsi:nil="true"/>
-        <AccountType/>
-      </UserInfo>
-    </CorpSiteProjectQA>
-    <CorpSiteZipAddress xmlns="8bbd4995-53b7-43e2-b62f-10947586ac31" xsi:nil="true"/>
-    <CorpSiteVATNumber xmlns="8bbd4995-53b7-43e2-b62f-10947586ac31" xsi:nil="true"/>
-    <CorpSiteReportNumber xmlns="8bbd4995-53b7-43e2-b62f-10947586ac31" xsi:nil="true"/>
-    <CorpSiteOurRef xmlns="8bbd4995-53b7-43e2-b62f-10947586ac31" xsi:nil="true"/>
-  </documentManagement>
-</p:properties>
-</file>
-
-<file path=customXml/item2.xml><?xml version="1.0" encoding="utf-8"?>
-<?mso-contentType ?>
-<FormTemplates xmlns="http://schemas.microsoft.com/sharepoint/v3/contenttype/forms">
-  <Display>DocumentLibraryForm</Display>
-  <Edit>DocumentLibraryForm</Edit>
-  <New>DocumentLibraryForm</New>
-</FormTemplates>
-</file>
-
-<file path=customXml/item3.xml><?xml version="1.0" encoding="utf-8"?>
 <ct:contentTypeSchema xmlns:ct="http://schemas.microsoft.com/office/2006/metadata/contentType" xmlns:ma="http://schemas.microsoft.com/office/2006/metadata/properties/metaAttributes" ct:_="" ma:_="" ma:contentTypeName="Generic document" ma:contentTypeID="0x01010031B82B69D2361148B4D8F7EC15680213080064A8C3CD78C859468EAC224A42287968" ma:contentTypeVersion="40" ma:contentTypeDescription="Create a new document." ma:contentTypeScope="" ma:versionID="1ef2345c7eada4a4d807fb40255003e0">
   <xsd:schema xmlns:xsd="http://www.w3.org/2001/XMLSchema" xmlns:xs="http://www.w3.org/2001/XMLSchema" xmlns:p="http://schemas.microsoft.com/office/2006/metadata/properties" xmlns:ns2="8bbd4995-53b7-43e2-b62f-10947586ac31" xmlns:ns3="35c35788-dca2-4064-b918-caad7388341a" targetNamespace="http://schemas.microsoft.com/office/2006/metadata/properties" ma:root="true" ma:fieldsID="9b0299c415f7670b0378db64c8739185" ns2:_="" ns3:_="">
     <xsd:import namespace="8bbd4995-53b7-43e2-b62f-10947586ac31"/>
@@ -13143,29 +13333,84 @@
 </ct:contentTypeSchema>
 </file>
 
+<file path=customXml/item2.xml><?xml version="1.0" encoding="utf-8"?>
+<?mso-contentType ?>
+<FormTemplates xmlns="http://schemas.microsoft.com/sharepoint/v3/contenttype/forms">
+  <Display>DocumentLibraryForm</Display>
+  <Edit>DocumentLibraryForm</Edit>
+  <New>DocumentLibraryForm</New>
+</FormTemplates>
+</file>
+
+<file path=customXml/item3.xml><?xml version="1.0" encoding="utf-8"?>
+<p:properties xmlns:p="http://schemas.microsoft.com/office/2006/metadata/properties" xmlns:xsi="http://www.w3.org/2001/XMLSchema-instance" xmlns:pc="http://schemas.microsoft.com/office/infopath/2007/PartnerControls">
+  <documentManagement>
+    <CorpDocClassificationEnUs xmlns="8bbd4995-53b7-43e2-b62f-10947586ac31">Unrestricted</CorpDocClassificationEnUs>
+    <CorpDocClassificationNbNo xmlns="8bbd4995-53b7-43e2-b62f-10947586ac31">Åpen</CorpDocClassificationNbNo>
+    <CorpDocPageClassificationEnUs xmlns="8bbd4995-53b7-43e2-b62f-10947586ac31">Unrestricted</CorpDocPageClassificationEnUs>
+    <CorpDocPageClassificationNbNo xmlns="8bbd4995-53b7-43e2-b62f-10947586ac31">Åpen</CorpDocPageClassificationNbNo>
+    <CorpSiteAccess xmlns="8bbd4995-53b7-43e2-b62f-10947586ac31">Kun navngitte medlemmer</CorpSiteAccess>
+    <CorpSiteClassification xmlns="8bbd4995-53b7-43e2-b62f-10947586ac31">Åpen</CorpSiteClassification>
+    <CorpSiteZipContact xmlns="8bbd4995-53b7-43e2-b62f-10947586ac31" xsi:nil="true"/>
+    <CorpSiteProjectLeader xmlns="8bbd4995-53b7-43e2-b62f-10947586ac31">
+      <UserInfo>
+        <DisplayName/>
+        <AccountId xsi:nil="true"/>
+        <AccountType/>
+      </UserInfo>
+    </CorpSiteProjectLeader>
+    <CorpSiteSubTitle xmlns="8bbd4995-53b7-43e2-b62f-10947586ac31" xsi:nil="true"/>
+    <CorpSiteTags xmlns="8bbd4995-53b7-43e2-b62f-10947586ac31" xsi:nil="true"/>
+    <CorpSiteISBN xmlns="8bbd4995-53b7-43e2-b62f-10947586ac31" xsi:nil="true"/>
+    <CorpWorkflowFeedback xmlns="8bbd4995-53b7-43e2-b62f-10947586ac31" xsi:nil="true"/>
+    <CorpSiteRecipientPerson xmlns="8bbd4995-53b7-43e2-b62f-10947586ac31" xsi:nil="true"/>
+    <CorpSiteProjectNumber xmlns="8bbd4995-53b7-43e2-b62f-10947586ac31" xsi:nil="true"/>
+    <CorpSiteProjectName xmlns="8bbd4995-53b7-43e2-b62f-10947586ac31" xsi:nil="true"/>
+    <CorpDocInstitute xmlns="8bbd4995-53b7-43e2-b62f-10947586ac31" xsi:nil="true"/>
+    <CorpSiteInstitutePhone xmlns="8bbd4995-53b7-43e2-b62f-10947586ac31" xsi:nil="true"/>
+    <CorpWorkflowStatus xmlns="8bbd4995-53b7-43e2-b62f-10947586ac31" xsi:nil="true"/>
+    <CorpSiteProjectOwner xmlns="8bbd4995-53b7-43e2-b62f-10947586ac31">
+      <UserInfo>
+        <DisplayName/>
+        <AccountId xsi:nil="true"/>
+        <AccountType/>
+      </UserInfo>
+    </CorpSiteProjectOwner>
+    <CorpSiteInstituteEmail xmlns="8bbd4995-53b7-43e2-b62f-10947586ac31" xsi:nil="true"/>
+    <CorpSiteCoAuthors xmlns="8bbd4995-53b7-43e2-b62f-10947586ac31" xsi:nil="true"/>
+    <CorpSiteDocumentAuthor xmlns="8bbd4995-53b7-43e2-b62f-10947586ac31">
+      <UserInfo>
+        <DisplayName/>
+        <AccountId xsi:nil="true"/>
+        <AccountType/>
+      </UserInfo>
+    </CorpSiteDocumentAuthor>
+    <CorpSiteInstituteEnUs xmlns="8bbd4995-53b7-43e2-b62f-10947586ac31" xsi:nil="true"/>
+    <CorpSiteRecipientCompany xmlns="8bbd4995-53b7-43e2-b62f-10947586ac31" xsi:nil="true"/>
+    <CorpSiteDocLanguage xmlns="8bbd4995-53b7-43e2-b62f-10947586ac31" xsi:nil="true"/>
+    <CorpDocVersion xmlns="8bbd4995-53b7-43e2-b62f-10947586ac31" xsi:nil="true"/>
+    <CorpWorkflowApproval xmlns="8bbd4995-53b7-43e2-b62f-10947586ac31" xsi:nil="true"/>
+    <ArchiveStatus xmlns="8bbd4995-53b7-43e2-b62f-10947586ac31" xsi:nil="true"/>
+    <CorpSiteProjectQA xmlns="8bbd4995-53b7-43e2-b62f-10947586ac31">
+      <UserInfo>
+        <DisplayName/>
+        <AccountId xsi:nil="true"/>
+        <AccountType/>
+      </UserInfo>
+    </CorpSiteProjectQA>
+    <CorpSiteZipAddress xmlns="8bbd4995-53b7-43e2-b62f-10947586ac31" xsi:nil="true"/>
+    <CorpSiteVATNumber xmlns="8bbd4995-53b7-43e2-b62f-10947586ac31" xsi:nil="true"/>
+    <CorpSiteReportNumber xmlns="8bbd4995-53b7-43e2-b62f-10947586ac31" xsi:nil="true"/>
+    <CorpSiteOurRef xmlns="8bbd4995-53b7-43e2-b62f-10947586ac31" xsi:nil="true"/>
+  </documentManagement>
+</p:properties>
+</file>
+
 <file path=customXml/item4.xml><?xml version="1.0" encoding="utf-8"?>
 <b:Sources xmlns:b="http://schemas.openxmlformats.org/officeDocument/2006/bibliography" xmlns="http://schemas.openxmlformats.org/officeDocument/2006/bibliography" SelectedStyle="\APASixthEditionOfficeOnline.xsl" StyleName="APA" Version="6"/>
 </file>
 
 <file path=customXml/itemProps1.xml><?xml version="1.0" encoding="utf-8"?>
-<ds:datastoreItem xmlns:ds="http://schemas.openxmlformats.org/officeDocument/2006/customXml" ds:itemID="{64C81B32-342B-4F1F-92E7-6BDCD9A21D56}">
-  <ds:schemaRefs>
-    <ds:schemaRef ds:uri="http://schemas.microsoft.com/office/2006/metadata/properties"/>
-    <ds:schemaRef ds:uri="http://schemas.microsoft.com/office/infopath/2007/PartnerControls"/>
-    <ds:schemaRef ds:uri="8bbd4995-53b7-43e2-b62f-10947586ac31"/>
-  </ds:schemaRefs>
-</ds:datastoreItem>
-</file>
-
-<file path=customXml/itemProps2.xml><?xml version="1.0" encoding="utf-8"?>
-<ds:datastoreItem xmlns:ds="http://schemas.openxmlformats.org/officeDocument/2006/customXml" ds:itemID="{CAAF4C9E-9029-4FE3-B36E-B08B849B0C71}">
-  <ds:schemaRefs>
-    <ds:schemaRef ds:uri="http://schemas.microsoft.com/sharepoint/v3/contenttype/forms"/>
-  </ds:schemaRefs>
-</ds:datastoreItem>
-</file>
-
-<file path=customXml/itemProps3.xml><?xml version="1.0" encoding="utf-8"?>
 <ds:datastoreItem xmlns:ds="http://schemas.openxmlformats.org/officeDocument/2006/customXml" ds:itemID="{2C8F3868-4537-4CA3-B7C1-BB572BC04E92}">
   <ds:schemaRefs>
     <ds:schemaRef ds:uri="http://schemas.microsoft.com/office/2006/metadata/contentType"/>
@@ -13184,6 +13429,24 @@
 </ds:datastoreItem>
 </file>
 
+<file path=customXml/itemProps2.xml><?xml version="1.0" encoding="utf-8"?>
+<ds:datastoreItem xmlns:ds="http://schemas.openxmlformats.org/officeDocument/2006/customXml" ds:itemID="{CAAF4C9E-9029-4FE3-B36E-B08B849B0C71}">
+  <ds:schemaRefs>
+    <ds:schemaRef ds:uri="http://schemas.microsoft.com/sharepoint/v3/contenttype/forms"/>
+  </ds:schemaRefs>
+</ds:datastoreItem>
+</file>
+
+<file path=customXml/itemProps3.xml><?xml version="1.0" encoding="utf-8"?>
+<ds:datastoreItem xmlns:ds="http://schemas.openxmlformats.org/officeDocument/2006/customXml" ds:itemID="{64C81B32-342B-4F1F-92E7-6BDCD9A21D56}">
+  <ds:schemaRefs>
+    <ds:schemaRef ds:uri="http://schemas.microsoft.com/office/2006/metadata/properties"/>
+    <ds:schemaRef ds:uri="http://schemas.microsoft.com/office/infopath/2007/PartnerControls"/>
+    <ds:schemaRef ds:uri="8bbd4995-53b7-43e2-b62f-10947586ac31"/>
+  </ds:schemaRefs>
+</ds:datastoreItem>
+</file>
+
 <file path=customXml/itemProps4.xml><?xml version="1.0" encoding="utf-8"?>
 <ds:datastoreItem xmlns:ds="http://schemas.openxmlformats.org/officeDocument/2006/customXml" ds:itemID="{E6F6813E-BB63-4DC9-9848-EE9A5CB43D7D}">
   <ds:schemaRefs>

</xml_diff>